<commit_message>
this is the second version
</commit_message>
<xml_diff>
--- a/assignment 1.docx
+++ b/assignment 1.docx
@@ -31,7 +31,7 @@
                     </pic:cNvPicPr>
                   </pic:nvPicPr>
                   <pic:blipFill>
-                    <a:blip r:embed="rId6">
+                    <a:blip r:embed="rId7">
                       <a:extLst>
                         <a:ext uri="{28A0092B-C50C-407E-A947-70E740481C1C}">
                           <a14:useLocalDpi xmlns:a14="http://schemas.microsoft.com/office/drawing/2010/main" val="0"/>
@@ -168,8 +168,13 @@
     <w:p/>
     <w:p>
       <w:r>
-        <w:t>Shewit G/hiwot</w:t>
-      </w:r>
+        <w:t>Shewit G/</w:t>
+      </w:r>
+      <w:proofErr w:type="spellStart"/>
+      <w:r>
+        <w:t>hiwot</w:t>
+      </w:r>
+      <w:proofErr w:type="spellEnd"/>
     </w:p>
     <w:p/>
     <w:p/>
@@ -714,7 +719,29 @@
           <w:szCs w:val="28"/>
           <w:shd w:val="clear" w:color="auto" w:fill="FCFCFC"/>
         </w:rPr>
-        <w:t xml:space="preserve"> Licklider of MIT proposes the concept of galactic </w:t>
+        <w:t xml:space="preserve"> </w:t>
+      </w:r>
+      <w:proofErr w:type="spellStart"/>
+      <w:r>
+        <w:rPr>
+          <w:rFonts w:ascii="Times New Roman" w:hAnsi="Times New Roman" w:cs="Times New Roman"/>
+          <w:color w:val="000000" w:themeColor="text1"/>
+          <w:sz w:val="28"/>
+          <w:szCs w:val="28"/>
+          <w:shd w:val="clear" w:color="auto" w:fill="FCFCFC"/>
+        </w:rPr>
+        <w:t>Licklider</w:t>
+      </w:r>
+      <w:proofErr w:type="spellEnd"/>
+      <w:r>
+        <w:rPr>
+          <w:rFonts w:ascii="Times New Roman" w:hAnsi="Times New Roman" w:cs="Times New Roman"/>
+          <w:color w:val="000000" w:themeColor="text1"/>
+          <w:sz w:val="28"/>
+          <w:szCs w:val="28"/>
+          <w:shd w:val="clear" w:color="auto" w:fill="FCFCFC"/>
+        </w:rPr>
+        <w:t xml:space="preserve"> of MIT proposes the concept of galactic </w:t>
       </w:r>
       <w:r>
         <w:rPr>
@@ -794,7 +821,29 @@
           <w:szCs w:val="28"/>
           <w:shd w:val="clear" w:color="auto" w:fill="FCFCFC"/>
         </w:rPr>
-        <w:t xml:space="preserve">J.C.R. Licklider as the head researcher in 1969. </w:t>
+        <w:t xml:space="preserve">J.C.R. </w:t>
+      </w:r>
+      <w:proofErr w:type="spellStart"/>
+      <w:r>
+        <w:rPr>
+          <w:rFonts w:ascii="Times New Roman" w:hAnsi="Times New Roman" w:cs="Times New Roman"/>
+          <w:color w:val="000000" w:themeColor="text1"/>
+          <w:sz w:val="28"/>
+          <w:szCs w:val="28"/>
+          <w:shd w:val="clear" w:color="auto" w:fill="FCFCFC"/>
+        </w:rPr>
+        <w:t>Licklider</w:t>
+      </w:r>
+      <w:proofErr w:type="spellEnd"/>
+      <w:r>
+        <w:rPr>
+          <w:rFonts w:ascii="Times New Roman" w:hAnsi="Times New Roman" w:cs="Times New Roman"/>
+          <w:color w:val="000000" w:themeColor="text1"/>
+          <w:sz w:val="28"/>
+          <w:szCs w:val="28"/>
+          <w:shd w:val="clear" w:color="auto" w:fill="FCFCFC"/>
+        </w:rPr>
+        <w:t xml:space="preserve"> as the head researcher in 1969. </w:t>
       </w:r>
       <w:r>
         <w:rPr>
@@ -994,9 +1043,29 @@
           <w:sz w:val="28"/>
           <w:szCs w:val="28"/>
         </w:rPr>
-        <w:t>1986, the National Science Foundation funded NSFNet as a cross country 56 Kbps backbone for the Internet. They maintained their sponsorship for nearly a decade, setting rules for its non-commercial government and research uses. As the commands for </w:t>
-      </w:r>
-      <w:hyperlink r:id="rId7" w:anchor="e-mail')" w:history="1">
+        <w:t xml:space="preserve">1986, the National Science Foundation funded </w:t>
+      </w:r>
+      <w:proofErr w:type="spellStart"/>
+      <w:r>
+        <w:rPr>
+          <w:rFonts w:ascii="Times New Roman" w:hAnsi="Times New Roman" w:cs="Times New Roman"/>
+          <w:color w:val="000000" w:themeColor="text1"/>
+          <w:sz w:val="28"/>
+          <w:szCs w:val="28"/>
+        </w:rPr>
+        <w:t>NSFNet</w:t>
+      </w:r>
+      <w:proofErr w:type="spellEnd"/>
+      <w:r>
+        <w:rPr>
+          <w:rFonts w:ascii="Times New Roman" w:hAnsi="Times New Roman" w:cs="Times New Roman"/>
+          <w:color w:val="000000" w:themeColor="text1"/>
+          <w:sz w:val="28"/>
+          <w:szCs w:val="28"/>
+        </w:rPr>
+        <w:t xml:space="preserve"> as a cross country 56 Kbps backbone for the Internet. They maintained their sponsorship for nearly a decade, setting rules for its non-commercial government and research uses. As the commands for </w:t>
+      </w:r>
+      <w:hyperlink r:id="rId8" w:anchor="e-mail')" w:history="1">
         <w:r>
           <w:rPr>
             <w:rStyle w:val="Hyperlink"/>
@@ -1018,7 +1087,7 @@
         </w:rPr>
         <w:t>, </w:t>
       </w:r>
-      <w:hyperlink r:id="rId8" w:anchor="ftp')" w:history="1">
+      <w:hyperlink r:id="rId9" w:anchor="ftp')" w:history="1">
         <w:r>
           <w:rPr>
             <w:rStyle w:val="Hyperlink"/>
@@ -1040,7 +1109,7 @@
         </w:rPr>
         <w:t>, and </w:t>
       </w:r>
-      <w:hyperlink r:id="rId9" w:anchor="telnet')" w:history="1">
+      <w:hyperlink r:id="rId10" w:anchor="telnet')" w:history="1">
         <w:r>
           <w:rPr>
             <w:rStyle w:val="Hyperlink"/>
@@ -1067,18 +1136,28 @@
       <w:pPr>
         <w:rPr>
           <w:rFonts w:ascii="Times New Roman" w:hAnsi="Times New Roman" w:cs="Times New Roman"/>
-          <w:color w:val="000000" w:themeColor="text1"/>
-          <w:sz w:val="28"/>
-          <w:szCs w:val="28"/>
-        </w:rPr>
-      </w:pPr>
-      <w:r>
-        <w:rPr>
-          <w:rFonts w:ascii="Times New Roman" w:hAnsi="Times New Roman" w:cs="Times New Roman"/>
-          <w:sz w:val="28"/>
-          <w:szCs w:val="28"/>
-        </w:rPr>
-        <w:lastRenderedPageBreak/>
+          <w:sz w:val="28"/>
+          <w:szCs w:val="28"/>
+        </w:rPr>
+      </w:pPr>
+    </w:p>
+    <w:p>
+      <w:pPr>
+        <w:rPr>
+          <w:rFonts w:ascii="Times New Roman" w:hAnsi="Times New Roman" w:cs="Times New Roman"/>
+          <w:color w:val="000000" w:themeColor="text1"/>
+          <w:sz w:val="28"/>
+          <w:szCs w:val="28"/>
+        </w:rPr>
+      </w:pPr>
+      <w:bookmarkStart w:id="0" w:name="_GoBack"/>
+      <w:bookmarkEnd w:id="0"/>
+      <w:r>
+        <w:rPr>
+          <w:rFonts w:ascii="Times New Roman" w:hAnsi="Times New Roman" w:cs="Times New Roman"/>
+          <w:sz w:val="28"/>
+          <w:szCs w:val="28"/>
+        </w:rPr>
         <w:t>While the number of sites on the Internet was small, it was fairly easy to keep track of the resources of interest that were available. But as more and more universities and organizations and their libraries connected, the Internet became harder and harder to track. There was more and more need for tools to index the resources that were available.</w:t>
       </w:r>
       <w:r>
@@ -1279,6 +1358,233 @@
         </w:rPr>
         <w:t xml:space="preserve"> </w:t>
       </w:r>
+    </w:p>
+    <w:p>
+      <w:pPr>
+        <w:rPr>
+          <w:rFonts w:ascii="Times New Roman" w:hAnsi="Times New Roman" w:cs="Times New Roman"/>
+          <w:color w:val="000000" w:themeColor="text1"/>
+          <w:sz w:val="28"/>
+          <w:szCs w:val="28"/>
+          <w:shd w:val="clear" w:color="auto" w:fill="FCFCFC"/>
+        </w:rPr>
+      </w:pPr>
+      <w:r>
+        <w:rPr>
+          <w:rFonts w:ascii="Times New Roman" w:hAnsi="Times New Roman" w:cs="Times New Roman"/>
+          <w:color w:val="000000" w:themeColor="text1"/>
+          <w:sz w:val="28"/>
+          <w:szCs w:val="28"/>
+          <w:shd w:val="clear" w:color="auto" w:fill="FCFCFC"/>
+        </w:rPr>
+        <w:t>T</w:t>
+      </w:r>
+      <w:r>
+        <w:rPr>
+          <w:rFonts w:ascii="Times New Roman" w:hAnsi="Times New Roman" w:cs="Times New Roman"/>
+          <w:color w:val="000000" w:themeColor="text1"/>
+          <w:sz w:val="28"/>
+          <w:szCs w:val="28"/>
+          <w:shd w:val="clear" w:color="auto" w:fill="FCFCFC"/>
+        </w:rPr>
+        <w:t>he Internet has definitely made many aspects of modern life much more convenient. From paying bills and buying clothes to researching and learning new things, from keeping in contact with people to meeting new people, all of these things have become much more convenient thanks to the Internet.</w:t>
+      </w:r>
+      <w:r>
+        <w:rPr>
+          <w:rFonts w:ascii="Times New Roman" w:hAnsi="Times New Roman" w:cs="Times New Roman"/>
+          <w:color w:val="000000" w:themeColor="text1"/>
+          <w:sz w:val="28"/>
+          <w:szCs w:val="28"/>
+          <w:shd w:val="clear" w:color="auto" w:fill="FCFCFC"/>
+        </w:rPr>
+        <w:t xml:space="preserve"> </w:t>
+      </w:r>
+      <w:r>
+        <w:rPr>
+          <w:rFonts w:ascii="Times New Roman" w:hAnsi="Times New Roman" w:cs="Times New Roman"/>
+          <w:color w:val="000000" w:themeColor="text1"/>
+          <w:sz w:val="28"/>
+          <w:szCs w:val="28"/>
+          <w:shd w:val="clear" w:color="auto" w:fill="FCFCFC"/>
+        </w:rPr>
+        <w:t xml:space="preserve">The Internet has also turned into big business and has created a completely new marketplace that did not exist before it. </w:t>
+      </w:r>
+    </w:p>
+    <w:p>
+      <w:pPr>
+        <w:rPr>
+          <w:rFonts w:ascii="Times New Roman" w:hAnsi="Times New Roman" w:cs="Times New Roman"/>
+          <w:color w:val="000000" w:themeColor="text1"/>
+          <w:sz w:val="28"/>
+          <w:szCs w:val="28"/>
+          <w:shd w:val="clear" w:color="auto" w:fill="FCFCFC"/>
+        </w:rPr>
+      </w:pPr>
+    </w:p>
+    <w:p>
+      <w:pPr>
+        <w:rPr>
+          <w:rFonts w:ascii="Times New Roman" w:hAnsi="Times New Roman" w:cs="Times New Roman"/>
+          <w:color w:val="000000" w:themeColor="text1"/>
+          <w:sz w:val="28"/>
+          <w:szCs w:val="28"/>
+          <w:shd w:val="clear" w:color="auto" w:fill="FCFCFC"/>
+        </w:rPr>
+      </w:pPr>
+    </w:p>
+    <w:p>
+      <w:pPr>
+        <w:rPr>
+          <w:rFonts w:ascii="Times New Roman" w:hAnsi="Times New Roman" w:cs="Times New Roman"/>
+          <w:color w:val="000000" w:themeColor="text1"/>
+          <w:sz w:val="28"/>
+          <w:szCs w:val="28"/>
+          <w:shd w:val="clear" w:color="auto" w:fill="FCFCFC"/>
+        </w:rPr>
+      </w:pPr>
+    </w:p>
+    <w:p>
+      <w:pPr>
+        <w:rPr>
+          <w:rFonts w:ascii="Times New Roman" w:hAnsi="Times New Roman" w:cs="Times New Roman"/>
+          <w:color w:val="000000" w:themeColor="text1"/>
+          <w:sz w:val="28"/>
+          <w:szCs w:val="28"/>
+          <w:shd w:val="clear" w:color="auto" w:fill="FCFCFC"/>
+        </w:rPr>
+      </w:pPr>
+    </w:p>
+    <w:p>
+      <w:pPr>
+        <w:rPr>
+          <w:rFonts w:ascii="Times New Roman" w:hAnsi="Times New Roman" w:cs="Times New Roman"/>
+          <w:color w:val="000000" w:themeColor="text1"/>
+          <w:sz w:val="28"/>
+          <w:szCs w:val="28"/>
+          <w:shd w:val="clear" w:color="auto" w:fill="FCFCFC"/>
+        </w:rPr>
+      </w:pPr>
+    </w:p>
+    <w:p>
+      <w:pPr>
+        <w:rPr>
+          <w:rFonts w:ascii="Times New Roman" w:hAnsi="Times New Roman" w:cs="Times New Roman"/>
+          <w:color w:val="000000" w:themeColor="text1"/>
+          <w:sz w:val="28"/>
+          <w:szCs w:val="28"/>
+          <w:shd w:val="clear" w:color="auto" w:fill="FCFCFC"/>
+        </w:rPr>
+      </w:pPr>
+    </w:p>
+    <w:p>
+      <w:pPr>
+        <w:rPr>
+          <w:rFonts w:ascii="Times New Roman" w:hAnsi="Times New Roman" w:cs="Times New Roman"/>
+          <w:color w:val="000000" w:themeColor="text1"/>
+          <w:sz w:val="28"/>
+          <w:szCs w:val="28"/>
+          <w:shd w:val="clear" w:color="auto" w:fill="FCFCFC"/>
+        </w:rPr>
+      </w:pPr>
+    </w:p>
+    <w:p>
+      <w:pPr>
+        <w:rPr>
+          <w:rFonts w:ascii="Times New Roman" w:hAnsi="Times New Roman" w:cs="Times New Roman"/>
+          <w:color w:val="000000" w:themeColor="text1"/>
+          <w:sz w:val="28"/>
+          <w:szCs w:val="28"/>
+          <w:shd w:val="clear" w:color="auto" w:fill="FCFCFC"/>
+        </w:rPr>
+      </w:pPr>
+    </w:p>
+    <w:p>
+      <w:pPr>
+        <w:rPr>
+          <w:rFonts w:ascii="Times New Roman" w:hAnsi="Times New Roman" w:cs="Times New Roman"/>
+          <w:color w:val="000000" w:themeColor="text1"/>
+          <w:sz w:val="28"/>
+          <w:szCs w:val="28"/>
+          <w:shd w:val="clear" w:color="auto" w:fill="FCFCFC"/>
+        </w:rPr>
+      </w:pPr>
+    </w:p>
+    <w:p>
+      <w:pPr>
+        <w:rPr>
+          <w:rFonts w:ascii="Times New Roman" w:hAnsi="Times New Roman" w:cs="Times New Roman"/>
+          <w:color w:val="000000" w:themeColor="text1"/>
+          <w:sz w:val="28"/>
+          <w:szCs w:val="28"/>
+          <w:shd w:val="clear" w:color="auto" w:fill="FCFCFC"/>
+        </w:rPr>
+      </w:pPr>
+    </w:p>
+    <w:p>
+      <w:pPr>
+        <w:rPr>
+          <w:rFonts w:ascii="Times New Roman" w:hAnsi="Times New Roman" w:cs="Times New Roman"/>
+          <w:color w:val="000000" w:themeColor="text1"/>
+          <w:sz w:val="28"/>
+          <w:szCs w:val="28"/>
+          <w:shd w:val="clear" w:color="auto" w:fill="FCFCFC"/>
+        </w:rPr>
+      </w:pPr>
+    </w:p>
+    <w:p>
+      <w:pPr>
+        <w:rPr>
+          <w:rFonts w:ascii="Times New Roman" w:hAnsi="Times New Roman" w:cs="Times New Roman"/>
+          <w:color w:val="000000" w:themeColor="text1"/>
+          <w:sz w:val="28"/>
+          <w:szCs w:val="28"/>
+          <w:shd w:val="clear" w:color="auto" w:fill="FCFCFC"/>
+        </w:rPr>
+      </w:pPr>
+    </w:p>
+    <w:p>
+      <w:pPr>
+        <w:rPr>
+          <w:rFonts w:ascii="Times New Roman" w:hAnsi="Times New Roman" w:cs="Times New Roman"/>
+          <w:color w:val="000000" w:themeColor="text1"/>
+          <w:sz w:val="28"/>
+          <w:szCs w:val="28"/>
+          <w:shd w:val="clear" w:color="auto" w:fill="FCFCFC"/>
+        </w:rPr>
+      </w:pPr>
+    </w:p>
+    <w:p>
+      <w:pPr>
+        <w:rPr>
+          <w:rFonts w:ascii="Times New Roman" w:hAnsi="Times New Roman" w:cs="Times New Roman"/>
+          <w:color w:val="000000" w:themeColor="text1"/>
+          <w:sz w:val="28"/>
+          <w:szCs w:val="28"/>
+          <w:shd w:val="clear" w:color="auto" w:fill="FCFCFC"/>
+        </w:rPr>
+      </w:pPr>
+    </w:p>
+    <w:p>
+      <w:pPr>
+        <w:rPr>
+          <w:rFonts w:ascii="Times New Roman" w:hAnsi="Times New Roman" w:cs="Times New Roman"/>
+          <w:color w:val="000000" w:themeColor="text1"/>
+          <w:sz w:val="28"/>
+          <w:szCs w:val="28"/>
+          <w:shd w:val="clear" w:color="auto" w:fill="FCFCFC"/>
+        </w:rPr>
+      </w:pPr>
+    </w:p>
+    <w:p>
+      <w:pPr>
+        <w:rPr>
+          <w:rFonts w:ascii="Times New Roman" w:hAnsi="Times New Roman" w:cs="Times New Roman"/>
+          <w:color w:val="000000" w:themeColor="text1"/>
+          <w:sz w:val="28"/>
+          <w:szCs w:val="28"/>
+          <w:shd w:val="clear" w:color="auto" w:fill="FCFCFC"/>
+        </w:rPr>
+      </w:pPr>
     </w:p>
     <w:p>
       <w:pPr>
@@ -1295,6 +1601,696 @@
       <w:r>
         <w:rPr>
           <w:rFonts w:ascii="Times New Roman" w:hAnsi="Times New Roman" w:cs="Times New Roman"/>
+          <w:b/>
+          <w:bCs/>
+          <w:color w:val="000000" w:themeColor="text1"/>
+          <w:sz w:val="28"/>
+          <w:szCs w:val="28"/>
+          <w:shd w:val="clear" w:color="auto" w:fill="FCFCFC"/>
+        </w:rPr>
+        <w:t>Criteria for evaluating the value of</w:t>
+      </w:r>
+      <w:r>
+        <w:rPr>
+          <w:rFonts w:ascii="Times New Roman" w:hAnsi="Times New Roman" w:cs="Times New Roman"/>
+          <w:b/>
+          <w:bCs/>
+          <w:color w:val="000000" w:themeColor="text1"/>
+          <w:sz w:val="28"/>
+          <w:szCs w:val="28"/>
+          <w:shd w:val="clear" w:color="auto" w:fill="FCFCFC"/>
+        </w:rPr>
+        <w:t xml:space="preserve"> a web page</w:t>
+      </w:r>
+    </w:p>
+    <w:p>
+      <w:pPr>
+        <w:rPr>
+          <w:rFonts w:ascii="Times New Roman" w:hAnsi="Times New Roman" w:cs="Times New Roman"/>
+          <w:color w:val="000000" w:themeColor="text1"/>
+          <w:sz w:val="28"/>
+          <w:szCs w:val="28"/>
+          <w:shd w:val="clear" w:color="auto" w:fill="FCFCFC"/>
+        </w:rPr>
+      </w:pPr>
+      <w:r>
+        <w:rPr>
+          <w:rFonts w:ascii="Times New Roman" w:hAnsi="Times New Roman" w:cs="Times New Roman"/>
+          <w:color w:val="000000" w:themeColor="text1"/>
+          <w:sz w:val="28"/>
+          <w:szCs w:val="28"/>
+          <w:shd w:val="clear" w:color="auto" w:fill="FCFCFC"/>
+        </w:rPr>
+        <w:t xml:space="preserve">It is so easy to find information on any topic on the internet. Whether or not that information is reliable, up to date and unbiased is really the big question for everyone doing research on the web. </w:t>
+      </w:r>
+      <w:r>
+        <w:rPr>
+          <w:rFonts w:ascii="Times New Roman" w:hAnsi="Times New Roman" w:cs="Times New Roman"/>
+          <w:color w:val="000000" w:themeColor="text1"/>
+          <w:sz w:val="28"/>
+          <w:szCs w:val="28"/>
+          <w:shd w:val="clear" w:color="auto" w:fill="FCFCFC"/>
+        </w:rPr>
+        <w:t>So,</w:t>
+      </w:r>
+      <w:r>
+        <w:rPr>
+          <w:rFonts w:ascii="Times New Roman" w:hAnsi="Times New Roman" w:cs="Times New Roman"/>
+          <w:color w:val="000000" w:themeColor="text1"/>
+          <w:sz w:val="28"/>
+          <w:szCs w:val="28"/>
+          <w:shd w:val="clear" w:color="auto" w:fill="FCFCFC"/>
+        </w:rPr>
+        <w:t xml:space="preserve"> it is important to take time to make sure to examine the information and the website using the following five commonly used and important criteria.</w:t>
+      </w:r>
+    </w:p>
+    <w:p>
+      <w:pPr>
+        <w:pStyle w:val="ListParagraph"/>
+        <w:numPr>
+          <w:ilvl w:val="0"/>
+          <w:numId w:val="1"/>
+        </w:numPr>
+        <w:rPr>
+          <w:rFonts w:ascii="Times New Roman" w:hAnsi="Times New Roman" w:cs="Times New Roman"/>
+          <w:color w:val="000000" w:themeColor="text1"/>
+          <w:sz w:val="28"/>
+          <w:szCs w:val="28"/>
+          <w:shd w:val="clear" w:color="auto" w:fill="FCFCFC"/>
+        </w:rPr>
+      </w:pPr>
+      <w:r>
+        <w:rPr>
+          <w:rFonts w:ascii="Times New Roman" w:hAnsi="Times New Roman" w:cs="Times New Roman"/>
+          <w:color w:val="000000" w:themeColor="text1"/>
+          <w:sz w:val="28"/>
+          <w:szCs w:val="28"/>
+          <w:shd w:val="clear" w:color="auto" w:fill="FCFCFC"/>
+        </w:rPr>
+        <w:t xml:space="preserve">AUTHORITY </w:t>
+      </w:r>
+      <w:r>
+        <w:rPr>
+          <w:rFonts w:ascii="Times New Roman" w:hAnsi="Times New Roman" w:cs="Times New Roman"/>
+          <w:color w:val="000000" w:themeColor="text1"/>
+          <w:sz w:val="28"/>
+          <w:szCs w:val="28"/>
+          <w:shd w:val="clear" w:color="auto" w:fill="FCFCFC"/>
+        </w:rPr>
+        <w:t xml:space="preserve"> </w:t>
+      </w:r>
+    </w:p>
+    <w:p>
+      <w:pPr>
+        <w:ind w:left="360"/>
+        <w:rPr>
+          <w:rFonts w:ascii="Times New Roman" w:hAnsi="Times New Roman" w:cs="Times New Roman"/>
+          <w:color w:val="000000" w:themeColor="text1"/>
+          <w:sz w:val="28"/>
+          <w:szCs w:val="28"/>
+          <w:shd w:val="clear" w:color="auto" w:fill="FCFCFC"/>
+        </w:rPr>
+      </w:pPr>
+      <w:r>
+        <w:rPr>
+          <w:rFonts w:ascii="Times New Roman" w:hAnsi="Times New Roman" w:cs="Times New Roman"/>
+          <w:color w:val="000000" w:themeColor="text1"/>
+          <w:sz w:val="28"/>
+          <w:szCs w:val="28"/>
+          <w:shd w:val="clear" w:color="auto" w:fill="FCFCFC"/>
+        </w:rPr>
+        <w:t xml:space="preserve">Authority reveals that the person, institution or agency responsible for a site has the qualifications and knowledge to do so. </w:t>
+      </w:r>
+      <w:r>
+        <w:rPr>
+          <w:rFonts w:ascii="Times New Roman" w:hAnsi="Times New Roman" w:cs="Times New Roman"/>
+          <w:color w:val="000000" w:themeColor="text1"/>
+          <w:sz w:val="28"/>
+          <w:szCs w:val="28"/>
+          <w:shd w:val="clear" w:color="auto" w:fill="FCFCFC"/>
+        </w:rPr>
+        <w:t>When e</w:t>
+      </w:r>
+      <w:r>
+        <w:rPr>
+          <w:rFonts w:ascii="Times New Roman" w:hAnsi="Times New Roman" w:cs="Times New Roman"/>
+          <w:color w:val="000000" w:themeColor="text1"/>
+          <w:sz w:val="28"/>
+          <w:szCs w:val="28"/>
+          <w:shd w:val="clear" w:color="auto" w:fill="FCFCFC"/>
+        </w:rPr>
+        <w:t>valuating a web site for authority:</w:t>
+      </w:r>
+      <w:r>
+        <w:rPr>
+          <w:rFonts w:ascii="Times New Roman" w:hAnsi="Times New Roman" w:cs="Times New Roman"/>
+          <w:color w:val="000000" w:themeColor="text1"/>
+          <w:sz w:val="28"/>
+          <w:szCs w:val="28"/>
+          <w:shd w:val="clear" w:color="auto" w:fill="FCFCFC"/>
+        </w:rPr>
+        <w:t xml:space="preserve"> </w:t>
+      </w:r>
+    </w:p>
+    <w:p>
+      <w:pPr>
+        <w:pStyle w:val="ListParagraph"/>
+        <w:numPr>
+          <w:ilvl w:val="0"/>
+          <w:numId w:val="3"/>
+        </w:numPr>
+        <w:rPr>
+          <w:rFonts w:ascii="Times New Roman" w:hAnsi="Times New Roman" w:cs="Times New Roman"/>
+          <w:color w:val="000000" w:themeColor="text1"/>
+          <w:sz w:val="28"/>
+          <w:szCs w:val="28"/>
+          <w:shd w:val="clear" w:color="auto" w:fill="FCFCFC"/>
+        </w:rPr>
+      </w:pPr>
+      <w:r>
+        <w:rPr>
+          <w:rFonts w:ascii="Times New Roman" w:hAnsi="Times New Roman" w:cs="Times New Roman"/>
+          <w:color w:val="000000" w:themeColor="text1"/>
+          <w:sz w:val="28"/>
+          <w:szCs w:val="28"/>
+          <w:shd w:val="clear" w:color="auto" w:fill="FCFCFC"/>
+        </w:rPr>
+        <w:t xml:space="preserve">It should be clear who developed the site </w:t>
+      </w:r>
+    </w:p>
+    <w:p>
+      <w:pPr>
+        <w:pStyle w:val="ListParagraph"/>
+        <w:numPr>
+          <w:ilvl w:val="0"/>
+          <w:numId w:val="3"/>
+        </w:numPr>
+        <w:rPr>
+          <w:rFonts w:ascii="Times New Roman" w:hAnsi="Times New Roman" w:cs="Times New Roman"/>
+          <w:color w:val="000000" w:themeColor="text1"/>
+          <w:sz w:val="28"/>
+          <w:szCs w:val="28"/>
+          <w:shd w:val="clear" w:color="auto" w:fill="FCFCFC"/>
+        </w:rPr>
+      </w:pPr>
+      <w:r>
+        <w:rPr>
+          <w:rFonts w:ascii="Times New Roman" w:hAnsi="Times New Roman" w:cs="Times New Roman"/>
+          <w:color w:val="000000" w:themeColor="text1"/>
+          <w:sz w:val="28"/>
+          <w:szCs w:val="28"/>
+          <w:shd w:val="clear" w:color="auto" w:fill="FCFCFC"/>
+        </w:rPr>
+        <w:t>Contact information should be clearly provided</w:t>
+      </w:r>
+    </w:p>
+    <w:p>
+      <w:pPr>
+        <w:pStyle w:val="ListParagraph"/>
+        <w:numPr>
+          <w:ilvl w:val="0"/>
+          <w:numId w:val="3"/>
+        </w:numPr>
+        <w:rPr>
+          <w:rFonts w:ascii="Times New Roman" w:hAnsi="Times New Roman" w:cs="Times New Roman"/>
+          <w:color w:val="000000" w:themeColor="text1"/>
+          <w:sz w:val="28"/>
+          <w:szCs w:val="28"/>
+          <w:shd w:val="clear" w:color="auto" w:fill="FCFCFC"/>
+        </w:rPr>
+      </w:pPr>
+      <w:r>
+        <w:rPr>
+          <w:rFonts w:ascii="Times New Roman" w:hAnsi="Times New Roman" w:cs="Times New Roman"/>
+          <w:color w:val="000000" w:themeColor="text1"/>
+          <w:sz w:val="28"/>
+          <w:szCs w:val="28"/>
+          <w:shd w:val="clear" w:color="auto" w:fill="FCFCFC"/>
+        </w:rPr>
+        <w:t>the author should state qualifications, credentials, or personal background that gives them authority to present information</w:t>
+      </w:r>
+    </w:p>
+    <w:p>
+      <w:pPr>
+        <w:pStyle w:val="ListParagraph"/>
+        <w:numPr>
+          <w:ilvl w:val="0"/>
+          <w:numId w:val="3"/>
+        </w:numPr>
+        <w:rPr>
+          <w:rFonts w:ascii="Times New Roman" w:hAnsi="Times New Roman" w:cs="Times New Roman"/>
+          <w:color w:val="000000" w:themeColor="text1"/>
+          <w:sz w:val="28"/>
+          <w:szCs w:val="28"/>
+          <w:shd w:val="clear" w:color="auto" w:fill="FCFCFC"/>
+        </w:rPr>
+      </w:pPr>
+      <w:r>
+        <w:rPr>
+          <w:rFonts w:ascii="Times New Roman" w:hAnsi="Times New Roman" w:cs="Times New Roman"/>
+          <w:color w:val="000000" w:themeColor="text1"/>
+          <w:sz w:val="28"/>
+          <w:szCs w:val="28"/>
+          <w:shd w:val="clear" w:color="auto" w:fill="FCFCFC"/>
+        </w:rPr>
+        <w:t>Check to see if the site supported by an organization or a commercial bod</w:t>
+      </w:r>
+    </w:p>
+    <w:p>
+      <w:pPr>
+        <w:pStyle w:val="ListParagraph"/>
+        <w:ind w:left="1080"/>
+        <w:rPr>
+          <w:rFonts w:ascii="Times New Roman" w:hAnsi="Times New Roman" w:cs="Times New Roman"/>
+          <w:color w:val="000000" w:themeColor="text1"/>
+          <w:sz w:val="28"/>
+          <w:szCs w:val="28"/>
+          <w:shd w:val="clear" w:color="auto" w:fill="FCFCFC"/>
+        </w:rPr>
+      </w:pPr>
+    </w:p>
+    <w:p>
+      <w:pPr>
+        <w:pStyle w:val="ListParagraph"/>
+        <w:numPr>
+          <w:ilvl w:val="0"/>
+          <w:numId w:val="1"/>
+        </w:numPr>
+        <w:rPr>
+          <w:rFonts w:ascii="Times New Roman" w:hAnsi="Times New Roman" w:cs="Times New Roman"/>
+          <w:color w:val="000000" w:themeColor="text1"/>
+          <w:sz w:val="28"/>
+          <w:szCs w:val="28"/>
+          <w:shd w:val="clear" w:color="auto" w:fill="FCFCFC"/>
+        </w:rPr>
+      </w:pPr>
+      <w:r>
+        <w:rPr>
+          <w:rFonts w:ascii="Times New Roman" w:hAnsi="Times New Roman" w:cs="Times New Roman"/>
+          <w:color w:val="000000" w:themeColor="text1"/>
+          <w:sz w:val="28"/>
+          <w:szCs w:val="28"/>
+          <w:shd w:val="clear" w:color="auto" w:fill="FCFCFC"/>
+        </w:rPr>
+        <w:t>OBJECTIVITY</w:t>
+      </w:r>
+    </w:p>
+    <w:p>
+      <w:pPr>
+        <w:ind w:left="360"/>
+        <w:rPr>
+          <w:rFonts w:ascii="Times New Roman" w:hAnsi="Times New Roman" w:cs="Times New Roman"/>
+          <w:color w:val="000000" w:themeColor="text1"/>
+          <w:sz w:val="28"/>
+          <w:szCs w:val="28"/>
+          <w:shd w:val="clear" w:color="auto" w:fill="FCFCFC"/>
+        </w:rPr>
+      </w:pPr>
+      <w:r>
+        <w:rPr>
+          <w:rFonts w:ascii="Times New Roman" w:hAnsi="Times New Roman" w:cs="Times New Roman"/>
+          <w:color w:val="000000" w:themeColor="text1"/>
+          <w:sz w:val="28"/>
+          <w:szCs w:val="28"/>
+          <w:shd w:val="clear" w:color="auto" w:fill="FCFCFC"/>
+        </w:rPr>
+        <w:t xml:space="preserve">Objectivity of the site should be clear. Beware of sites that contain bias or do not admit its bias freely. Objective sites present information with a minimum of bias. </w:t>
+      </w:r>
+      <w:r>
+        <w:rPr>
+          <w:rFonts w:ascii="Times New Roman" w:hAnsi="Times New Roman" w:cs="Times New Roman"/>
+          <w:color w:val="000000" w:themeColor="text1"/>
+          <w:sz w:val="28"/>
+          <w:szCs w:val="28"/>
+          <w:shd w:val="clear" w:color="auto" w:fill="FCFCFC"/>
+        </w:rPr>
+        <w:t>When e</w:t>
+      </w:r>
+      <w:r>
+        <w:rPr>
+          <w:rFonts w:ascii="Times New Roman" w:hAnsi="Times New Roman" w:cs="Times New Roman"/>
+          <w:color w:val="000000" w:themeColor="text1"/>
+          <w:sz w:val="28"/>
+          <w:szCs w:val="28"/>
+          <w:shd w:val="clear" w:color="auto" w:fill="FCFCFC"/>
+        </w:rPr>
+        <w:t>valuating a web site for objectivity</w:t>
+      </w:r>
+      <w:r>
+        <w:rPr>
+          <w:rFonts w:ascii="Times New Roman" w:hAnsi="Times New Roman" w:cs="Times New Roman"/>
+          <w:color w:val="000000" w:themeColor="text1"/>
+          <w:sz w:val="28"/>
+          <w:szCs w:val="28"/>
+          <w:shd w:val="clear" w:color="auto" w:fill="FCFCFC"/>
+        </w:rPr>
+        <w:t>, we need to be cautious of these questions</w:t>
+      </w:r>
+      <w:r>
+        <w:rPr>
+          <w:rFonts w:ascii="Times New Roman" w:hAnsi="Times New Roman" w:cs="Times New Roman"/>
+          <w:color w:val="000000" w:themeColor="text1"/>
+          <w:sz w:val="28"/>
+          <w:szCs w:val="28"/>
+          <w:shd w:val="clear" w:color="auto" w:fill="FCFCFC"/>
+        </w:rPr>
+        <w:t>:</w:t>
+      </w:r>
+    </w:p>
+    <w:p>
+      <w:pPr>
+        <w:pStyle w:val="ListParagraph"/>
+        <w:numPr>
+          <w:ilvl w:val="0"/>
+          <w:numId w:val="4"/>
+        </w:numPr>
+        <w:rPr>
+          <w:rFonts w:ascii="Times New Roman" w:hAnsi="Times New Roman" w:cs="Times New Roman"/>
+          <w:color w:val="000000" w:themeColor="text1"/>
+          <w:sz w:val="28"/>
+          <w:szCs w:val="28"/>
+          <w:shd w:val="clear" w:color="auto" w:fill="FCFCFC"/>
+        </w:rPr>
+      </w:pPr>
+      <w:r>
+        <w:rPr>
+          <w:rFonts w:ascii="Times New Roman" w:hAnsi="Times New Roman" w:cs="Times New Roman"/>
+          <w:color w:val="000000" w:themeColor="text1"/>
+          <w:sz w:val="28"/>
+          <w:szCs w:val="28"/>
+          <w:shd w:val="clear" w:color="auto" w:fill="FCFCFC"/>
+        </w:rPr>
+        <w:t>Is the information presented with a particular bias?</w:t>
+      </w:r>
+    </w:p>
+    <w:p>
+      <w:pPr>
+        <w:pStyle w:val="ListParagraph"/>
+        <w:numPr>
+          <w:ilvl w:val="0"/>
+          <w:numId w:val="4"/>
+        </w:numPr>
+        <w:rPr>
+          <w:rFonts w:ascii="Times New Roman" w:hAnsi="Times New Roman" w:cs="Times New Roman"/>
+          <w:color w:val="000000" w:themeColor="text1"/>
+          <w:sz w:val="28"/>
+          <w:szCs w:val="28"/>
+          <w:shd w:val="clear" w:color="auto" w:fill="FCFCFC"/>
+        </w:rPr>
+      </w:pPr>
+      <w:r>
+        <w:rPr>
+          <w:rFonts w:ascii="Times New Roman" w:hAnsi="Times New Roman" w:cs="Times New Roman"/>
+          <w:color w:val="000000" w:themeColor="text1"/>
+          <w:sz w:val="28"/>
+          <w:szCs w:val="28"/>
+          <w:shd w:val="clear" w:color="auto" w:fill="FCFCFC"/>
+        </w:rPr>
+        <w:t>Does the information try to sway the audience?</w:t>
+      </w:r>
+    </w:p>
+    <w:p>
+      <w:pPr>
+        <w:pStyle w:val="ListParagraph"/>
+        <w:numPr>
+          <w:ilvl w:val="0"/>
+          <w:numId w:val="4"/>
+        </w:numPr>
+        <w:rPr>
+          <w:rFonts w:ascii="Times New Roman" w:hAnsi="Times New Roman" w:cs="Times New Roman"/>
+          <w:color w:val="000000" w:themeColor="text1"/>
+          <w:sz w:val="28"/>
+          <w:szCs w:val="28"/>
+          <w:shd w:val="clear" w:color="auto" w:fill="FCFCFC"/>
+        </w:rPr>
+      </w:pPr>
+      <w:r>
+        <w:rPr>
+          <w:rFonts w:ascii="Times New Roman" w:hAnsi="Times New Roman" w:cs="Times New Roman"/>
+          <w:color w:val="000000" w:themeColor="text1"/>
+          <w:sz w:val="28"/>
+          <w:szCs w:val="28"/>
+          <w:shd w:val="clear" w:color="auto" w:fill="FCFCFC"/>
+        </w:rPr>
+        <w:t>Does site advertising conflict with the content?</w:t>
+      </w:r>
+    </w:p>
+    <w:p>
+      <w:pPr>
+        <w:pStyle w:val="ListParagraph"/>
+        <w:numPr>
+          <w:ilvl w:val="0"/>
+          <w:numId w:val="4"/>
+        </w:numPr>
+        <w:rPr>
+          <w:rFonts w:ascii="Times New Roman" w:hAnsi="Times New Roman" w:cs="Times New Roman"/>
+          <w:color w:val="000000" w:themeColor="text1"/>
+          <w:sz w:val="28"/>
+          <w:szCs w:val="28"/>
+          <w:shd w:val="clear" w:color="auto" w:fill="FCFCFC"/>
+        </w:rPr>
+      </w:pPr>
+      <w:r>
+        <w:rPr>
+          <w:rFonts w:ascii="Times New Roman" w:hAnsi="Times New Roman" w:cs="Times New Roman"/>
+          <w:color w:val="000000" w:themeColor="text1"/>
+          <w:sz w:val="28"/>
+          <w:szCs w:val="28"/>
+          <w:shd w:val="clear" w:color="auto" w:fill="FCFCFC"/>
+        </w:rPr>
+        <w:t>Is the site trying to explain, inform, persuade, or sell something?</w:t>
+      </w:r>
+    </w:p>
+    <w:p>
+      <w:pPr>
+        <w:rPr>
+          <w:rFonts w:ascii="Times New Roman" w:hAnsi="Times New Roman" w:cs="Times New Roman"/>
+          <w:color w:val="000000" w:themeColor="text1"/>
+          <w:sz w:val="28"/>
+          <w:szCs w:val="28"/>
+          <w:shd w:val="clear" w:color="auto" w:fill="FCFCFC"/>
+        </w:rPr>
+      </w:pPr>
+    </w:p>
+    <w:p>
+      <w:pPr>
+        <w:pStyle w:val="ListParagraph"/>
+        <w:numPr>
+          <w:ilvl w:val="0"/>
+          <w:numId w:val="1"/>
+        </w:numPr>
+        <w:rPr>
+          <w:rFonts w:ascii="Times New Roman" w:hAnsi="Times New Roman" w:cs="Times New Roman"/>
+          <w:color w:val="000000" w:themeColor="text1"/>
+          <w:sz w:val="28"/>
+          <w:szCs w:val="28"/>
+          <w:shd w:val="clear" w:color="auto" w:fill="FCFCFC"/>
+        </w:rPr>
+      </w:pPr>
+      <w:r>
+        <w:rPr>
+          <w:rFonts w:ascii="Times New Roman" w:hAnsi="Times New Roman" w:cs="Times New Roman"/>
+          <w:color w:val="000000" w:themeColor="text1"/>
+          <w:sz w:val="28"/>
+          <w:szCs w:val="28"/>
+          <w:shd w:val="clear" w:color="auto" w:fill="FCFCFC"/>
+        </w:rPr>
+        <w:t>COVERAGE</w:t>
+      </w:r>
+    </w:p>
+    <w:p>
+      <w:pPr>
+        <w:ind w:left="360"/>
+        <w:rPr>
+          <w:rFonts w:ascii="Times New Roman" w:hAnsi="Times New Roman" w:cs="Times New Roman"/>
+          <w:color w:val="000000" w:themeColor="text1"/>
+          <w:sz w:val="28"/>
+          <w:szCs w:val="28"/>
+          <w:shd w:val="clear" w:color="auto" w:fill="FCFCFC"/>
+        </w:rPr>
+      </w:pPr>
+      <w:r>
+        <w:rPr>
+          <w:rFonts w:ascii="Times New Roman" w:hAnsi="Times New Roman" w:cs="Times New Roman"/>
+          <w:color w:val="000000" w:themeColor="text1"/>
+          <w:sz w:val="28"/>
+          <w:szCs w:val="28"/>
+          <w:shd w:val="clear" w:color="auto" w:fill="FCFCFC"/>
+        </w:rPr>
+        <w:t xml:space="preserve">It is difficult to assess the extent of coverage since depth in a site, through the use of links, can be infinite. One author may claim comprehensive </w:t>
+      </w:r>
+      <w:r>
+        <w:rPr>
+          <w:rFonts w:ascii="Times New Roman" w:hAnsi="Times New Roman" w:cs="Times New Roman"/>
+          <w:color w:val="000000" w:themeColor="text1"/>
+          <w:sz w:val="28"/>
+          <w:szCs w:val="28"/>
+          <w:shd w:val="clear" w:color="auto" w:fill="FCFCFC"/>
+        </w:rPr>
+        <w:lastRenderedPageBreak/>
+        <w:t xml:space="preserve">coverage of a topic while another may cover just one aspect of a topic. </w:t>
+      </w:r>
+      <w:r>
+        <w:rPr>
+          <w:rFonts w:ascii="Times New Roman" w:hAnsi="Times New Roman" w:cs="Times New Roman"/>
+          <w:color w:val="000000" w:themeColor="text1"/>
+          <w:sz w:val="28"/>
+          <w:szCs w:val="28"/>
+          <w:shd w:val="clear" w:color="auto" w:fill="FCFCFC"/>
+        </w:rPr>
+        <w:t>When e</w:t>
+      </w:r>
+      <w:r>
+        <w:rPr>
+          <w:rFonts w:ascii="Times New Roman" w:hAnsi="Times New Roman" w:cs="Times New Roman"/>
+          <w:color w:val="000000" w:themeColor="text1"/>
+          <w:sz w:val="28"/>
+          <w:szCs w:val="28"/>
+          <w:shd w:val="clear" w:color="auto" w:fill="FCFCFC"/>
+        </w:rPr>
+        <w:t>valuating a web site for coverage</w:t>
+      </w:r>
+      <w:r>
+        <w:rPr>
+          <w:rFonts w:ascii="Times New Roman" w:hAnsi="Times New Roman" w:cs="Times New Roman"/>
+          <w:color w:val="000000" w:themeColor="text1"/>
+          <w:sz w:val="28"/>
+          <w:szCs w:val="28"/>
+          <w:shd w:val="clear" w:color="auto" w:fill="FCFCFC"/>
+        </w:rPr>
+        <w:t>, we need to</w:t>
+      </w:r>
+      <w:r>
+        <w:rPr>
+          <w:rFonts w:ascii="Times New Roman" w:hAnsi="Times New Roman" w:cs="Times New Roman"/>
+          <w:color w:val="000000" w:themeColor="text1"/>
+          <w:sz w:val="28"/>
+          <w:szCs w:val="28"/>
+          <w:shd w:val="clear" w:color="auto" w:fill="FCFCFC"/>
+        </w:rPr>
+        <w:t xml:space="preserve"> check</w:t>
+      </w:r>
+      <w:r>
+        <w:rPr>
+          <w:rFonts w:ascii="Times New Roman" w:hAnsi="Times New Roman" w:cs="Times New Roman"/>
+          <w:color w:val="000000" w:themeColor="text1"/>
+          <w:sz w:val="28"/>
+          <w:szCs w:val="28"/>
+          <w:shd w:val="clear" w:color="auto" w:fill="FCFCFC"/>
+        </w:rPr>
+        <w:t>:</w:t>
+      </w:r>
+    </w:p>
+    <w:p>
+      <w:pPr>
+        <w:pStyle w:val="ListParagraph"/>
+        <w:numPr>
+          <w:ilvl w:val="0"/>
+          <w:numId w:val="7"/>
+        </w:numPr>
+        <w:rPr>
+          <w:rFonts w:ascii="Times New Roman" w:hAnsi="Times New Roman" w:cs="Times New Roman"/>
+          <w:color w:val="000000" w:themeColor="text1"/>
+          <w:sz w:val="28"/>
+          <w:szCs w:val="28"/>
+          <w:shd w:val="clear" w:color="auto" w:fill="FCFCFC"/>
+        </w:rPr>
+      </w:pPr>
+      <w:r>
+        <w:rPr>
+          <w:rFonts w:ascii="Times New Roman" w:hAnsi="Times New Roman" w:cs="Times New Roman"/>
+          <w:color w:val="000000" w:themeColor="text1"/>
+          <w:sz w:val="28"/>
+          <w:szCs w:val="28"/>
+          <w:shd w:val="clear" w:color="auto" w:fill="FCFCFC"/>
+        </w:rPr>
+        <w:t xml:space="preserve">whether </w:t>
+      </w:r>
+      <w:r>
+        <w:rPr>
+          <w:rFonts w:ascii="Times New Roman" w:hAnsi="Times New Roman" w:cs="Times New Roman"/>
+          <w:color w:val="000000" w:themeColor="text1"/>
+          <w:sz w:val="28"/>
+          <w:szCs w:val="28"/>
+          <w:shd w:val="clear" w:color="auto" w:fill="FCFCFC"/>
+        </w:rPr>
+        <w:t>topics</w:t>
+      </w:r>
+      <w:r>
+        <w:rPr>
+          <w:rFonts w:ascii="Times New Roman" w:hAnsi="Times New Roman" w:cs="Times New Roman"/>
+          <w:color w:val="000000" w:themeColor="text1"/>
+          <w:sz w:val="28"/>
+          <w:szCs w:val="28"/>
+          <w:shd w:val="clear" w:color="auto" w:fill="FCFCFC"/>
+        </w:rPr>
+        <w:t xml:space="preserve"> are </w:t>
+      </w:r>
+      <w:r>
+        <w:rPr>
+          <w:rFonts w:ascii="Times New Roman" w:hAnsi="Times New Roman" w:cs="Times New Roman"/>
+          <w:color w:val="000000" w:themeColor="text1"/>
+          <w:sz w:val="28"/>
+          <w:szCs w:val="28"/>
+          <w:shd w:val="clear" w:color="auto" w:fill="FCFCFC"/>
+        </w:rPr>
+        <w:t>explored in depth</w:t>
+      </w:r>
+    </w:p>
+    <w:p>
+      <w:pPr>
+        <w:pStyle w:val="ListParagraph"/>
+        <w:numPr>
+          <w:ilvl w:val="0"/>
+          <w:numId w:val="6"/>
+        </w:numPr>
+        <w:rPr>
+          <w:rFonts w:ascii="Times New Roman" w:hAnsi="Times New Roman" w:cs="Times New Roman"/>
+          <w:color w:val="000000" w:themeColor="text1"/>
+          <w:sz w:val="28"/>
+          <w:szCs w:val="28"/>
+          <w:shd w:val="clear" w:color="auto" w:fill="FCFCFC"/>
+        </w:rPr>
+      </w:pPr>
+      <w:r>
+        <w:rPr>
+          <w:rFonts w:ascii="Times New Roman" w:hAnsi="Times New Roman" w:cs="Times New Roman"/>
+          <w:color w:val="000000" w:themeColor="text1"/>
+          <w:sz w:val="28"/>
+          <w:szCs w:val="28"/>
+          <w:shd w:val="clear" w:color="auto" w:fill="FCFCFC"/>
+        </w:rPr>
+        <w:t xml:space="preserve">Whether </w:t>
+      </w:r>
+      <w:r>
+        <w:rPr>
+          <w:rFonts w:ascii="Times New Roman" w:hAnsi="Times New Roman" w:cs="Times New Roman"/>
+          <w:color w:val="000000" w:themeColor="text1"/>
+          <w:sz w:val="28"/>
+          <w:szCs w:val="28"/>
+          <w:shd w:val="clear" w:color="auto" w:fill="FCFCFC"/>
+        </w:rPr>
+        <w:t>the site claim to be selective or comprehensive</w:t>
+      </w:r>
+    </w:p>
+    <w:p>
+      <w:pPr>
+        <w:pStyle w:val="ListParagraph"/>
+        <w:numPr>
+          <w:ilvl w:val="0"/>
+          <w:numId w:val="6"/>
+        </w:numPr>
+        <w:rPr>
+          <w:rFonts w:ascii="Times New Roman" w:hAnsi="Times New Roman" w:cs="Times New Roman"/>
+          <w:color w:val="000000" w:themeColor="text1"/>
+          <w:sz w:val="28"/>
+          <w:szCs w:val="28"/>
+          <w:shd w:val="clear" w:color="auto" w:fill="FCFCFC"/>
+        </w:rPr>
+      </w:pPr>
+      <w:r>
+        <w:rPr>
+          <w:rFonts w:ascii="Times New Roman" w:hAnsi="Times New Roman" w:cs="Times New Roman"/>
           <w:color w:val="000000" w:themeColor="text1"/>
           <w:sz w:val="28"/>
           <w:szCs w:val="28"/>
@@ -1302,17 +2298,146 @@
         </w:rPr>
         <w:t>T</w:t>
       </w:r>
-      <w:bookmarkStart w:id="0" w:name="_GoBack"/>
-      <w:bookmarkEnd w:id="0"/>
-      <w:r>
-        <w:rPr>
-          <w:rFonts w:ascii="Times New Roman" w:hAnsi="Times New Roman" w:cs="Times New Roman"/>
-          <w:color w:val="000000" w:themeColor="text1"/>
-          <w:sz w:val="28"/>
-          <w:szCs w:val="28"/>
-          <w:shd w:val="clear" w:color="auto" w:fill="FCFCFC"/>
-        </w:rPr>
-        <w:t>he Internet has definitely made many aspects of modern life much more convenient. From paying bills and buying clothes to researching and learning new things, from keeping in contact with people to meeting new people, all of these things have become much more convenient thanks to the Internet.</w:t>
+      <w:r>
+        <w:rPr>
+          <w:rFonts w:ascii="Times New Roman" w:hAnsi="Times New Roman" w:cs="Times New Roman"/>
+          <w:color w:val="000000" w:themeColor="text1"/>
+          <w:sz w:val="28"/>
+          <w:szCs w:val="28"/>
+          <w:shd w:val="clear" w:color="auto" w:fill="FCFCFC"/>
+        </w:rPr>
+        <w:t>he value of the site’s information compared to other similar sites</w:t>
+      </w:r>
+    </w:p>
+    <w:p>
+      <w:pPr>
+        <w:pStyle w:val="ListParagraph"/>
+        <w:numPr>
+          <w:ilvl w:val="0"/>
+          <w:numId w:val="6"/>
+        </w:numPr>
+        <w:rPr>
+          <w:rFonts w:ascii="Times New Roman" w:hAnsi="Times New Roman" w:cs="Times New Roman"/>
+          <w:color w:val="000000" w:themeColor="text1"/>
+          <w:sz w:val="28"/>
+          <w:szCs w:val="28"/>
+          <w:shd w:val="clear" w:color="auto" w:fill="FCFCFC"/>
+        </w:rPr>
+      </w:pPr>
+      <w:r>
+        <w:rPr>
+          <w:rFonts w:ascii="Times New Roman" w:hAnsi="Times New Roman" w:cs="Times New Roman"/>
+          <w:color w:val="000000" w:themeColor="text1"/>
+          <w:sz w:val="28"/>
+          <w:szCs w:val="28"/>
+          <w:shd w:val="clear" w:color="auto" w:fill="FCFCFC"/>
+        </w:rPr>
+        <w:t xml:space="preserve">If </w:t>
+      </w:r>
+      <w:r>
+        <w:rPr>
+          <w:rFonts w:ascii="Times New Roman" w:hAnsi="Times New Roman" w:cs="Times New Roman"/>
+          <w:color w:val="000000" w:themeColor="text1"/>
+          <w:sz w:val="28"/>
+          <w:szCs w:val="28"/>
+          <w:shd w:val="clear" w:color="auto" w:fill="FCFCFC"/>
+        </w:rPr>
+        <w:t>the links go to outside sites rather than its own</w:t>
+      </w:r>
+    </w:p>
+    <w:p>
+      <w:pPr>
+        <w:pStyle w:val="ListParagraph"/>
+        <w:numPr>
+          <w:ilvl w:val="0"/>
+          <w:numId w:val="6"/>
+        </w:numPr>
+        <w:rPr>
+          <w:rFonts w:ascii="Times New Roman" w:hAnsi="Times New Roman" w:cs="Times New Roman"/>
+          <w:color w:val="000000" w:themeColor="text1"/>
+          <w:sz w:val="28"/>
+          <w:szCs w:val="28"/>
+          <w:shd w:val="clear" w:color="auto" w:fill="FCFCFC"/>
+        </w:rPr>
+      </w:pPr>
+      <w:r>
+        <w:rPr>
+          <w:rFonts w:ascii="Times New Roman" w:hAnsi="Times New Roman" w:cs="Times New Roman"/>
+          <w:color w:val="000000" w:themeColor="text1"/>
+          <w:sz w:val="28"/>
+          <w:szCs w:val="28"/>
+          <w:shd w:val="clear" w:color="auto" w:fill="FCFCFC"/>
+        </w:rPr>
+        <w:t xml:space="preserve">If </w:t>
+      </w:r>
+      <w:r>
+        <w:rPr>
+          <w:rFonts w:ascii="Times New Roman" w:hAnsi="Times New Roman" w:cs="Times New Roman"/>
+          <w:color w:val="000000" w:themeColor="text1"/>
+          <w:sz w:val="28"/>
+          <w:szCs w:val="28"/>
+          <w:shd w:val="clear" w:color="auto" w:fill="FCFCFC"/>
+        </w:rPr>
+        <w:t>site provide information with no relevant outside links</w:t>
+      </w:r>
+    </w:p>
+    <w:p>
+      <w:pPr>
+        <w:rPr>
+          <w:rFonts w:ascii="Times New Roman" w:hAnsi="Times New Roman" w:cs="Times New Roman"/>
+          <w:color w:val="000000" w:themeColor="text1"/>
+          <w:sz w:val="28"/>
+          <w:szCs w:val="28"/>
+          <w:shd w:val="clear" w:color="auto" w:fill="FCFCFC"/>
+        </w:rPr>
+      </w:pPr>
+    </w:p>
+    <w:p>
+      <w:pPr>
+        <w:pStyle w:val="ListParagraph"/>
+        <w:numPr>
+          <w:ilvl w:val="0"/>
+          <w:numId w:val="1"/>
+        </w:numPr>
+        <w:rPr>
+          <w:rFonts w:ascii="Times New Roman" w:hAnsi="Times New Roman" w:cs="Times New Roman"/>
+          <w:color w:val="000000" w:themeColor="text1"/>
+          <w:sz w:val="28"/>
+          <w:szCs w:val="28"/>
+          <w:shd w:val="clear" w:color="auto" w:fill="FCFCFC"/>
+        </w:rPr>
+      </w:pPr>
+      <w:r>
+        <w:rPr>
+          <w:rFonts w:ascii="Times New Roman" w:hAnsi="Times New Roman" w:cs="Times New Roman"/>
+          <w:color w:val="000000" w:themeColor="text1"/>
+          <w:sz w:val="28"/>
+          <w:szCs w:val="28"/>
+          <w:shd w:val="clear" w:color="auto" w:fill="FCFCFC"/>
+        </w:rPr>
+        <w:t>CURRENCY</w:t>
+      </w:r>
+    </w:p>
+    <w:p>
+      <w:pPr>
+        <w:ind w:left="360"/>
+        <w:rPr>
+          <w:rFonts w:ascii="Times New Roman" w:hAnsi="Times New Roman" w:cs="Times New Roman"/>
+          <w:color w:val="000000" w:themeColor="text1"/>
+          <w:sz w:val="28"/>
+          <w:szCs w:val="28"/>
+          <w:shd w:val="clear" w:color="auto" w:fill="FCFCFC"/>
+        </w:rPr>
+      </w:pPr>
+      <w:r>
+        <w:rPr>
+          <w:rFonts w:ascii="Times New Roman" w:hAnsi="Times New Roman" w:cs="Times New Roman"/>
+          <w:color w:val="000000" w:themeColor="text1"/>
+          <w:sz w:val="28"/>
+          <w:szCs w:val="28"/>
+          <w:shd w:val="clear" w:color="auto" w:fill="FCFCFC"/>
+        </w:rPr>
+        <w:t>Currency of the site refers to:</w:t>
       </w:r>
       <w:r>
         <w:rPr>
@@ -1332,8 +2457,754 @@
           <w:szCs w:val="28"/>
           <w:shd w:val="clear" w:color="auto" w:fill="FCFCFC"/>
         </w:rPr>
-        <w:t xml:space="preserve">The Internet has also turned into big business and has created a completely new marketplace that did not exist before it. </w:t>
-      </w:r>
+        <w:t>how current the information presented is</w:t>
+      </w:r>
+      <w:r>
+        <w:rPr>
+          <w:rFonts w:ascii="Times New Roman" w:hAnsi="Times New Roman" w:cs="Times New Roman"/>
+          <w:color w:val="000000" w:themeColor="text1"/>
+          <w:sz w:val="28"/>
+          <w:szCs w:val="28"/>
+          <w:shd w:val="clear" w:color="auto" w:fill="FCFCFC"/>
+        </w:rPr>
+        <w:t>, and</w:t>
+      </w:r>
+    </w:p>
+    <w:p>
+      <w:pPr>
+        <w:ind w:left="360"/>
+        <w:rPr>
+          <w:rFonts w:ascii="Times New Roman" w:hAnsi="Times New Roman" w:cs="Times New Roman"/>
+          <w:color w:val="000000" w:themeColor="text1"/>
+          <w:sz w:val="28"/>
+          <w:szCs w:val="28"/>
+          <w:shd w:val="clear" w:color="auto" w:fill="FCFCFC"/>
+        </w:rPr>
+      </w:pPr>
+      <w:r>
+        <w:rPr>
+          <w:rFonts w:ascii="Times New Roman" w:hAnsi="Times New Roman" w:cs="Times New Roman"/>
+          <w:color w:val="000000" w:themeColor="text1"/>
+          <w:sz w:val="28"/>
+          <w:szCs w:val="28"/>
+          <w:shd w:val="clear" w:color="auto" w:fill="FCFCFC"/>
+        </w:rPr>
+        <w:t>how often the site is updated or maintained</w:t>
+      </w:r>
+      <w:r>
+        <w:rPr>
+          <w:rFonts w:ascii="Times New Roman" w:hAnsi="Times New Roman" w:cs="Times New Roman"/>
+          <w:color w:val="000000" w:themeColor="text1"/>
+          <w:sz w:val="28"/>
+          <w:szCs w:val="28"/>
+          <w:shd w:val="clear" w:color="auto" w:fill="FCFCFC"/>
+        </w:rPr>
+        <w:t>.</w:t>
+      </w:r>
+      <w:r>
+        <w:t xml:space="preserve"> </w:t>
+      </w:r>
+      <w:r>
+        <w:rPr>
+          <w:rFonts w:ascii="Times New Roman" w:hAnsi="Times New Roman" w:cs="Times New Roman"/>
+          <w:color w:val="000000" w:themeColor="text1"/>
+          <w:sz w:val="28"/>
+          <w:szCs w:val="28"/>
+          <w:shd w:val="clear" w:color="auto" w:fill="FCFCFC"/>
+        </w:rPr>
+        <w:t>It is important to know when a site was created, when it was last updated, and if all of the links are current. Evaluating a web site for currency involves finding</w:t>
+      </w:r>
+      <w:r>
+        <w:rPr>
+          <w:rFonts w:ascii="Times New Roman" w:hAnsi="Times New Roman" w:cs="Times New Roman"/>
+          <w:color w:val="000000" w:themeColor="text1"/>
+          <w:sz w:val="28"/>
+          <w:szCs w:val="28"/>
+          <w:shd w:val="clear" w:color="auto" w:fill="FCFCFC"/>
+        </w:rPr>
+        <w:t xml:space="preserve"> when</w:t>
+      </w:r>
+      <w:r>
+        <w:rPr>
+          <w:rFonts w:ascii="Times New Roman" w:hAnsi="Times New Roman" w:cs="Times New Roman"/>
+          <w:color w:val="000000" w:themeColor="text1"/>
+          <w:sz w:val="28"/>
+          <w:szCs w:val="28"/>
+          <w:shd w:val="clear" w:color="auto" w:fill="FCFCFC"/>
+        </w:rPr>
+        <w:t xml:space="preserve"> the date information was</w:t>
+      </w:r>
+      <w:r>
+        <w:rPr>
+          <w:rFonts w:ascii="Times New Roman" w:hAnsi="Times New Roman" w:cs="Times New Roman"/>
+          <w:color w:val="000000" w:themeColor="text1"/>
+          <w:sz w:val="28"/>
+          <w:szCs w:val="28"/>
+          <w:shd w:val="clear" w:color="auto" w:fill="FCFCFC"/>
+        </w:rPr>
+        <w:t>:</w:t>
+      </w:r>
+    </w:p>
+    <w:p>
+      <w:pPr>
+        <w:pStyle w:val="ListParagraph"/>
+        <w:numPr>
+          <w:ilvl w:val="0"/>
+          <w:numId w:val="10"/>
+        </w:numPr>
+        <w:rPr>
+          <w:rFonts w:ascii="Times New Roman" w:hAnsi="Times New Roman" w:cs="Times New Roman"/>
+          <w:color w:val="000000" w:themeColor="text1"/>
+          <w:sz w:val="28"/>
+          <w:szCs w:val="28"/>
+          <w:shd w:val="clear" w:color="auto" w:fill="FCFCFC"/>
+        </w:rPr>
+      </w:pPr>
+      <w:r>
+        <w:rPr>
+          <w:rFonts w:ascii="Times New Roman" w:hAnsi="Times New Roman" w:cs="Times New Roman"/>
+          <w:color w:val="000000" w:themeColor="text1"/>
+          <w:sz w:val="28"/>
+          <w:szCs w:val="28"/>
+          <w:shd w:val="clear" w:color="auto" w:fill="FCFCFC"/>
+        </w:rPr>
+        <w:t>first written</w:t>
+      </w:r>
+    </w:p>
+    <w:p>
+      <w:pPr>
+        <w:pStyle w:val="ListParagraph"/>
+        <w:numPr>
+          <w:ilvl w:val="0"/>
+          <w:numId w:val="10"/>
+        </w:numPr>
+        <w:rPr>
+          <w:rFonts w:ascii="Times New Roman" w:hAnsi="Times New Roman" w:cs="Times New Roman"/>
+          <w:color w:val="000000" w:themeColor="text1"/>
+          <w:sz w:val="28"/>
+          <w:szCs w:val="28"/>
+          <w:shd w:val="clear" w:color="auto" w:fill="FCFCFC"/>
+        </w:rPr>
+      </w:pPr>
+      <w:r>
+        <w:rPr>
+          <w:rFonts w:ascii="Times New Roman" w:hAnsi="Times New Roman" w:cs="Times New Roman"/>
+          <w:color w:val="000000" w:themeColor="text1"/>
+          <w:sz w:val="28"/>
+          <w:szCs w:val="28"/>
+          <w:shd w:val="clear" w:color="auto" w:fill="FCFCFC"/>
+        </w:rPr>
+        <w:t>placed on the web</w:t>
+      </w:r>
+    </w:p>
+    <w:p>
+      <w:pPr>
+        <w:pStyle w:val="ListParagraph"/>
+        <w:numPr>
+          <w:ilvl w:val="0"/>
+          <w:numId w:val="10"/>
+        </w:numPr>
+        <w:rPr>
+          <w:rFonts w:ascii="Times New Roman" w:hAnsi="Times New Roman" w:cs="Times New Roman"/>
+          <w:color w:val="000000" w:themeColor="text1"/>
+          <w:sz w:val="28"/>
+          <w:szCs w:val="28"/>
+          <w:shd w:val="clear" w:color="auto" w:fill="FCFCFC"/>
+        </w:rPr>
+      </w:pPr>
+      <w:r>
+        <w:rPr>
+          <w:rFonts w:ascii="Times New Roman" w:hAnsi="Times New Roman" w:cs="Times New Roman"/>
+          <w:color w:val="000000" w:themeColor="text1"/>
+          <w:sz w:val="28"/>
+          <w:szCs w:val="28"/>
+          <w:shd w:val="clear" w:color="auto" w:fill="FCFCFC"/>
+        </w:rPr>
+        <w:t>last revised</w:t>
+      </w:r>
+    </w:p>
+    <w:p>
+      <w:pPr>
+        <w:rPr>
+          <w:rFonts w:ascii="Times New Roman" w:hAnsi="Times New Roman" w:cs="Times New Roman"/>
+          <w:color w:val="000000" w:themeColor="text1"/>
+          <w:sz w:val="28"/>
+          <w:szCs w:val="28"/>
+          <w:shd w:val="clear" w:color="auto" w:fill="FCFCFC"/>
+        </w:rPr>
+      </w:pPr>
+      <w:r>
+        <w:rPr>
+          <w:rFonts w:ascii="Times New Roman" w:hAnsi="Times New Roman" w:cs="Times New Roman"/>
+          <w:color w:val="000000" w:themeColor="text1"/>
+          <w:sz w:val="28"/>
+          <w:szCs w:val="28"/>
+          <w:shd w:val="clear" w:color="auto" w:fill="FCFCFC"/>
+        </w:rPr>
+        <w:t xml:space="preserve">     </w:t>
+      </w:r>
+      <w:r>
+        <w:rPr>
+          <w:rFonts w:ascii="Times New Roman" w:hAnsi="Times New Roman" w:cs="Times New Roman"/>
+          <w:color w:val="000000" w:themeColor="text1"/>
+          <w:sz w:val="28"/>
+          <w:szCs w:val="28"/>
+          <w:shd w:val="clear" w:color="auto" w:fill="FCFCFC"/>
+        </w:rPr>
+        <w:t>Then ask if:</w:t>
+      </w:r>
+    </w:p>
+    <w:p>
+      <w:pPr>
+        <w:pStyle w:val="ListParagraph"/>
+        <w:numPr>
+          <w:ilvl w:val="0"/>
+          <w:numId w:val="14"/>
+        </w:numPr>
+        <w:rPr>
+          <w:rFonts w:ascii="Times New Roman" w:hAnsi="Times New Roman" w:cs="Times New Roman"/>
+          <w:color w:val="000000" w:themeColor="text1"/>
+          <w:sz w:val="28"/>
+          <w:szCs w:val="28"/>
+          <w:shd w:val="clear" w:color="auto" w:fill="FCFCFC"/>
+        </w:rPr>
+      </w:pPr>
+      <w:r>
+        <w:rPr>
+          <w:rFonts w:ascii="Times New Roman" w:hAnsi="Times New Roman" w:cs="Times New Roman"/>
+          <w:color w:val="000000" w:themeColor="text1"/>
+          <w:sz w:val="28"/>
+          <w:szCs w:val="28"/>
+          <w:shd w:val="clear" w:color="auto" w:fill="FCFCFC"/>
+        </w:rPr>
+        <w:t>Links are up-to-date</w:t>
+      </w:r>
+    </w:p>
+    <w:p>
+      <w:pPr>
+        <w:pStyle w:val="ListParagraph"/>
+        <w:numPr>
+          <w:ilvl w:val="0"/>
+          <w:numId w:val="14"/>
+        </w:numPr>
+        <w:rPr>
+          <w:rFonts w:ascii="Times New Roman" w:hAnsi="Times New Roman" w:cs="Times New Roman"/>
+          <w:color w:val="000000" w:themeColor="text1"/>
+          <w:sz w:val="28"/>
+          <w:szCs w:val="28"/>
+          <w:shd w:val="clear" w:color="auto" w:fill="FCFCFC"/>
+        </w:rPr>
+      </w:pPr>
+      <w:r>
+        <w:rPr>
+          <w:rFonts w:ascii="Times New Roman" w:hAnsi="Times New Roman" w:cs="Times New Roman"/>
+          <w:color w:val="000000" w:themeColor="text1"/>
+          <w:sz w:val="28"/>
+          <w:szCs w:val="28"/>
+          <w:shd w:val="clear" w:color="auto" w:fill="FCFCFC"/>
+        </w:rPr>
+        <w:t xml:space="preserve">Links provided </w:t>
+      </w:r>
+      <w:r>
+        <w:rPr>
+          <w:rFonts w:ascii="Times New Roman" w:hAnsi="Times New Roman" w:cs="Times New Roman"/>
+          <w:color w:val="000000" w:themeColor="text1"/>
+          <w:sz w:val="28"/>
+          <w:szCs w:val="28"/>
+          <w:shd w:val="clear" w:color="auto" w:fill="FCFCFC"/>
+        </w:rPr>
+        <w:t>are</w:t>
+      </w:r>
+      <w:r>
+        <w:rPr>
+          <w:rFonts w:ascii="Times New Roman" w:hAnsi="Times New Roman" w:cs="Times New Roman"/>
+          <w:color w:val="000000" w:themeColor="text1"/>
+          <w:sz w:val="28"/>
+          <w:szCs w:val="28"/>
+          <w:shd w:val="clear" w:color="auto" w:fill="FCFCFC"/>
+        </w:rPr>
+        <w:t xml:space="preserve"> reliable. </w:t>
+      </w:r>
+    </w:p>
+    <w:p>
+      <w:pPr>
+        <w:pStyle w:val="ListParagraph"/>
+        <w:numPr>
+          <w:ilvl w:val="0"/>
+          <w:numId w:val="14"/>
+        </w:numPr>
+        <w:rPr>
+          <w:rFonts w:ascii="Times New Roman" w:hAnsi="Times New Roman" w:cs="Times New Roman"/>
+          <w:color w:val="000000" w:themeColor="text1"/>
+          <w:sz w:val="28"/>
+          <w:szCs w:val="28"/>
+          <w:shd w:val="clear" w:color="auto" w:fill="FCFCFC"/>
+        </w:rPr>
+      </w:pPr>
+      <w:r>
+        <w:rPr>
+          <w:rFonts w:ascii="Times New Roman" w:hAnsi="Times New Roman" w:cs="Times New Roman"/>
+          <w:color w:val="000000" w:themeColor="text1"/>
+          <w:sz w:val="28"/>
+          <w:szCs w:val="28"/>
+          <w:shd w:val="clear" w:color="auto" w:fill="FCFCFC"/>
+        </w:rPr>
+        <w:t>Information provided</w:t>
+      </w:r>
+      <w:r>
+        <w:rPr>
+          <w:rFonts w:ascii="Times New Roman" w:hAnsi="Times New Roman" w:cs="Times New Roman"/>
+          <w:color w:val="000000" w:themeColor="text1"/>
+          <w:sz w:val="28"/>
+          <w:szCs w:val="28"/>
+          <w:shd w:val="clear" w:color="auto" w:fill="FCFCFC"/>
+        </w:rPr>
+        <w:t xml:space="preserve"> is</w:t>
+      </w:r>
+      <w:r>
+        <w:rPr>
+          <w:rFonts w:ascii="Times New Roman" w:hAnsi="Times New Roman" w:cs="Times New Roman"/>
+          <w:color w:val="000000" w:themeColor="text1"/>
+          <w:sz w:val="28"/>
+          <w:szCs w:val="28"/>
+          <w:shd w:val="clear" w:color="auto" w:fill="FCFCFC"/>
+        </w:rPr>
+        <w:t xml:space="preserve"> so trend related that its usefulness is limited to a certain time period</w:t>
+      </w:r>
+      <w:r>
+        <w:rPr>
+          <w:rFonts w:ascii="Times New Roman" w:hAnsi="Times New Roman" w:cs="Times New Roman"/>
+          <w:color w:val="000000" w:themeColor="text1"/>
+          <w:sz w:val="28"/>
+          <w:szCs w:val="28"/>
+          <w:shd w:val="clear" w:color="auto" w:fill="FCFCFC"/>
+        </w:rPr>
+        <w:t>.</w:t>
+      </w:r>
+    </w:p>
+    <w:p>
+      <w:pPr>
+        <w:pStyle w:val="ListParagraph"/>
+        <w:numPr>
+          <w:ilvl w:val="0"/>
+          <w:numId w:val="14"/>
+        </w:numPr>
+        <w:rPr>
+          <w:rFonts w:ascii="Times New Roman" w:hAnsi="Times New Roman" w:cs="Times New Roman"/>
+          <w:color w:val="000000" w:themeColor="text1"/>
+          <w:sz w:val="28"/>
+          <w:szCs w:val="28"/>
+          <w:shd w:val="clear" w:color="auto" w:fill="FCFCFC"/>
+        </w:rPr>
+      </w:pPr>
+      <w:r>
+        <w:rPr>
+          <w:rFonts w:ascii="Times New Roman" w:hAnsi="Times New Roman" w:cs="Times New Roman"/>
+          <w:color w:val="000000" w:themeColor="text1"/>
+          <w:sz w:val="28"/>
+          <w:szCs w:val="28"/>
+          <w:shd w:val="clear" w:color="auto" w:fill="FCFCFC"/>
+        </w:rPr>
+        <w:t xml:space="preserve">the site </w:t>
+      </w:r>
+      <w:r>
+        <w:rPr>
+          <w:rFonts w:ascii="Times New Roman" w:hAnsi="Times New Roman" w:cs="Times New Roman"/>
+          <w:color w:val="000000" w:themeColor="text1"/>
+          <w:sz w:val="28"/>
+          <w:szCs w:val="28"/>
+          <w:shd w:val="clear" w:color="auto" w:fill="FCFCFC"/>
+        </w:rPr>
+        <w:t xml:space="preserve">has </w:t>
+      </w:r>
+      <w:r>
+        <w:rPr>
+          <w:rFonts w:ascii="Times New Roman" w:hAnsi="Times New Roman" w:cs="Times New Roman"/>
+          <w:color w:val="000000" w:themeColor="text1"/>
+          <w:sz w:val="28"/>
+          <w:szCs w:val="28"/>
+          <w:shd w:val="clear" w:color="auto" w:fill="FCFCFC"/>
+        </w:rPr>
+        <w:t>been under construction for some time</w:t>
+      </w:r>
+    </w:p>
+    <w:p>
+      <w:pPr>
+        <w:pStyle w:val="ListParagraph"/>
+        <w:ind w:left="1065"/>
+        <w:rPr>
+          <w:rFonts w:ascii="Times New Roman" w:hAnsi="Times New Roman" w:cs="Times New Roman"/>
+          <w:color w:val="000000" w:themeColor="text1"/>
+          <w:sz w:val="28"/>
+          <w:szCs w:val="28"/>
+          <w:shd w:val="clear" w:color="auto" w:fill="FCFCFC"/>
+        </w:rPr>
+      </w:pPr>
+    </w:p>
+    <w:p>
+      <w:pPr>
+        <w:pStyle w:val="ListParagraph"/>
+        <w:numPr>
+          <w:ilvl w:val="0"/>
+          <w:numId w:val="1"/>
+        </w:numPr>
+        <w:rPr>
+          <w:rFonts w:ascii="Times New Roman" w:hAnsi="Times New Roman" w:cs="Times New Roman"/>
+          <w:color w:val="000000" w:themeColor="text1"/>
+          <w:sz w:val="28"/>
+          <w:szCs w:val="28"/>
+          <w:shd w:val="clear" w:color="auto" w:fill="FCFCFC"/>
+        </w:rPr>
+      </w:pPr>
+      <w:r>
+        <w:rPr>
+          <w:rFonts w:ascii="Times New Roman" w:hAnsi="Times New Roman" w:cs="Times New Roman"/>
+          <w:color w:val="000000" w:themeColor="text1"/>
+          <w:sz w:val="28"/>
+          <w:szCs w:val="28"/>
+          <w:shd w:val="clear" w:color="auto" w:fill="FCFCFC"/>
+        </w:rPr>
+        <w:t>ACCURACY</w:t>
+      </w:r>
+    </w:p>
+    <w:p>
+      <w:pPr>
+        <w:ind w:left="360"/>
+        <w:rPr>
+          <w:rFonts w:ascii="Times New Roman" w:hAnsi="Times New Roman" w:cs="Times New Roman"/>
+          <w:color w:val="000000" w:themeColor="text1"/>
+          <w:sz w:val="28"/>
+          <w:szCs w:val="28"/>
+          <w:shd w:val="clear" w:color="auto" w:fill="FCFCFC"/>
+        </w:rPr>
+      </w:pPr>
+      <w:r>
+        <w:rPr>
+          <w:rFonts w:ascii="Times New Roman" w:hAnsi="Times New Roman" w:cs="Times New Roman"/>
+          <w:color w:val="000000" w:themeColor="text1"/>
+          <w:sz w:val="28"/>
+          <w:szCs w:val="28"/>
+          <w:shd w:val="clear" w:color="auto" w:fill="FCFCFC"/>
+        </w:rPr>
+        <w:t xml:space="preserve">There are few standards to verify the accuracy of information on the web. It is the responsibility of the reader to assess the information presented. </w:t>
+      </w:r>
+      <w:r>
+        <w:rPr>
+          <w:rFonts w:ascii="Times New Roman" w:hAnsi="Times New Roman" w:cs="Times New Roman"/>
+          <w:color w:val="000000" w:themeColor="text1"/>
+          <w:sz w:val="28"/>
+          <w:szCs w:val="28"/>
+          <w:shd w:val="clear" w:color="auto" w:fill="FCFCFC"/>
+        </w:rPr>
+        <w:t>When e</w:t>
+      </w:r>
+      <w:r>
+        <w:rPr>
+          <w:rFonts w:ascii="Times New Roman" w:hAnsi="Times New Roman" w:cs="Times New Roman"/>
+          <w:color w:val="000000" w:themeColor="text1"/>
+          <w:sz w:val="28"/>
+          <w:szCs w:val="28"/>
+          <w:shd w:val="clear" w:color="auto" w:fill="FCFCFC"/>
+        </w:rPr>
+        <w:t>valuating a web site for accuracy</w:t>
+      </w:r>
+      <w:r>
+        <w:rPr>
+          <w:rFonts w:ascii="Times New Roman" w:hAnsi="Times New Roman" w:cs="Times New Roman"/>
+          <w:color w:val="000000" w:themeColor="text1"/>
+          <w:sz w:val="28"/>
+          <w:szCs w:val="28"/>
+          <w:shd w:val="clear" w:color="auto" w:fill="FCFCFC"/>
+        </w:rPr>
+        <w:t>, questions to ask</w:t>
+      </w:r>
+      <w:r>
+        <w:rPr>
+          <w:rFonts w:ascii="Times New Roman" w:hAnsi="Times New Roman" w:cs="Times New Roman"/>
+          <w:color w:val="000000" w:themeColor="text1"/>
+          <w:sz w:val="28"/>
+          <w:szCs w:val="28"/>
+          <w:shd w:val="clear" w:color="auto" w:fill="FCFCFC"/>
+        </w:rPr>
+        <w:t>:</w:t>
+      </w:r>
+    </w:p>
+    <w:p>
+      <w:pPr>
+        <w:pStyle w:val="ListParagraph"/>
+        <w:numPr>
+          <w:ilvl w:val="0"/>
+          <w:numId w:val="15"/>
+        </w:numPr>
+        <w:rPr>
+          <w:rFonts w:ascii="Times New Roman" w:hAnsi="Times New Roman" w:cs="Times New Roman"/>
+          <w:color w:val="000000" w:themeColor="text1"/>
+          <w:sz w:val="28"/>
+          <w:szCs w:val="28"/>
+          <w:shd w:val="clear" w:color="auto" w:fill="FCFCFC"/>
+        </w:rPr>
+      </w:pPr>
+      <w:r>
+        <w:rPr>
+          <w:rFonts w:ascii="Times New Roman" w:hAnsi="Times New Roman" w:cs="Times New Roman"/>
+          <w:color w:val="000000" w:themeColor="text1"/>
+          <w:sz w:val="28"/>
+          <w:szCs w:val="28"/>
+          <w:shd w:val="clear" w:color="auto" w:fill="FCFCFC"/>
+        </w:rPr>
+        <w:t>Is the author affiliated with a known, respectable institution?</w:t>
+      </w:r>
+    </w:p>
+    <w:p>
+      <w:pPr>
+        <w:pStyle w:val="ListParagraph"/>
+        <w:numPr>
+          <w:ilvl w:val="0"/>
+          <w:numId w:val="15"/>
+        </w:numPr>
+        <w:rPr>
+          <w:rFonts w:ascii="Times New Roman" w:hAnsi="Times New Roman" w:cs="Times New Roman"/>
+          <w:color w:val="000000" w:themeColor="text1"/>
+          <w:sz w:val="28"/>
+          <w:szCs w:val="28"/>
+          <w:shd w:val="clear" w:color="auto" w:fill="FCFCFC"/>
+        </w:rPr>
+      </w:pPr>
+      <w:r>
+        <w:rPr>
+          <w:rFonts w:ascii="Times New Roman" w:hAnsi="Times New Roman" w:cs="Times New Roman"/>
+          <w:color w:val="000000" w:themeColor="text1"/>
+          <w:sz w:val="28"/>
+          <w:szCs w:val="28"/>
+          <w:shd w:val="clear" w:color="auto" w:fill="FCFCFC"/>
+        </w:rPr>
+        <w:t>do statistics and other factual information receive proper references as to their origin?</w:t>
+      </w:r>
+    </w:p>
+    <w:p>
+      <w:pPr>
+        <w:pStyle w:val="ListParagraph"/>
+        <w:numPr>
+          <w:ilvl w:val="0"/>
+          <w:numId w:val="15"/>
+        </w:numPr>
+        <w:rPr>
+          <w:rFonts w:ascii="Times New Roman" w:hAnsi="Times New Roman" w:cs="Times New Roman"/>
+          <w:color w:val="000000" w:themeColor="text1"/>
+          <w:sz w:val="28"/>
+          <w:szCs w:val="28"/>
+          <w:shd w:val="clear" w:color="auto" w:fill="FCFCFC"/>
+        </w:rPr>
+      </w:pPr>
+      <w:r>
+        <w:rPr>
+          <w:rFonts w:ascii="Times New Roman" w:hAnsi="Times New Roman" w:cs="Times New Roman"/>
+          <w:color w:val="000000" w:themeColor="text1"/>
+          <w:sz w:val="28"/>
+          <w:szCs w:val="28"/>
+          <w:shd w:val="clear" w:color="auto" w:fill="FCFCFC"/>
+        </w:rPr>
+        <w:t>Does the reading you have already done on the subject make the information seem accurate?</w:t>
+      </w:r>
+    </w:p>
+    <w:p>
+      <w:pPr>
+        <w:pStyle w:val="ListParagraph"/>
+        <w:numPr>
+          <w:ilvl w:val="0"/>
+          <w:numId w:val="15"/>
+        </w:numPr>
+        <w:rPr>
+          <w:rFonts w:ascii="Times New Roman" w:hAnsi="Times New Roman" w:cs="Times New Roman"/>
+          <w:color w:val="000000" w:themeColor="text1"/>
+          <w:sz w:val="28"/>
+          <w:szCs w:val="28"/>
+          <w:shd w:val="clear" w:color="auto" w:fill="FCFCFC"/>
+        </w:rPr>
+      </w:pPr>
+      <w:r>
+        <w:rPr>
+          <w:rFonts w:ascii="Times New Roman" w:hAnsi="Times New Roman" w:cs="Times New Roman"/>
+          <w:color w:val="000000" w:themeColor="text1"/>
+          <w:sz w:val="28"/>
+          <w:szCs w:val="28"/>
+          <w:shd w:val="clear" w:color="auto" w:fill="FCFCFC"/>
+        </w:rPr>
+        <w:t xml:space="preserve">Is the information comparable to other sites on the same topic? </w:t>
+      </w:r>
+      <w:r>
+        <w:rPr>
+          <w:rFonts w:ascii="Times New Roman" w:hAnsi="Times New Roman" w:cs="Times New Roman"/>
+          <w:color w:val="000000" w:themeColor="text1"/>
+          <w:sz w:val="28"/>
+          <w:szCs w:val="28"/>
+          <w:shd w:val="clear" w:color="auto" w:fill="FCFCFC"/>
+        </w:rPr>
+        <w:t></w:t>
+      </w:r>
+    </w:p>
+    <w:p>
+      <w:pPr>
+        <w:pStyle w:val="ListParagraph"/>
+        <w:numPr>
+          <w:ilvl w:val="0"/>
+          <w:numId w:val="15"/>
+        </w:numPr>
+        <w:rPr>
+          <w:rFonts w:ascii="Times New Roman" w:hAnsi="Times New Roman" w:cs="Times New Roman"/>
+          <w:color w:val="000000" w:themeColor="text1"/>
+          <w:sz w:val="28"/>
+          <w:szCs w:val="28"/>
+          <w:shd w:val="clear" w:color="auto" w:fill="FCFCFC"/>
+        </w:rPr>
+      </w:pPr>
+      <w:r>
+        <w:rPr>
+          <w:rFonts w:ascii="Times New Roman" w:hAnsi="Times New Roman" w:cs="Times New Roman"/>
+          <w:color w:val="000000" w:themeColor="text1"/>
+          <w:sz w:val="28"/>
+          <w:szCs w:val="28"/>
+          <w:shd w:val="clear" w:color="auto" w:fill="FCFCFC"/>
+        </w:rPr>
+        <w:lastRenderedPageBreak/>
+        <w:t>Does the text follow basic rules of grammar, spelling and composition?</w:t>
+      </w:r>
+    </w:p>
+    <w:p>
+      <w:pPr>
+        <w:pStyle w:val="ListParagraph"/>
+        <w:numPr>
+          <w:ilvl w:val="0"/>
+          <w:numId w:val="15"/>
+        </w:numPr>
+        <w:rPr>
+          <w:rFonts w:ascii="Times New Roman" w:hAnsi="Times New Roman" w:cs="Times New Roman"/>
+          <w:color w:val="000000" w:themeColor="text1"/>
+          <w:sz w:val="28"/>
+          <w:szCs w:val="28"/>
+          <w:shd w:val="clear" w:color="auto" w:fill="FCFCFC"/>
+        </w:rPr>
+      </w:pPr>
+      <w:r>
+        <w:rPr>
+          <w:rFonts w:ascii="Times New Roman" w:hAnsi="Times New Roman" w:cs="Times New Roman"/>
+          <w:color w:val="000000" w:themeColor="text1"/>
+          <w:sz w:val="28"/>
+          <w:szCs w:val="28"/>
+          <w:shd w:val="clear" w:color="auto" w:fill="FCFCFC"/>
+        </w:rPr>
+        <w:t>Is a bibliography or reference list included?</w:t>
+      </w:r>
+    </w:p>
+    <w:p>
+      <w:pPr>
+        <w:rPr>
+          <w:rFonts w:ascii="Times New Roman" w:hAnsi="Times New Roman" w:cs="Times New Roman"/>
+          <w:color w:val="000000" w:themeColor="text1"/>
+          <w:sz w:val="28"/>
+          <w:szCs w:val="28"/>
+          <w:shd w:val="clear" w:color="auto" w:fill="FCFCFC"/>
+        </w:rPr>
+      </w:pPr>
+      <w:r>
+        <w:rPr>
+          <w:rFonts w:ascii="Times New Roman" w:hAnsi="Times New Roman" w:cs="Times New Roman"/>
+          <w:color w:val="000000" w:themeColor="text1"/>
+          <w:sz w:val="28"/>
+          <w:szCs w:val="28"/>
+          <w:shd w:val="clear" w:color="auto" w:fill="FCFCFC"/>
+        </w:rPr>
+        <w:t xml:space="preserve">     </w:t>
+      </w:r>
+    </w:p>
+    <w:p>
+      <w:pPr>
+        <w:rPr>
+          <w:rFonts w:ascii="Times New Roman" w:hAnsi="Times New Roman" w:cs="Times New Roman"/>
+          <w:color w:val="000000" w:themeColor="text1"/>
+          <w:sz w:val="28"/>
+          <w:szCs w:val="28"/>
+          <w:shd w:val="clear" w:color="auto" w:fill="FCFCFC"/>
+        </w:rPr>
+      </w:pPr>
+      <w:r>
+        <w:rPr>
+          <w:rFonts w:ascii="Times New Roman" w:hAnsi="Times New Roman" w:cs="Times New Roman"/>
+          <w:color w:val="000000" w:themeColor="text1"/>
+          <w:sz w:val="28"/>
+          <w:szCs w:val="28"/>
+          <w:shd w:val="clear" w:color="auto" w:fill="FCFCFC"/>
+        </w:rPr>
+        <w:t xml:space="preserve">    </w:t>
+      </w:r>
+    </w:p>
+    <w:p>
+      <w:pPr>
+        <w:rPr>
+          <w:rFonts w:ascii="Times New Roman" w:hAnsi="Times New Roman" w:cs="Times New Roman"/>
+          <w:color w:val="000000" w:themeColor="text1"/>
+          <w:sz w:val="28"/>
+          <w:szCs w:val="28"/>
+          <w:shd w:val="clear" w:color="auto" w:fill="FCFCFC"/>
+        </w:rPr>
+      </w:pPr>
+      <w:r>
+        <w:rPr>
+          <w:rFonts w:ascii="Times New Roman" w:hAnsi="Times New Roman" w:cs="Times New Roman"/>
+          <w:color w:val="000000" w:themeColor="text1"/>
+          <w:sz w:val="28"/>
+          <w:szCs w:val="28"/>
+          <w:shd w:val="clear" w:color="auto" w:fill="FCFCFC"/>
+        </w:rPr>
+        <w:t xml:space="preserve">    </w:t>
+      </w:r>
+    </w:p>
+    <w:p>
+      <w:pPr>
+        <w:pStyle w:val="ListParagraph"/>
+        <w:rPr>
+          <w:rFonts w:ascii="Times New Roman" w:hAnsi="Times New Roman" w:cs="Times New Roman"/>
+          <w:color w:val="000000" w:themeColor="text1"/>
+          <w:sz w:val="28"/>
+          <w:szCs w:val="28"/>
+          <w:shd w:val="clear" w:color="auto" w:fill="FCFCFC"/>
+        </w:rPr>
+      </w:pPr>
+    </w:p>
+    <w:p>
+      <w:pPr>
+        <w:pStyle w:val="ListParagraph"/>
+        <w:rPr>
+          <w:rFonts w:ascii="Times New Roman" w:hAnsi="Times New Roman" w:cs="Times New Roman"/>
+          <w:color w:val="000000" w:themeColor="text1"/>
+          <w:sz w:val="28"/>
+          <w:szCs w:val="28"/>
+          <w:shd w:val="clear" w:color="auto" w:fill="FCFCFC"/>
+        </w:rPr>
+      </w:pPr>
+      <w:r>
+        <w:rPr>
+          <w:rFonts w:ascii="Times New Roman" w:hAnsi="Times New Roman" w:cs="Times New Roman"/>
+          <w:color w:val="000000" w:themeColor="text1"/>
+          <w:sz w:val="28"/>
+          <w:szCs w:val="28"/>
+          <w:shd w:val="clear" w:color="auto" w:fill="FCFCFC"/>
+        </w:rPr>
+        <w:t xml:space="preserve"> </w:t>
+      </w:r>
+    </w:p>
+    <w:p>
+      <w:pPr>
+        <w:rPr>
+          <w:rFonts w:ascii="Times New Roman" w:hAnsi="Times New Roman" w:cs="Times New Roman"/>
+          <w:b/>
+          <w:bCs/>
+          <w:color w:val="000000" w:themeColor="text1"/>
+          <w:sz w:val="28"/>
+          <w:szCs w:val="28"/>
+          <w:shd w:val="clear" w:color="auto" w:fill="FCFCFC"/>
+        </w:rPr>
+      </w:pPr>
     </w:p>
     <w:p>
       <w:pPr>
@@ -1485,9 +3356,13 @@
         </w:rPr>
       </w:pPr>
     </w:p>
-    <w:p/>
+    <w:p>
+      <w:r>
+        <w:t xml:space="preserve"> </w:t>
+      </w:r>
+    </w:p>
     <w:sectPr>
-      <w:footerReference w:type="default" r:id="rId10"/>
+      <w:footerReference w:type="default" r:id="rId11"/>
       <w:pgSz w:w="11906" w:h="16838"/>
       <w:pgMar w:top="1440" w:right="1440" w:bottom="1440" w:left="1440" w:header="720" w:footer="720" w:gutter="0"/>
       <w:pgNumType w:start="1"/>
@@ -1582,6 +3457,1679 @@
     </w:p>
   </w:footnote>
 </w:footnotes>
+</file>
+
+<file path=word/numbering.xml><?xml version="1.0" encoding="utf-8"?>
+<w:numbering xmlns:wpc="http://schemas.microsoft.com/office/word/2010/wordprocessingCanvas" xmlns:cx="http://schemas.microsoft.com/office/drawing/2014/chartex" xmlns:cx1="http://schemas.microsoft.com/office/drawing/2015/9/8/chartex" xmlns:cx2="http://schemas.microsoft.com/office/drawing/2015/10/21/chartex" xmlns:cx3="http://schemas.microsoft.com/office/drawing/2016/5/9/chartex" xmlns:cx4="http://schemas.microsoft.com/office/drawing/2016/5/10/chartex" xmlns:cx5="http://schemas.microsoft.com/office/drawing/2016/5/11/chartex" xmlns:cx6="http://schemas.microsoft.com/office/drawing/2016/5/12/chartex" xmlns:cx7="http://schemas.microsoft.com/office/drawing/2016/5/13/chartex" xmlns:cx8="http://schemas.microsoft.com/office/drawing/2016/5/14/chartex" xmlns:mc="http://schemas.openxmlformats.org/markup-compatibility/2006" xmlns:aink="http://schemas.microsoft.com/office/drawing/2016/ink" xmlns:am3d="http://schemas.microsoft.com/office/drawing/2017/model3d" xmlns:o="urn:schemas-microsoft-com:office:office" xmlns:r="http://schemas.openxmlformats.org/officeDocument/2006/relationships" xmlns:m="http://schemas.openxmlformats.org/officeDocument/2006/math" xmlns:v="urn:schemas-microsoft-com:vml" xmlns:wp14="http://schemas.microsoft.com/office/word/2010/wordprocessingDrawing" xmlns:wp="http://schemas.openxmlformats.org/drawingml/2006/wordprocessingDrawing" xmlns:w10="urn:schemas-microsoft-com:office:word" xmlns:w="http://schemas.openxmlformats.org/wordprocessingml/2006/main" xmlns:w14="http://schemas.microsoft.com/office/word/2010/wordml" xmlns:w15="http://schemas.microsoft.com/office/word/2012/wordml" xmlns:w16cid="http://schemas.microsoft.com/office/word/2016/wordml/cid" xmlns:w16se="http://schemas.microsoft.com/office/word/2015/wordml/symex" xmlns:wpg="http://schemas.microsoft.com/office/word/2010/wordprocessingGroup" xmlns:wpi="http://schemas.microsoft.com/office/word/2010/wordprocessingInk" xmlns:wne="http://schemas.microsoft.com/office/word/2006/wordml" xmlns:wps="http://schemas.microsoft.com/office/word/2010/wordprocessingShape" mc:Ignorable="w14 w15 w16se w16cid wp14">
+  <w:abstractNum w:abstractNumId="0" w15:restartNumberingAfterBreak="0">
+    <w:nsid w:val="0AF33059"/>
+    <w:multiLevelType w:val="hybridMultilevel"/>
+    <w:tmpl w:val="06E84F42"/>
+    <w:lvl w:ilvl="0" w:tplc="04090001">
+      <w:start w:val="1"/>
+      <w:numFmt w:val="bullet"/>
+      <w:lvlText w:val=""/>
+      <w:lvlJc w:val="left"/>
+      <w:pPr>
+        <w:ind w:left="2340" w:hanging="360"/>
+      </w:pPr>
+      <w:rPr>
+        <w:rFonts w:ascii="Symbol" w:hAnsi="Symbol" w:hint="default"/>
+      </w:rPr>
+    </w:lvl>
+    <w:lvl w:ilvl="1" w:tplc="04090003" w:tentative="1">
+      <w:start w:val="1"/>
+      <w:numFmt w:val="bullet"/>
+      <w:lvlText w:val="o"/>
+      <w:lvlJc w:val="left"/>
+      <w:pPr>
+        <w:ind w:left="3060" w:hanging="360"/>
+      </w:pPr>
+      <w:rPr>
+        <w:rFonts w:ascii="Courier New" w:hAnsi="Courier New" w:cs="Courier New" w:hint="default"/>
+      </w:rPr>
+    </w:lvl>
+    <w:lvl w:ilvl="2" w:tplc="04090005" w:tentative="1">
+      <w:start w:val="1"/>
+      <w:numFmt w:val="bullet"/>
+      <w:lvlText w:val=""/>
+      <w:lvlJc w:val="left"/>
+      <w:pPr>
+        <w:ind w:left="3780" w:hanging="360"/>
+      </w:pPr>
+      <w:rPr>
+        <w:rFonts w:ascii="Wingdings" w:hAnsi="Wingdings" w:hint="default"/>
+      </w:rPr>
+    </w:lvl>
+    <w:lvl w:ilvl="3" w:tplc="04090001" w:tentative="1">
+      <w:start w:val="1"/>
+      <w:numFmt w:val="bullet"/>
+      <w:lvlText w:val=""/>
+      <w:lvlJc w:val="left"/>
+      <w:pPr>
+        <w:ind w:left="4500" w:hanging="360"/>
+      </w:pPr>
+      <w:rPr>
+        <w:rFonts w:ascii="Symbol" w:hAnsi="Symbol" w:hint="default"/>
+      </w:rPr>
+    </w:lvl>
+    <w:lvl w:ilvl="4" w:tplc="04090003" w:tentative="1">
+      <w:start w:val="1"/>
+      <w:numFmt w:val="bullet"/>
+      <w:lvlText w:val="o"/>
+      <w:lvlJc w:val="left"/>
+      <w:pPr>
+        <w:ind w:left="5220" w:hanging="360"/>
+      </w:pPr>
+      <w:rPr>
+        <w:rFonts w:ascii="Courier New" w:hAnsi="Courier New" w:cs="Courier New" w:hint="default"/>
+      </w:rPr>
+    </w:lvl>
+    <w:lvl w:ilvl="5" w:tplc="04090005" w:tentative="1">
+      <w:start w:val="1"/>
+      <w:numFmt w:val="bullet"/>
+      <w:lvlText w:val=""/>
+      <w:lvlJc w:val="left"/>
+      <w:pPr>
+        <w:ind w:left="5940" w:hanging="360"/>
+      </w:pPr>
+      <w:rPr>
+        <w:rFonts w:ascii="Wingdings" w:hAnsi="Wingdings" w:hint="default"/>
+      </w:rPr>
+    </w:lvl>
+    <w:lvl w:ilvl="6" w:tplc="04090001" w:tentative="1">
+      <w:start w:val="1"/>
+      <w:numFmt w:val="bullet"/>
+      <w:lvlText w:val=""/>
+      <w:lvlJc w:val="left"/>
+      <w:pPr>
+        <w:ind w:left="6660" w:hanging="360"/>
+      </w:pPr>
+      <w:rPr>
+        <w:rFonts w:ascii="Symbol" w:hAnsi="Symbol" w:hint="default"/>
+      </w:rPr>
+    </w:lvl>
+    <w:lvl w:ilvl="7" w:tplc="04090003" w:tentative="1">
+      <w:start w:val="1"/>
+      <w:numFmt w:val="bullet"/>
+      <w:lvlText w:val="o"/>
+      <w:lvlJc w:val="left"/>
+      <w:pPr>
+        <w:ind w:left="7380" w:hanging="360"/>
+      </w:pPr>
+      <w:rPr>
+        <w:rFonts w:ascii="Courier New" w:hAnsi="Courier New" w:cs="Courier New" w:hint="default"/>
+      </w:rPr>
+    </w:lvl>
+    <w:lvl w:ilvl="8" w:tplc="04090005" w:tentative="1">
+      <w:start w:val="1"/>
+      <w:numFmt w:val="bullet"/>
+      <w:lvlText w:val=""/>
+      <w:lvlJc w:val="left"/>
+      <w:pPr>
+        <w:ind w:left="8100" w:hanging="360"/>
+      </w:pPr>
+      <w:rPr>
+        <w:rFonts w:ascii="Wingdings" w:hAnsi="Wingdings" w:hint="default"/>
+      </w:rPr>
+    </w:lvl>
+  </w:abstractNum>
+  <w:abstractNum w:abstractNumId="1" w15:restartNumberingAfterBreak="0">
+    <w:nsid w:val="166E29C9"/>
+    <w:multiLevelType w:val="hybridMultilevel"/>
+    <w:tmpl w:val="8A880A28"/>
+    <w:lvl w:ilvl="0" w:tplc="04090001">
+      <w:start w:val="1"/>
+      <w:numFmt w:val="bullet"/>
+      <w:lvlText w:val=""/>
+      <w:lvlJc w:val="left"/>
+      <w:pPr>
+        <w:ind w:left="1005" w:hanging="360"/>
+      </w:pPr>
+      <w:rPr>
+        <w:rFonts w:ascii="Symbol" w:hAnsi="Symbol" w:hint="default"/>
+      </w:rPr>
+    </w:lvl>
+    <w:lvl w:ilvl="1" w:tplc="04090003" w:tentative="1">
+      <w:start w:val="1"/>
+      <w:numFmt w:val="bullet"/>
+      <w:lvlText w:val="o"/>
+      <w:lvlJc w:val="left"/>
+      <w:pPr>
+        <w:ind w:left="1725" w:hanging="360"/>
+      </w:pPr>
+      <w:rPr>
+        <w:rFonts w:ascii="Courier New" w:hAnsi="Courier New" w:cs="Courier New" w:hint="default"/>
+      </w:rPr>
+    </w:lvl>
+    <w:lvl w:ilvl="2" w:tplc="04090005" w:tentative="1">
+      <w:start w:val="1"/>
+      <w:numFmt w:val="bullet"/>
+      <w:lvlText w:val=""/>
+      <w:lvlJc w:val="left"/>
+      <w:pPr>
+        <w:ind w:left="2445" w:hanging="360"/>
+      </w:pPr>
+      <w:rPr>
+        <w:rFonts w:ascii="Wingdings" w:hAnsi="Wingdings" w:hint="default"/>
+      </w:rPr>
+    </w:lvl>
+    <w:lvl w:ilvl="3" w:tplc="04090001" w:tentative="1">
+      <w:start w:val="1"/>
+      <w:numFmt w:val="bullet"/>
+      <w:lvlText w:val=""/>
+      <w:lvlJc w:val="left"/>
+      <w:pPr>
+        <w:ind w:left="3165" w:hanging="360"/>
+      </w:pPr>
+      <w:rPr>
+        <w:rFonts w:ascii="Symbol" w:hAnsi="Symbol" w:hint="default"/>
+      </w:rPr>
+    </w:lvl>
+    <w:lvl w:ilvl="4" w:tplc="04090003" w:tentative="1">
+      <w:start w:val="1"/>
+      <w:numFmt w:val="bullet"/>
+      <w:lvlText w:val="o"/>
+      <w:lvlJc w:val="left"/>
+      <w:pPr>
+        <w:ind w:left="3885" w:hanging="360"/>
+      </w:pPr>
+      <w:rPr>
+        <w:rFonts w:ascii="Courier New" w:hAnsi="Courier New" w:cs="Courier New" w:hint="default"/>
+      </w:rPr>
+    </w:lvl>
+    <w:lvl w:ilvl="5" w:tplc="04090005" w:tentative="1">
+      <w:start w:val="1"/>
+      <w:numFmt w:val="bullet"/>
+      <w:lvlText w:val=""/>
+      <w:lvlJc w:val="left"/>
+      <w:pPr>
+        <w:ind w:left="4605" w:hanging="360"/>
+      </w:pPr>
+      <w:rPr>
+        <w:rFonts w:ascii="Wingdings" w:hAnsi="Wingdings" w:hint="default"/>
+      </w:rPr>
+    </w:lvl>
+    <w:lvl w:ilvl="6" w:tplc="04090001" w:tentative="1">
+      <w:start w:val="1"/>
+      <w:numFmt w:val="bullet"/>
+      <w:lvlText w:val=""/>
+      <w:lvlJc w:val="left"/>
+      <w:pPr>
+        <w:ind w:left="5325" w:hanging="360"/>
+      </w:pPr>
+      <w:rPr>
+        <w:rFonts w:ascii="Symbol" w:hAnsi="Symbol" w:hint="default"/>
+      </w:rPr>
+    </w:lvl>
+    <w:lvl w:ilvl="7" w:tplc="04090003" w:tentative="1">
+      <w:start w:val="1"/>
+      <w:numFmt w:val="bullet"/>
+      <w:lvlText w:val="o"/>
+      <w:lvlJc w:val="left"/>
+      <w:pPr>
+        <w:ind w:left="6045" w:hanging="360"/>
+      </w:pPr>
+      <w:rPr>
+        <w:rFonts w:ascii="Courier New" w:hAnsi="Courier New" w:cs="Courier New" w:hint="default"/>
+      </w:rPr>
+    </w:lvl>
+    <w:lvl w:ilvl="8" w:tplc="04090005" w:tentative="1">
+      <w:start w:val="1"/>
+      <w:numFmt w:val="bullet"/>
+      <w:lvlText w:val=""/>
+      <w:lvlJc w:val="left"/>
+      <w:pPr>
+        <w:ind w:left="6765" w:hanging="360"/>
+      </w:pPr>
+      <w:rPr>
+        <w:rFonts w:ascii="Wingdings" w:hAnsi="Wingdings" w:hint="default"/>
+      </w:rPr>
+    </w:lvl>
+  </w:abstractNum>
+  <w:abstractNum w:abstractNumId="2" w15:restartNumberingAfterBreak="0">
+    <w:nsid w:val="17E30788"/>
+    <w:multiLevelType w:val="hybridMultilevel"/>
+    <w:tmpl w:val="70BC4B0E"/>
+    <w:lvl w:ilvl="0" w:tplc="0409000F">
+      <w:start w:val="1"/>
+      <w:numFmt w:val="decimal"/>
+      <w:lvlText w:val="%1."/>
+      <w:lvlJc w:val="left"/>
+      <w:pPr>
+        <w:ind w:left="720" w:hanging="360"/>
+      </w:pPr>
+      <w:rPr>
+        <w:rFonts w:hint="default"/>
+      </w:rPr>
+    </w:lvl>
+    <w:lvl w:ilvl="1" w:tplc="04090019" w:tentative="1">
+      <w:start w:val="1"/>
+      <w:numFmt w:val="lowerLetter"/>
+      <w:lvlText w:val="%2."/>
+      <w:lvlJc w:val="left"/>
+      <w:pPr>
+        <w:ind w:left="1440" w:hanging="360"/>
+      </w:pPr>
+    </w:lvl>
+    <w:lvl w:ilvl="2" w:tplc="0409001B" w:tentative="1">
+      <w:start w:val="1"/>
+      <w:numFmt w:val="lowerRoman"/>
+      <w:lvlText w:val="%3."/>
+      <w:lvlJc w:val="right"/>
+      <w:pPr>
+        <w:ind w:left="2160" w:hanging="180"/>
+      </w:pPr>
+    </w:lvl>
+    <w:lvl w:ilvl="3" w:tplc="0409000F" w:tentative="1">
+      <w:start w:val="1"/>
+      <w:numFmt w:val="decimal"/>
+      <w:lvlText w:val="%4."/>
+      <w:lvlJc w:val="left"/>
+      <w:pPr>
+        <w:ind w:left="2880" w:hanging="360"/>
+      </w:pPr>
+    </w:lvl>
+    <w:lvl w:ilvl="4" w:tplc="04090019" w:tentative="1">
+      <w:start w:val="1"/>
+      <w:numFmt w:val="lowerLetter"/>
+      <w:lvlText w:val="%5."/>
+      <w:lvlJc w:val="left"/>
+      <w:pPr>
+        <w:ind w:left="3600" w:hanging="360"/>
+      </w:pPr>
+    </w:lvl>
+    <w:lvl w:ilvl="5" w:tplc="0409001B" w:tentative="1">
+      <w:start w:val="1"/>
+      <w:numFmt w:val="lowerRoman"/>
+      <w:lvlText w:val="%6."/>
+      <w:lvlJc w:val="right"/>
+      <w:pPr>
+        <w:ind w:left="4320" w:hanging="180"/>
+      </w:pPr>
+    </w:lvl>
+    <w:lvl w:ilvl="6" w:tplc="0409000F" w:tentative="1">
+      <w:start w:val="1"/>
+      <w:numFmt w:val="decimal"/>
+      <w:lvlText w:val="%7."/>
+      <w:lvlJc w:val="left"/>
+      <w:pPr>
+        <w:ind w:left="5040" w:hanging="360"/>
+      </w:pPr>
+    </w:lvl>
+    <w:lvl w:ilvl="7" w:tplc="04090019" w:tentative="1">
+      <w:start w:val="1"/>
+      <w:numFmt w:val="lowerLetter"/>
+      <w:lvlText w:val="%8."/>
+      <w:lvlJc w:val="left"/>
+      <w:pPr>
+        <w:ind w:left="5760" w:hanging="360"/>
+      </w:pPr>
+    </w:lvl>
+    <w:lvl w:ilvl="8" w:tplc="0409001B" w:tentative="1">
+      <w:start w:val="1"/>
+      <w:numFmt w:val="lowerRoman"/>
+      <w:lvlText w:val="%9."/>
+      <w:lvlJc w:val="right"/>
+      <w:pPr>
+        <w:ind w:left="6480" w:hanging="180"/>
+      </w:pPr>
+    </w:lvl>
+  </w:abstractNum>
+  <w:abstractNum w:abstractNumId="3" w15:restartNumberingAfterBreak="0">
+    <w:nsid w:val="17FC4614"/>
+    <w:multiLevelType w:val="hybridMultilevel"/>
+    <w:tmpl w:val="6DCA5E4C"/>
+    <w:lvl w:ilvl="0" w:tplc="04090001">
+      <w:start w:val="1"/>
+      <w:numFmt w:val="bullet"/>
+      <w:lvlText w:val=""/>
+      <w:lvlJc w:val="left"/>
+      <w:pPr>
+        <w:ind w:left="1080" w:hanging="360"/>
+      </w:pPr>
+      <w:rPr>
+        <w:rFonts w:ascii="Symbol" w:hAnsi="Symbol" w:hint="default"/>
+      </w:rPr>
+    </w:lvl>
+    <w:lvl w:ilvl="1" w:tplc="04090003" w:tentative="1">
+      <w:start w:val="1"/>
+      <w:numFmt w:val="bullet"/>
+      <w:lvlText w:val="o"/>
+      <w:lvlJc w:val="left"/>
+      <w:pPr>
+        <w:ind w:left="1800" w:hanging="360"/>
+      </w:pPr>
+      <w:rPr>
+        <w:rFonts w:ascii="Courier New" w:hAnsi="Courier New" w:cs="Courier New" w:hint="default"/>
+      </w:rPr>
+    </w:lvl>
+    <w:lvl w:ilvl="2" w:tplc="04090005" w:tentative="1">
+      <w:start w:val="1"/>
+      <w:numFmt w:val="bullet"/>
+      <w:lvlText w:val=""/>
+      <w:lvlJc w:val="left"/>
+      <w:pPr>
+        <w:ind w:left="2520" w:hanging="360"/>
+      </w:pPr>
+      <w:rPr>
+        <w:rFonts w:ascii="Wingdings" w:hAnsi="Wingdings" w:hint="default"/>
+      </w:rPr>
+    </w:lvl>
+    <w:lvl w:ilvl="3" w:tplc="04090001" w:tentative="1">
+      <w:start w:val="1"/>
+      <w:numFmt w:val="bullet"/>
+      <w:lvlText w:val=""/>
+      <w:lvlJc w:val="left"/>
+      <w:pPr>
+        <w:ind w:left="3240" w:hanging="360"/>
+      </w:pPr>
+      <w:rPr>
+        <w:rFonts w:ascii="Symbol" w:hAnsi="Symbol" w:hint="default"/>
+      </w:rPr>
+    </w:lvl>
+    <w:lvl w:ilvl="4" w:tplc="04090003" w:tentative="1">
+      <w:start w:val="1"/>
+      <w:numFmt w:val="bullet"/>
+      <w:lvlText w:val="o"/>
+      <w:lvlJc w:val="left"/>
+      <w:pPr>
+        <w:ind w:left="3960" w:hanging="360"/>
+      </w:pPr>
+      <w:rPr>
+        <w:rFonts w:ascii="Courier New" w:hAnsi="Courier New" w:cs="Courier New" w:hint="default"/>
+      </w:rPr>
+    </w:lvl>
+    <w:lvl w:ilvl="5" w:tplc="04090005" w:tentative="1">
+      <w:start w:val="1"/>
+      <w:numFmt w:val="bullet"/>
+      <w:lvlText w:val=""/>
+      <w:lvlJc w:val="left"/>
+      <w:pPr>
+        <w:ind w:left="4680" w:hanging="360"/>
+      </w:pPr>
+      <w:rPr>
+        <w:rFonts w:ascii="Wingdings" w:hAnsi="Wingdings" w:hint="default"/>
+      </w:rPr>
+    </w:lvl>
+    <w:lvl w:ilvl="6" w:tplc="04090001" w:tentative="1">
+      <w:start w:val="1"/>
+      <w:numFmt w:val="bullet"/>
+      <w:lvlText w:val=""/>
+      <w:lvlJc w:val="left"/>
+      <w:pPr>
+        <w:ind w:left="5400" w:hanging="360"/>
+      </w:pPr>
+      <w:rPr>
+        <w:rFonts w:ascii="Symbol" w:hAnsi="Symbol" w:hint="default"/>
+      </w:rPr>
+    </w:lvl>
+    <w:lvl w:ilvl="7" w:tplc="04090003" w:tentative="1">
+      <w:start w:val="1"/>
+      <w:numFmt w:val="bullet"/>
+      <w:lvlText w:val="o"/>
+      <w:lvlJc w:val="left"/>
+      <w:pPr>
+        <w:ind w:left="6120" w:hanging="360"/>
+      </w:pPr>
+      <w:rPr>
+        <w:rFonts w:ascii="Courier New" w:hAnsi="Courier New" w:cs="Courier New" w:hint="default"/>
+      </w:rPr>
+    </w:lvl>
+    <w:lvl w:ilvl="8" w:tplc="04090005" w:tentative="1">
+      <w:start w:val="1"/>
+      <w:numFmt w:val="bullet"/>
+      <w:lvlText w:val=""/>
+      <w:lvlJc w:val="left"/>
+      <w:pPr>
+        <w:ind w:left="6840" w:hanging="360"/>
+      </w:pPr>
+      <w:rPr>
+        <w:rFonts w:ascii="Wingdings" w:hAnsi="Wingdings" w:hint="default"/>
+      </w:rPr>
+    </w:lvl>
+  </w:abstractNum>
+  <w:abstractNum w:abstractNumId="4" w15:restartNumberingAfterBreak="0">
+    <w:nsid w:val="1CE6505E"/>
+    <w:multiLevelType w:val="hybridMultilevel"/>
+    <w:tmpl w:val="D42C48CE"/>
+    <w:lvl w:ilvl="0" w:tplc="04090001">
+      <w:start w:val="1"/>
+      <w:numFmt w:val="bullet"/>
+      <w:lvlText w:val=""/>
+      <w:lvlJc w:val="left"/>
+      <w:pPr>
+        <w:ind w:left="1080" w:hanging="360"/>
+      </w:pPr>
+      <w:rPr>
+        <w:rFonts w:ascii="Symbol" w:hAnsi="Symbol" w:hint="default"/>
+      </w:rPr>
+    </w:lvl>
+    <w:lvl w:ilvl="1" w:tplc="04090003" w:tentative="1">
+      <w:start w:val="1"/>
+      <w:numFmt w:val="bullet"/>
+      <w:lvlText w:val="o"/>
+      <w:lvlJc w:val="left"/>
+      <w:pPr>
+        <w:ind w:left="1800" w:hanging="360"/>
+      </w:pPr>
+      <w:rPr>
+        <w:rFonts w:ascii="Courier New" w:hAnsi="Courier New" w:cs="Courier New" w:hint="default"/>
+      </w:rPr>
+    </w:lvl>
+    <w:lvl w:ilvl="2" w:tplc="04090005" w:tentative="1">
+      <w:start w:val="1"/>
+      <w:numFmt w:val="bullet"/>
+      <w:lvlText w:val=""/>
+      <w:lvlJc w:val="left"/>
+      <w:pPr>
+        <w:ind w:left="2520" w:hanging="360"/>
+      </w:pPr>
+      <w:rPr>
+        <w:rFonts w:ascii="Wingdings" w:hAnsi="Wingdings" w:hint="default"/>
+      </w:rPr>
+    </w:lvl>
+    <w:lvl w:ilvl="3" w:tplc="04090001" w:tentative="1">
+      <w:start w:val="1"/>
+      <w:numFmt w:val="bullet"/>
+      <w:lvlText w:val=""/>
+      <w:lvlJc w:val="left"/>
+      <w:pPr>
+        <w:ind w:left="3240" w:hanging="360"/>
+      </w:pPr>
+      <w:rPr>
+        <w:rFonts w:ascii="Symbol" w:hAnsi="Symbol" w:hint="default"/>
+      </w:rPr>
+    </w:lvl>
+    <w:lvl w:ilvl="4" w:tplc="04090003" w:tentative="1">
+      <w:start w:val="1"/>
+      <w:numFmt w:val="bullet"/>
+      <w:lvlText w:val="o"/>
+      <w:lvlJc w:val="left"/>
+      <w:pPr>
+        <w:ind w:left="3960" w:hanging="360"/>
+      </w:pPr>
+      <w:rPr>
+        <w:rFonts w:ascii="Courier New" w:hAnsi="Courier New" w:cs="Courier New" w:hint="default"/>
+      </w:rPr>
+    </w:lvl>
+    <w:lvl w:ilvl="5" w:tplc="04090005" w:tentative="1">
+      <w:start w:val="1"/>
+      <w:numFmt w:val="bullet"/>
+      <w:lvlText w:val=""/>
+      <w:lvlJc w:val="left"/>
+      <w:pPr>
+        <w:ind w:left="4680" w:hanging="360"/>
+      </w:pPr>
+      <w:rPr>
+        <w:rFonts w:ascii="Wingdings" w:hAnsi="Wingdings" w:hint="default"/>
+      </w:rPr>
+    </w:lvl>
+    <w:lvl w:ilvl="6" w:tplc="04090001" w:tentative="1">
+      <w:start w:val="1"/>
+      <w:numFmt w:val="bullet"/>
+      <w:lvlText w:val=""/>
+      <w:lvlJc w:val="left"/>
+      <w:pPr>
+        <w:ind w:left="5400" w:hanging="360"/>
+      </w:pPr>
+      <w:rPr>
+        <w:rFonts w:ascii="Symbol" w:hAnsi="Symbol" w:hint="default"/>
+      </w:rPr>
+    </w:lvl>
+    <w:lvl w:ilvl="7" w:tplc="04090003" w:tentative="1">
+      <w:start w:val="1"/>
+      <w:numFmt w:val="bullet"/>
+      <w:lvlText w:val="o"/>
+      <w:lvlJc w:val="left"/>
+      <w:pPr>
+        <w:ind w:left="6120" w:hanging="360"/>
+      </w:pPr>
+      <w:rPr>
+        <w:rFonts w:ascii="Courier New" w:hAnsi="Courier New" w:cs="Courier New" w:hint="default"/>
+      </w:rPr>
+    </w:lvl>
+    <w:lvl w:ilvl="8" w:tplc="04090005" w:tentative="1">
+      <w:start w:val="1"/>
+      <w:numFmt w:val="bullet"/>
+      <w:lvlText w:val=""/>
+      <w:lvlJc w:val="left"/>
+      <w:pPr>
+        <w:ind w:left="6840" w:hanging="360"/>
+      </w:pPr>
+      <w:rPr>
+        <w:rFonts w:ascii="Wingdings" w:hAnsi="Wingdings" w:hint="default"/>
+      </w:rPr>
+    </w:lvl>
+  </w:abstractNum>
+  <w:abstractNum w:abstractNumId="5" w15:restartNumberingAfterBreak="0">
+    <w:nsid w:val="26362BD9"/>
+    <w:multiLevelType w:val="hybridMultilevel"/>
+    <w:tmpl w:val="9EF6B03A"/>
+    <w:lvl w:ilvl="0" w:tplc="04090001">
+      <w:start w:val="1"/>
+      <w:numFmt w:val="bullet"/>
+      <w:lvlText w:val=""/>
+      <w:lvlJc w:val="left"/>
+      <w:pPr>
+        <w:ind w:left="1080" w:hanging="360"/>
+      </w:pPr>
+      <w:rPr>
+        <w:rFonts w:ascii="Symbol" w:hAnsi="Symbol" w:hint="default"/>
+      </w:rPr>
+    </w:lvl>
+    <w:lvl w:ilvl="1" w:tplc="04090003" w:tentative="1">
+      <w:start w:val="1"/>
+      <w:numFmt w:val="bullet"/>
+      <w:lvlText w:val="o"/>
+      <w:lvlJc w:val="left"/>
+      <w:pPr>
+        <w:ind w:left="1800" w:hanging="360"/>
+      </w:pPr>
+      <w:rPr>
+        <w:rFonts w:ascii="Courier New" w:hAnsi="Courier New" w:cs="Courier New" w:hint="default"/>
+      </w:rPr>
+    </w:lvl>
+    <w:lvl w:ilvl="2" w:tplc="04090005" w:tentative="1">
+      <w:start w:val="1"/>
+      <w:numFmt w:val="bullet"/>
+      <w:lvlText w:val=""/>
+      <w:lvlJc w:val="left"/>
+      <w:pPr>
+        <w:ind w:left="2520" w:hanging="360"/>
+      </w:pPr>
+      <w:rPr>
+        <w:rFonts w:ascii="Wingdings" w:hAnsi="Wingdings" w:hint="default"/>
+      </w:rPr>
+    </w:lvl>
+    <w:lvl w:ilvl="3" w:tplc="04090001" w:tentative="1">
+      <w:start w:val="1"/>
+      <w:numFmt w:val="bullet"/>
+      <w:lvlText w:val=""/>
+      <w:lvlJc w:val="left"/>
+      <w:pPr>
+        <w:ind w:left="3240" w:hanging="360"/>
+      </w:pPr>
+      <w:rPr>
+        <w:rFonts w:ascii="Symbol" w:hAnsi="Symbol" w:hint="default"/>
+      </w:rPr>
+    </w:lvl>
+    <w:lvl w:ilvl="4" w:tplc="04090003" w:tentative="1">
+      <w:start w:val="1"/>
+      <w:numFmt w:val="bullet"/>
+      <w:lvlText w:val="o"/>
+      <w:lvlJc w:val="left"/>
+      <w:pPr>
+        <w:ind w:left="3960" w:hanging="360"/>
+      </w:pPr>
+      <w:rPr>
+        <w:rFonts w:ascii="Courier New" w:hAnsi="Courier New" w:cs="Courier New" w:hint="default"/>
+      </w:rPr>
+    </w:lvl>
+    <w:lvl w:ilvl="5" w:tplc="04090005" w:tentative="1">
+      <w:start w:val="1"/>
+      <w:numFmt w:val="bullet"/>
+      <w:lvlText w:val=""/>
+      <w:lvlJc w:val="left"/>
+      <w:pPr>
+        <w:ind w:left="4680" w:hanging="360"/>
+      </w:pPr>
+      <w:rPr>
+        <w:rFonts w:ascii="Wingdings" w:hAnsi="Wingdings" w:hint="default"/>
+      </w:rPr>
+    </w:lvl>
+    <w:lvl w:ilvl="6" w:tplc="04090001" w:tentative="1">
+      <w:start w:val="1"/>
+      <w:numFmt w:val="bullet"/>
+      <w:lvlText w:val=""/>
+      <w:lvlJc w:val="left"/>
+      <w:pPr>
+        <w:ind w:left="5400" w:hanging="360"/>
+      </w:pPr>
+      <w:rPr>
+        <w:rFonts w:ascii="Symbol" w:hAnsi="Symbol" w:hint="default"/>
+      </w:rPr>
+    </w:lvl>
+    <w:lvl w:ilvl="7" w:tplc="04090003" w:tentative="1">
+      <w:start w:val="1"/>
+      <w:numFmt w:val="bullet"/>
+      <w:lvlText w:val="o"/>
+      <w:lvlJc w:val="left"/>
+      <w:pPr>
+        <w:ind w:left="6120" w:hanging="360"/>
+      </w:pPr>
+      <w:rPr>
+        <w:rFonts w:ascii="Courier New" w:hAnsi="Courier New" w:cs="Courier New" w:hint="default"/>
+      </w:rPr>
+    </w:lvl>
+    <w:lvl w:ilvl="8" w:tplc="04090005" w:tentative="1">
+      <w:start w:val="1"/>
+      <w:numFmt w:val="bullet"/>
+      <w:lvlText w:val=""/>
+      <w:lvlJc w:val="left"/>
+      <w:pPr>
+        <w:ind w:left="6840" w:hanging="360"/>
+      </w:pPr>
+      <w:rPr>
+        <w:rFonts w:ascii="Wingdings" w:hAnsi="Wingdings" w:hint="default"/>
+      </w:rPr>
+    </w:lvl>
+  </w:abstractNum>
+  <w:abstractNum w:abstractNumId="6" w15:restartNumberingAfterBreak="0">
+    <w:nsid w:val="2FA459A4"/>
+    <w:multiLevelType w:val="hybridMultilevel"/>
+    <w:tmpl w:val="52F0417C"/>
+    <w:lvl w:ilvl="0" w:tplc="04090001">
+      <w:start w:val="1"/>
+      <w:numFmt w:val="bullet"/>
+      <w:lvlText w:val=""/>
+      <w:lvlJc w:val="left"/>
+      <w:pPr>
+        <w:ind w:left="1065" w:hanging="360"/>
+      </w:pPr>
+      <w:rPr>
+        <w:rFonts w:ascii="Symbol" w:hAnsi="Symbol" w:hint="default"/>
+      </w:rPr>
+    </w:lvl>
+    <w:lvl w:ilvl="1" w:tplc="04090003" w:tentative="1">
+      <w:start w:val="1"/>
+      <w:numFmt w:val="bullet"/>
+      <w:lvlText w:val="o"/>
+      <w:lvlJc w:val="left"/>
+      <w:pPr>
+        <w:ind w:left="1785" w:hanging="360"/>
+      </w:pPr>
+      <w:rPr>
+        <w:rFonts w:ascii="Courier New" w:hAnsi="Courier New" w:cs="Courier New" w:hint="default"/>
+      </w:rPr>
+    </w:lvl>
+    <w:lvl w:ilvl="2" w:tplc="04090005" w:tentative="1">
+      <w:start w:val="1"/>
+      <w:numFmt w:val="bullet"/>
+      <w:lvlText w:val=""/>
+      <w:lvlJc w:val="left"/>
+      <w:pPr>
+        <w:ind w:left="2505" w:hanging="360"/>
+      </w:pPr>
+      <w:rPr>
+        <w:rFonts w:ascii="Wingdings" w:hAnsi="Wingdings" w:hint="default"/>
+      </w:rPr>
+    </w:lvl>
+    <w:lvl w:ilvl="3" w:tplc="04090001" w:tentative="1">
+      <w:start w:val="1"/>
+      <w:numFmt w:val="bullet"/>
+      <w:lvlText w:val=""/>
+      <w:lvlJc w:val="left"/>
+      <w:pPr>
+        <w:ind w:left="3225" w:hanging="360"/>
+      </w:pPr>
+      <w:rPr>
+        <w:rFonts w:ascii="Symbol" w:hAnsi="Symbol" w:hint="default"/>
+      </w:rPr>
+    </w:lvl>
+    <w:lvl w:ilvl="4" w:tplc="04090003" w:tentative="1">
+      <w:start w:val="1"/>
+      <w:numFmt w:val="bullet"/>
+      <w:lvlText w:val="o"/>
+      <w:lvlJc w:val="left"/>
+      <w:pPr>
+        <w:ind w:left="3945" w:hanging="360"/>
+      </w:pPr>
+      <w:rPr>
+        <w:rFonts w:ascii="Courier New" w:hAnsi="Courier New" w:cs="Courier New" w:hint="default"/>
+      </w:rPr>
+    </w:lvl>
+    <w:lvl w:ilvl="5" w:tplc="04090005" w:tentative="1">
+      <w:start w:val="1"/>
+      <w:numFmt w:val="bullet"/>
+      <w:lvlText w:val=""/>
+      <w:lvlJc w:val="left"/>
+      <w:pPr>
+        <w:ind w:left="4665" w:hanging="360"/>
+      </w:pPr>
+      <w:rPr>
+        <w:rFonts w:ascii="Wingdings" w:hAnsi="Wingdings" w:hint="default"/>
+      </w:rPr>
+    </w:lvl>
+    <w:lvl w:ilvl="6" w:tplc="04090001" w:tentative="1">
+      <w:start w:val="1"/>
+      <w:numFmt w:val="bullet"/>
+      <w:lvlText w:val=""/>
+      <w:lvlJc w:val="left"/>
+      <w:pPr>
+        <w:ind w:left="5385" w:hanging="360"/>
+      </w:pPr>
+      <w:rPr>
+        <w:rFonts w:ascii="Symbol" w:hAnsi="Symbol" w:hint="default"/>
+      </w:rPr>
+    </w:lvl>
+    <w:lvl w:ilvl="7" w:tplc="04090003" w:tentative="1">
+      <w:start w:val="1"/>
+      <w:numFmt w:val="bullet"/>
+      <w:lvlText w:val="o"/>
+      <w:lvlJc w:val="left"/>
+      <w:pPr>
+        <w:ind w:left="6105" w:hanging="360"/>
+      </w:pPr>
+      <w:rPr>
+        <w:rFonts w:ascii="Courier New" w:hAnsi="Courier New" w:cs="Courier New" w:hint="default"/>
+      </w:rPr>
+    </w:lvl>
+    <w:lvl w:ilvl="8" w:tplc="04090005" w:tentative="1">
+      <w:start w:val="1"/>
+      <w:numFmt w:val="bullet"/>
+      <w:lvlText w:val=""/>
+      <w:lvlJc w:val="left"/>
+      <w:pPr>
+        <w:ind w:left="6825" w:hanging="360"/>
+      </w:pPr>
+      <w:rPr>
+        <w:rFonts w:ascii="Wingdings" w:hAnsi="Wingdings" w:hint="default"/>
+      </w:rPr>
+    </w:lvl>
+  </w:abstractNum>
+  <w:abstractNum w:abstractNumId="7" w15:restartNumberingAfterBreak="0">
+    <w:nsid w:val="32C6150A"/>
+    <w:multiLevelType w:val="hybridMultilevel"/>
+    <w:tmpl w:val="8F400FF8"/>
+    <w:lvl w:ilvl="0" w:tplc="04090001">
+      <w:start w:val="1"/>
+      <w:numFmt w:val="bullet"/>
+      <w:lvlText w:val=""/>
+      <w:lvlJc w:val="left"/>
+      <w:pPr>
+        <w:ind w:left="1080" w:hanging="360"/>
+      </w:pPr>
+      <w:rPr>
+        <w:rFonts w:ascii="Symbol" w:hAnsi="Symbol" w:hint="default"/>
+      </w:rPr>
+    </w:lvl>
+    <w:lvl w:ilvl="1" w:tplc="04090003" w:tentative="1">
+      <w:start w:val="1"/>
+      <w:numFmt w:val="bullet"/>
+      <w:lvlText w:val="o"/>
+      <w:lvlJc w:val="left"/>
+      <w:pPr>
+        <w:ind w:left="1800" w:hanging="360"/>
+      </w:pPr>
+      <w:rPr>
+        <w:rFonts w:ascii="Courier New" w:hAnsi="Courier New" w:cs="Courier New" w:hint="default"/>
+      </w:rPr>
+    </w:lvl>
+    <w:lvl w:ilvl="2" w:tplc="04090005" w:tentative="1">
+      <w:start w:val="1"/>
+      <w:numFmt w:val="bullet"/>
+      <w:lvlText w:val=""/>
+      <w:lvlJc w:val="left"/>
+      <w:pPr>
+        <w:ind w:left="2520" w:hanging="360"/>
+      </w:pPr>
+      <w:rPr>
+        <w:rFonts w:ascii="Wingdings" w:hAnsi="Wingdings" w:hint="default"/>
+      </w:rPr>
+    </w:lvl>
+    <w:lvl w:ilvl="3" w:tplc="04090001" w:tentative="1">
+      <w:start w:val="1"/>
+      <w:numFmt w:val="bullet"/>
+      <w:lvlText w:val=""/>
+      <w:lvlJc w:val="left"/>
+      <w:pPr>
+        <w:ind w:left="3240" w:hanging="360"/>
+      </w:pPr>
+      <w:rPr>
+        <w:rFonts w:ascii="Symbol" w:hAnsi="Symbol" w:hint="default"/>
+      </w:rPr>
+    </w:lvl>
+    <w:lvl w:ilvl="4" w:tplc="04090003" w:tentative="1">
+      <w:start w:val="1"/>
+      <w:numFmt w:val="bullet"/>
+      <w:lvlText w:val="o"/>
+      <w:lvlJc w:val="left"/>
+      <w:pPr>
+        <w:ind w:left="3960" w:hanging="360"/>
+      </w:pPr>
+      <w:rPr>
+        <w:rFonts w:ascii="Courier New" w:hAnsi="Courier New" w:cs="Courier New" w:hint="default"/>
+      </w:rPr>
+    </w:lvl>
+    <w:lvl w:ilvl="5" w:tplc="04090005" w:tentative="1">
+      <w:start w:val="1"/>
+      <w:numFmt w:val="bullet"/>
+      <w:lvlText w:val=""/>
+      <w:lvlJc w:val="left"/>
+      <w:pPr>
+        <w:ind w:left="4680" w:hanging="360"/>
+      </w:pPr>
+      <w:rPr>
+        <w:rFonts w:ascii="Wingdings" w:hAnsi="Wingdings" w:hint="default"/>
+      </w:rPr>
+    </w:lvl>
+    <w:lvl w:ilvl="6" w:tplc="04090001" w:tentative="1">
+      <w:start w:val="1"/>
+      <w:numFmt w:val="bullet"/>
+      <w:lvlText w:val=""/>
+      <w:lvlJc w:val="left"/>
+      <w:pPr>
+        <w:ind w:left="5400" w:hanging="360"/>
+      </w:pPr>
+      <w:rPr>
+        <w:rFonts w:ascii="Symbol" w:hAnsi="Symbol" w:hint="default"/>
+      </w:rPr>
+    </w:lvl>
+    <w:lvl w:ilvl="7" w:tplc="04090003" w:tentative="1">
+      <w:start w:val="1"/>
+      <w:numFmt w:val="bullet"/>
+      <w:lvlText w:val="o"/>
+      <w:lvlJc w:val="left"/>
+      <w:pPr>
+        <w:ind w:left="6120" w:hanging="360"/>
+      </w:pPr>
+      <w:rPr>
+        <w:rFonts w:ascii="Courier New" w:hAnsi="Courier New" w:cs="Courier New" w:hint="default"/>
+      </w:rPr>
+    </w:lvl>
+    <w:lvl w:ilvl="8" w:tplc="04090005" w:tentative="1">
+      <w:start w:val="1"/>
+      <w:numFmt w:val="bullet"/>
+      <w:lvlText w:val=""/>
+      <w:lvlJc w:val="left"/>
+      <w:pPr>
+        <w:ind w:left="6840" w:hanging="360"/>
+      </w:pPr>
+      <w:rPr>
+        <w:rFonts w:ascii="Wingdings" w:hAnsi="Wingdings" w:hint="default"/>
+      </w:rPr>
+    </w:lvl>
+  </w:abstractNum>
+  <w:abstractNum w:abstractNumId="8" w15:restartNumberingAfterBreak="0">
+    <w:nsid w:val="391F069C"/>
+    <w:multiLevelType w:val="hybridMultilevel"/>
+    <w:tmpl w:val="57B66880"/>
+    <w:lvl w:ilvl="0" w:tplc="04090001">
+      <w:start w:val="1"/>
+      <w:numFmt w:val="bullet"/>
+      <w:lvlText w:val=""/>
+      <w:lvlJc w:val="left"/>
+      <w:pPr>
+        <w:ind w:left="1065" w:hanging="360"/>
+      </w:pPr>
+      <w:rPr>
+        <w:rFonts w:ascii="Symbol" w:hAnsi="Symbol" w:hint="default"/>
+      </w:rPr>
+    </w:lvl>
+    <w:lvl w:ilvl="1" w:tplc="04090003" w:tentative="1">
+      <w:start w:val="1"/>
+      <w:numFmt w:val="bullet"/>
+      <w:lvlText w:val="o"/>
+      <w:lvlJc w:val="left"/>
+      <w:pPr>
+        <w:ind w:left="1785" w:hanging="360"/>
+      </w:pPr>
+      <w:rPr>
+        <w:rFonts w:ascii="Courier New" w:hAnsi="Courier New" w:cs="Courier New" w:hint="default"/>
+      </w:rPr>
+    </w:lvl>
+    <w:lvl w:ilvl="2" w:tplc="04090005" w:tentative="1">
+      <w:start w:val="1"/>
+      <w:numFmt w:val="bullet"/>
+      <w:lvlText w:val=""/>
+      <w:lvlJc w:val="left"/>
+      <w:pPr>
+        <w:ind w:left="2505" w:hanging="360"/>
+      </w:pPr>
+      <w:rPr>
+        <w:rFonts w:ascii="Wingdings" w:hAnsi="Wingdings" w:hint="default"/>
+      </w:rPr>
+    </w:lvl>
+    <w:lvl w:ilvl="3" w:tplc="04090001" w:tentative="1">
+      <w:start w:val="1"/>
+      <w:numFmt w:val="bullet"/>
+      <w:lvlText w:val=""/>
+      <w:lvlJc w:val="left"/>
+      <w:pPr>
+        <w:ind w:left="3225" w:hanging="360"/>
+      </w:pPr>
+      <w:rPr>
+        <w:rFonts w:ascii="Symbol" w:hAnsi="Symbol" w:hint="default"/>
+      </w:rPr>
+    </w:lvl>
+    <w:lvl w:ilvl="4" w:tplc="04090003" w:tentative="1">
+      <w:start w:val="1"/>
+      <w:numFmt w:val="bullet"/>
+      <w:lvlText w:val="o"/>
+      <w:lvlJc w:val="left"/>
+      <w:pPr>
+        <w:ind w:left="3945" w:hanging="360"/>
+      </w:pPr>
+      <w:rPr>
+        <w:rFonts w:ascii="Courier New" w:hAnsi="Courier New" w:cs="Courier New" w:hint="default"/>
+      </w:rPr>
+    </w:lvl>
+    <w:lvl w:ilvl="5" w:tplc="04090005" w:tentative="1">
+      <w:start w:val="1"/>
+      <w:numFmt w:val="bullet"/>
+      <w:lvlText w:val=""/>
+      <w:lvlJc w:val="left"/>
+      <w:pPr>
+        <w:ind w:left="4665" w:hanging="360"/>
+      </w:pPr>
+      <w:rPr>
+        <w:rFonts w:ascii="Wingdings" w:hAnsi="Wingdings" w:hint="default"/>
+      </w:rPr>
+    </w:lvl>
+    <w:lvl w:ilvl="6" w:tplc="04090001" w:tentative="1">
+      <w:start w:val="1"/>
+      <w:numFmt w:val="bullet"/>
+      <w:lvlText w:val=""/>
+      <w:lvlJc w:val="left"/>
+      <w:pPr>
+        <w:ind w:left="5385" w:hanging="360"/>
+      </w:pPr>
+      <w:rPr>
+        <w:rFonts w:ascii="Symbol" w:hAnsi="Symbol" w:hint="default"/>
+      </w:rPr>
+    </w:lvl>
+    <w:lvl w:ilvl="7" w:tplc="04090003" w:tentative="1">
+      <w:start w:val="1"/>
+      <w:numFmt w:val="bullet"/>
+      <w:lvlText w:val="o"/>
+      <w:lvlJc w:val="left"/>
+      <w:pPr>
+        <w:ind w:left="6105" w:hanging="360"/>
+      </w:pPr>
+      <w:rPr>
+        <w:rFonts w:ascii="Courier New" w:hAnsi="Courier New" w:cs="Courier New" w:hint="default"/>
+      </w:rPr>
+    </w:lvl>
+    <w:lvl w:ilvl="8" w:tplc="04090005" w:tentative="1">
+      <w:start w:val="1"/>
+      <w:numFmt w:val="bullet"/>
+      <w:lvlText w:val=""/>
+      <w:lvlJc w:val="left"/>
+      <w:pPr>
+        <w:ind w:left="6825" w:hanging="360"/>
+      </w:pPr>
+      <w:rPr>
+        <w:rFonts w:ascii="Wingdings" w:hAnsi="Wingdings" w:hint="default"/>
+      </w:rPr>
+    </w:lvl>
+  </w:abstractNum>
+  <w:abstractNum w:abstractNumId="9" w15:restartNumberingAfterBreak="0">
+    <w:nsid w:val="4A155358"/>
+    <w:multiLevelType w:val="hybridMultilevel"/>
+    <w:tmpl w:val="2E500EF0"/>
+    <w:lvl w:ilvl="0" w:tplc="04090001">
+      <w:start w:val="1"/>
+      <w:numFmt w:val="bullet"/>
+      <w:lvlText w:val=""/>
+      <w:lvlJc w:val="left"/>
+      <w:pPr>
+        <w:ind w:left="1080" w:hanging="360"/>
+      </w:pPr>
+      <w:rPr>
+        <w:rFonts w:ascii="Symbol" w:hAnsi="Symbol" w:hint="default"/>
+      </w:rPr>
+    </w:lvl>
+    <w:lvl w:ilvl="1" w:tplc="04090003" w:tentative="1">
+      <w:start w:val="1"/>
+      <w:numFmt w:val="bullet"/>
+      <w:lvlText w:val="o"/>
+      <w:lvlJc w:val="left"/>
+      <w:pPr>
+        <w:ind w:left="1800" w:hanging="360"/>
+      </w:pPr>
+      <w:rPr>
+        <w:rFonts w:ascii="Courier New" w:hAnsi="Courier New" w:cs="Courier New" w:hint="default"/>
+      </w:rPr>
+    </w:lvl>
+    <w:lvl w:ilvl="2" w:tplc="04090005" w:tentative="1">
+      <w:start w:val="1"/>
+      <w:numFmt w:val="bullet"/>
+      <w:lvlText w:val=""/>
+      <w:lvlJc w:val="left"/>
+      <w:pPr>
+        <w:ind w:left="2520" w:hanging="360"/>
+      </w:pPr>
+      <w:rPr>
+        <w:rFonts w:ascii="Wingdings" w:hAnsi="Wingdings" w:hint="default"/>
+      </w:rPr>
+    </w:lvl>
+    <w:lvl w:ilvl="3" w:tplc="04090001" w:tentative="1">
+      <w:start w:val="1"/>
+      <w:numFmt w:val="bullet"/>
+      <w:lvlText w:val=""/>
+      <w:lvlJc w:val="left"/>
+      <w:pPr>
+        <w:ind w:left="3240" w:hanging="360"/>
+      </w:pPr>
+      <w:rPr>
+        <w:rFonts w:ascii="Symbol" w:hAnsi="Symbol" w:hint="default"/>
+      </w:rPr>
+    </w:lvl>
+    <w:lvl w:ilvl="4" w:tplc="04090003" w:tentative="1">
+      <w:start w:val="1"/>
+      <w:numFmt w:val="bullet"/>
+      <w:lvlText w:val="o"/>
+      <w:lvlJc w:val="left"/>
+      <w:pPr>
+        <w:ind w:left="3960" w:hanging="360"/>
+      </w:pPr>
+      <w:rPr>
+        <w:rFonts w:ascii="Courier New" w:hAnsi="Courier New" w:cs="Courier New" w:hint="default"/>
+      </w:rPr>
+    </w:lvl>
+    <w:lvl w:ilvl="5" w:tplc="04090005" w:tentative="1">
+      <w:start w:val="1"/>
+      <w:numFmt w:val="bullet"/>
+      <w:lvlText w:val=""/>
+      <w:lvlJc w:val="left"/>
+      <w:pPr>
+        <w:ind w:left="4680" w:hanging="360"/>
+      </w:pPr>
+      <w:rPr>
+        <w:rFonts w:ascii="Wingdings" w:hAnsi="Wingdings" w:hint="default"/>
+      </w:rPr>
+    </w:lvl>
+    <w:lvl w:ilvl="6" w:tplc="04090001" w:tentative="1">
+      <w:start w:val="1"/>
+      <w:numFmt w:val="bullet"/>
+      <w:lvlText w:val=""/>
+      <w:lvlJc w:val="left"/>
+      <w:pPr>
+        <w:ind w:left="5400" w:hanging="360"/>
+      </w:pPr>
+      <w:rPr>
+        <w:rFonts w:ascii="Symbol" w:hAnsi="Symbol" w:hint="default"/>
+      </w:rPr>
+    </w:lvl>
+    <w:lvl w:ilvl="7" w:tplc="04090003" w:tentative="1">
+      <w:start w:val="1"/>
+      <w:numFmt w:val="bullet"/>
+      <w:lvlText w:val="o"/>
+      <w:lvlJc w:val="left"/>
+      <w:pPr>
+        <w:ind w:left="6120" w:hanging="360"/>
+      </w:pPr>
+      <w:rPr>
+        <w:rFonts w:ascii="Courier New" w:hAnsi="Courier New" w:cs="Courier New" w:hint="default"/>
+      </w:rPr>
+    </w:lvl>
+    <w:lvl w:ilvl="8" w:tplc="04090005" w:tentative="1">
+      <w:start w:val="1"/>
+      <w:numFmt w:val="bullet"/>
+      <w:lvlText w:val=""/>
+      <w:lvlJc w:val="left"/>
+      <w:pPr>
+        <w:ind w:left="6840" w:hanging="360"/>
+      </w:pPr>
+      <w:rPr>
+        <w:rFonts w:ascii="Wingdings" w:hAnsi="Wingdings" w:hint="default"/>
+      </w:rPr>
+    </w:lvl>
+  </w:abstractNum>
+  <w:abstractNum w:abstractNumId="10" w15:restartNumberingAfterBreak="0">
+    <w:nsid w:val="4E223FEB"/>
+    <w:multiLevelType w:val="hybridMultilevel"/>
+    <w:tmpl w:val="C0EA7EDC"/>
+    <w:lvl w:ilvl="0" w:tplc="04090001">
+      <w:start w:val="1"/>
+      <w:numFmt w:val="bullet"/>
+      <w:lvlText w:val=""/>
+      <w:lvlJc w:val="left"/>
+      <w:pPr>
+        <w:ind w:left="1080" w:hanging="360"/>
+      </w:pPr>
+      <w:rPr>
+        <w:rFonts w:ascii="Symbol" w:hAnsi="Symbol" w:hint="default"/>
+      </w:rPr>
+    </w:lvl>
+    <w:lvl w:ilvl="1" w:tplc="04090003" w:tentative="1">
+      <w:start w:val="1"/>
+      <w:numFmt w:val="bullet"/>
+      <w:lvlText w:val="o"/>
+      <w:lvlJc w:val="left"/>
+      <w:pPr>
+        <w:ind w:left="1800" w:hanging="360"/>
+      </w:pPr>
+      <w:rPr>
+        <w:rFonts w:ascii="Courier New" w:hAnsi="Courier New" w:cs="Courier New" w:hint="default"/>
+      </w:rPr>
+    </w:lvl>
+    <w:lvl w:ilvl="2" w:tplc="04090005" w:tentative="1">
+      <w:start w:val="1"/>
+      <w:numFmt w:val="bullet"/>
+      <w:lvlText w:val=""/>
+      <w:lvlJc w:val="left"/>
+      <w:pPr>
+        <w:ind w:left="2520" w:hanging="360"/>
+      </w:pPr>
+      <w:rPr>
+        <w:rFonts w:ascii="Wingdings" w:hAnsi="Wingdings" w:hint="default"/>
+      </w:rPr>
+    </w:lvl>
+    <w:lvl w:ilvl="3" w:tplc="04090001" w:tentative="1">
+      <w:start w:val="1"/>
+      <w:numFmt w:val="bullet"/>
+      <w:lvlText w:val=""/>
+      <w:lvlJc w:val="left"/>
+      <w:pPr>
+        <w:ind w:left="3240" w:hanging="360"/>
+      </w:pPr>
+      <w:rPr>
+        <w:rFonts w:ascii="Symbol" w:hAnsi="Symbol" w:hint="default"/>
+      </w:rPr>
+    </w:lvl>
+    <w:lvl w:ilvl="4" w:tplc="04090003" w:tentative="1">
+      <w:start w:val="1"/>
+      <w:numFmt w:val="bullet"/>
+      <w:lvlText w:val="o"/>
+      <w:lvlJc w:val="left"/>
+      <w:pPr>
+        <w:ind w:left="3960" w:hanging="360"/>
+      </w:pPr>
+      <w:rPr>
+        <w:rFonts w:ascii="Courier New" w:hAnsi="Courier New" w:cs="Courier New" w:hint="default"/>
+      </w:rPr>
+    </w:lvl>
+    <w:lvl w:ilvl="5" w:tplc="04090005" w:tentative="1">
+      <w:start w:val="1"/>
+      <w:numFmt w:val="bullet"/>
+      <w:lvlText w:val=""/>
+      <w:lvlJc w:val="left"/>
+      <w:pPr>
+        <w:ind w:left="4680" w:hanging="360"/>
+      </w:pPr>
+      <w:rPr>
+        <w:rFonts w:ascii="Wingdings" w:hAnsi="Wingdings" w:hint="default"/>
+      </w:rPr>
+    </w:lvl>
+    <w:lvl w:ilvl="6" w:tplc="04090001" w:tentative="1">
+      <w:start w:val="1"/>
+      <w:numFmt w:val="bullet"/>
+      <w:lvlText w:val=""/>
+      <w:lvlJc w:val="left"/>
+      <w:pPr>
+        <w:ind w:left="5400" w:hanging="360"/>
+      </w:pPr>
+      <w:rPr>
+        <w:rFonts w:ascii="Symbol" w:hAnsi="Symbol" w:hint="default"/>
+      </w:rPr>
+    </w:lvl>
+    <w:lvl w:ilvl="7" w:tplc="04090003" w:tentative="1">
+      <w:start w:val="1"/>
+      <w:numFmt w:val="bullet"/>
+      <w:lvlText w:val="o"/>
+      <w:lvlJc w:val="left"/>
+      <w:pPr>
+        <w:ind w:left="6120" w:hanging="360"/>
+      </w:pPr>
+      <w:rPr>
+        <w:rFonts w:ascii="Courier New" w:hAnsi="Courier New" w:cs="Courier New" w:hint="default"/>
+      </w:rPr>
+    </w:lvl>
+    <w:lvl w:ilvl="8" w:tplc="04090005" w:tentative="1">
+      <w:start w:val="1"/>
+      <w:numFmt w:val="bullet"/>
+      <w:lvlText w:val=""/>
+      <w:lvlJc w:val="left"/>
+      <w:pPr>
+        <w:ind w:left="6840" w:hanging="360"/>
+      </w:pPr>
+      <w:rPr>
+        <w:rFonts w:ascii="Wingdings" w:hAnsi="Wingdings" w:hint="default"/>
+      </w:rPr>
+    </w:lvl>
+  </w:abstractNum>
+  <w:abstractNum w:abstractNumId="11" w15:restartNumberingAfterBreak="0">
+    <w:nsid w:val="53647A4F"/>
+    <w:multiLevelType w:val="hybridMultilevel"/>
+    <w:tmpl w:val="382A060A"/>
+    <w:lvl w:ilvl="0" w:tplc="0409000F">
+      <w:start w:val="1"/>
+      <w:numFmt w:val="decimal"/>
+      <w:lvlText w:val="%1."/>
+      <w:lvlJc w:val="left"/>
+      <w:pPr>
+        <w:ind w:left="720" w:hanging="360"/>
+      </w:pPr>
+      <w:rPr>
+        <w:rFonts w:hint="default"/>
+      </w:rPr>
+    </w:lvl>
+    <w:lvl w:ilvl="1" w:tplc="04090019" w:tentative="1">
+      <w:start w:val="1"/>
+      <w:numFmt w:val="lowerLetter"/>
+      <w:lvlText w:val="%2."/>
+      <w:lvlJc w:val="left"/>
+      <w:pPr>
+        <w:ind w:left="1440" w:hanging="360"/>
+      </w:pPr>
+    </w:lvl>
+    <w:lvl w:ilvl="2" w:tplc="0409001B" w:tentative="1">
+      <w:start w:val="1"/>
+      <w:numFmt w:val="lowerRoman"/>
+      <w:lvlText w:val="%3."/>
+      <w:lvlJc w:val="right"/>
+      <w:pPr>
+        <w:ind w:left="2160" w:hanging="180"/>
+      </w:pPr>
+    </w:lvl>
+    <w:lvl w:ilvl="3" w:tplc="0409000F" w:tentative="1">
+      <w:start w:val="1"/>
+      <w:numFmt w:val="decimal"/>
+      <w:lvlText w:val="%4."/>
+      <w:lvlJc w:val="left"/>
+      <w:pPr>
+        <w:ind w:left="2880" w:hanging="360"/>
+      </w:pPr>
+    </w:lvl>
+    <w:lvl w:ilvl="4" w:tplc="04090019" w:tentative="1">
+      <w:start w:val="1"/>
+      <w:numFmt w:val="lowerLetter"/>
+      <w:lvlText w:val="%5."/>
+      <w:lvlJc w:val="left"/>
+      <w:pPr>
+        <w:ind w:left="3600" w:hanging="360"/>
+      </w:pPr>
+    </w:lvl>
+    <w:lvl w:ilvl="5" w:tplc="0409001B" w:tentative="1">
+      <w:start w:val="1"/>
+      <w:numFmt w:val="lowerRoman"/>
+      <w:lvlText w:val="%6."/>
+      <w:lvlJc w:val="right"/>
+      <w:pPr>
+        <w:ind w:left="4320" w:hanging="180"/>
+      </w:pPr>
+    </w:lvl>
+    <w:lvl w:ilvl="6" w:tplc="0409000F" w:tentative="1">
+      <w:start w:val="1"/>
+      <w:numFmt w:val="decimal"/>
+      <w:lvlText w:val="%7."/>
+      <w:lvlJc w:val="left"/>
+      <w:pPr>
+        <w:ind w:left="5040" w:hanging="360"/>
+      </w:pPr>
+    </w:lvl>
+    <w:lvl w:ilvl="7" w:tplc="04090019" w:tentative="1">
+      <w:start w:val="1"/>
+      <w:numFmt w:val="lowerLetter"/>
+      <w:lvlText w:val="%8."/>
+      <w:lvlJc w:val="left"/>
+      <w:pPr>
+        <w:ind w:left="5760" w:hanging="360"/>
+      </w:pPr>
+    </w:lvl>
+    <w:lvl w:ilvl="8" w:tplc="0409001B" w:tentative="1">
+      <w:start w:val="1"/>
+      <w:numFmt w:val="lowerRoman"/>
+      <w:lvlText w:val="%9."/>
+      <w:lvlJc w:val="right"/>
+      <w:pPr>
+        <w:ind w:left="6480" w:hanging="180"/>
+      </w:pPr>
+    </w:lvl>
+  </w:abstractNum>
+  <w:abstractNum w:abstractNumId="12" w15:restartNumberingAfterBreak="0">
+    <w:nsid w:val="5860168E"/>
+    <w:multiLevelType w:val="hybridMultilevel"/>
+    <w:tmpl w:val="20C0D61E"/>
+    <w:lvl w:ilvl="0" w:tplc="0409000F">
+      <w:start w:val="1"/>
+      <w:numFmt w:val="decimal"/>
+      <w:lvlText w:val="%1."/>
+      <w:lvlJc w:val="left"/>
+      <w:pPr>
+        <w:ind w:left="720" w:hanging="360"/>
+      </w:pPr>
+      <w:rPr>
+        <w:rFonts w:hint="default"/>
+      </w:rPr>
+    </w:lvl>
+    <w:lvl w:ilvl="1" w:tplc="04090019" w:tentative="1">
+      <w:start w:val="1"/>
+      <w:numFmt w:val="lowerLetter"/>
+      <w:lvlText w:val="%2."/>
+      <w:lvlJc w:val="left"/>
+      <w:pPr>
+        <w:ind w:left="1440" w:hanging="360"/>
+      </w:pPr>
+    </w:lvl>
+    <w:lvl w:ilvl="2" w:tplc="0409001B" w:tentative="1">
+      <w:start w:val="1"/>
+      <w:numFmt w:val="lowerRoman"/>
+      <w:lvlText w:val="%3."/>
+      <w:lvlJc w:val="right"/>
+      <w:pPr>
+        <w:ind w:left="2160" w:hanging="180"/>
+      </w:pPr>
+    </w:lvl>
+    <w:lvl w:ilvl="3" w:tplc="0409000F" w:tentative="1">
+      <w:start w:val="1"/>
+      <w:numFmt w:val="decimal"/>
+      <w:lvlText w:val="%4."/>
+      <w:lvlJc w:val="left"/>
+      <w:pPr>
+        <w:ind w:left="2880" w:hanging="360"/>
+      </w:pPr>
+    </w:lvl>
+    <w:lvl w:ilvl="4" w:tplc="04090019" w:tentative="1">
+      <w:start w:val="1"/>
+      <w:numFmt w:val="lowerLetter"/>
+      <w:lvlText w:val="%5."/>
+      <w:lvlJc w:val="left"/>
+      <w:pPr>
+        <w:ind w:left="3600" w:hanging="360"/>
+      </w:pPr>
+    </w:lvl>
+    <w:lvl w:ilvl="5" w:tplc="0409001B" w:tentative="1">
+      <w:start w:val="1"/>
+      <w:numFmt w:val="lowerRoman"/>
+      <w:lvlText w:val="%6."/>
+      <w:lvlJc w:val="right"/>
+      <w:pPr>
+        <w:ind w:left="4320" w:hanging="180"/>
+      </w:pPr>
+    </w:lvl>
+    <w:lvl w:ilvl="6" w:tplc="0409000F" w:tentative="1">
+      <w:start w:val="1"/>
+      <w:numFmt w:val="decimal"/>
+      <w:lvlText w:val="%7."/>
+      <w:lvlJc w:val="left"/>
+      <w:pPr>
+        <w:ind w:left="5040" w:hanging="360"/>
+      </w:pPr>
+    </w:lvl>
+    <w:lvl w:ilvl="7" w:tplc="04090019" w:tentative="1">
+      <w:start w:val="1"/>
+      <w:numFmt w:val="lowerLetter"/>
+      <w:lvlText w:val="%8."/>
+      <w:lvlJc w:val="left"/>
+      <w:pPr>
+        <w:ind w:left="5760" w:hanging="360"/>
+      </w:pPr>
+    </w:lvl>
+    <w:lvl w:ilvl="8" w:tplc="0409001B" w:tentative="1">
+      <w:start w:val="1"/>
+      <w:numFmt w:val="lowerRoman"/>
+      <w:lvlText w:val="%9."/>
+      <w:lvlJc w:val="right"/>
+      <w:pPr>
+        <w:ind w:left="6480" w:hanging="180"/>
+      </w:pPr>
+    </w:lvl>
+  </w:abstractNum>
+  <w:abstractNum w:abstractNumId="13" w15:restartNumberingAfterBreak="0">
+    <w:nsid w:val="5ECB6A09"/>
+    <w:multiLevelType w:val="hybridMultilevel"/>
+    <w:tmpl w:val="2D62502E"/>
+    <w:lvl w:ilvl="0" w:tplc="04090001">
+      <w:start w:val="1"/>
+      <w:numFmt w:val="bullet"/>
+      <w:lvlText w:val=""/>
+      <w:lvlJc w:val="left"/>
+      <w:pPr>
+        <w:ind w:left="720" w:hanging="360"/>
+      </w:pPr>
+      <w:rPr>
+        <w:rFonts w:ascii="Symbol" w:hAnsi="Symbol" w:hint="default"/>
+      </w:rPr>
+    </w:lvl>
+    <w:lvl w:ilvl="1" w:tplc="04090003" w:tentative="1">
+      <w:start w:val="1"/>
+      <w:numFmt w:val="bullet"/>
+      <w:lvlText w:val="o"/>
+      <w:lvlJc w:val="left"/>
+      <w:pPr>
+        <w:ind w:left="1440" w:hanging="360"/>
+      </w:pPr>
+      <w:rPr>
+        <w:rFonts w:ascii="Courier New" w:hAnsi="Courier New" w:cs="Courier New" w:hint="default"/>
+      </w:rPr>
+    </w:lvl>
+    <w:lvl w:ilvl="2" w:tplc="04090005" w:tentative="1">
+      <w:start w:val="1"/>
+      <w:numFmt w:val="bullet"/>
+      <w:lvlText w:val=""/>
+      <w:lvlJc w:val="left"/>
+      <w:pPr>
+        <w:ind w:left="2160" w:hanging="360"/>
+      </w:pPr>
+      <w:rPr>
+        <w:rFonts w:ascii="Wingdings" w:hAnsi="Wingdings" w:hint="default"/>
+      </w:rPr>
+    </w:lvl>
+    <w:lvl w:ilvl="3" w:tplc="04090001" w:tentative="1">
+      <w:start w:val="1"/>
+      <w:numFmt w:val="bullet"/>
+      <w:lvlText w:val=""/>
+      <w:lvlJc w:val="left"/>
+      <w:pPr>
+        <w:ind w:left="2880" w:hanging="360"/>
+      </w:pPr>
+      <w:rPr>
+        <w:rFonts w:ascii="Symbol" w:hAnsi="Symbol" w:hint="default"/>
+      </w:rPr>
+    </w:lvl>
+    <w:lvl w:ilvl="4" w:tplc="04090003" w:tentative="1">
+      <w:start w:val="1"/>
+      <w:numFmt w:val="bullet"/>
+      <w:lvlText w:val="o"/>
+      <w:lvlJc w:val="left"/>
+      <w:pPr>
+        <w:ind w:left="3600" w:hanging="360"/>
+      </w:pPr>
+      <w:rPr>
+        <w:rFonts w:ascii="Courier New" w:hAnsi="Courier New" w:cs="Courier New" w:hint="default"/>
+      </w:rPr>
+    </w:lvl>
+    <w:lvl w:ilvl="5" w:tplc="04090005" w:tentative="1">
+      <w:start w:val="1"/>
+      <w:numFmt w:val="bullet"/>
+      <w:lvlText w:val=""/>
+      <w:lvlJc w:val="left"/>
+      <w:pPr>
+        <w:ind w:left="4320" w:hanging="360"/>
+      </w:pPr>
+      <w:rPr>
+        <w:rFonts w:ascii="Wingdings" w:hAnsi="Wingdings" w:hint="default"/>
+      </w:rPr>
+    </w:lvl>
+    <w:lvl w:ilvl="6" w:tplc="04090001" w:tentative="1">
+      <w:start w:val="1"/>
+      <w:numFmt w:val="bullet"/>
+      <w:lvlText w:val=""/>
+      <w:lvlJc w:val="left"/>
+      <w:pPr>
+        <w:ind w:left="5040" w:hanging="360"/>
+      </w:pPr>
+      <w:rPr>
+        <w:rFonts w:ascii="Symbol" w:hAnsi="Symbol" w:hint="default"/>
+      </w:rPr>
+    </w:lvl>
+    <w:lvl w:ilvl="7" w:tplc="04090003" w:tentative="1">
+      <w:start w:val="1"/>
+      <w:numFmt w:val="bullet"/>
+      <w:lvlText w:val="o"/>
+      <w:lvlJc w:val="left"/>
+      <w:pPr>
+        <w:ind w:left="5760" w:hanging="360"/>
+      </w:pPr>
+      <w:rPr>
+        <w:rFonts w:ascii="Courier New" w:hAnsi="Courier New" w:cs="Courier New" w:hint="default"/>
+      </w:rPr>
+    </w:lvl>
+    <w:lvl w:ilvl="8" w:tplc="04090005" w:tentative="1">
+      <w:start w:val="1"/>
+      <w:numFmt w:val="bullet"/>
+      <w:lvlText w:val=""/>
+      <w:lvlJc w:val="left"/>
+      <w:pPr>
+        <w:ind w:left="6480" w:hanging="360"/>
+      </w:pPr>
+      <w:rPr>
+        <w:rFonts w:ascii="Wingdings" w:hAnsi="Wingdings" w:hint="default"/>
+      </w:rPr>
+    </w:lvl>
+  </w:abstractNum>
+  <w:abstractNum w:abstractNumId="14" w15:restartNumberingAfterBreak="0">
+    <w:nsid w:val="77AA0B94"/>
+    <w:multiLevelType w:val="hybridMultilevel"/>
+    <w:tmpl w:val="BB3A4D4C"/>
+    <w:lvl w:ilvl="0" w:tplc="04090001">
+      <w:start w:val="1"/>
+      <w:numFmt w:val="bullet"/>
+      <w:lvlText w:val=""/>
+      <w:lvlJc w:val="left"/>
+      <w:pPr>
+        <w:ind w:left="1080" w:hanging="360"/>
+      </w:pPr>
+      <w:rPr>
+        <w:rFonts w:ascii="Symbol" w:hAnsi="Symbol" w:hint="default"/>
+      </w:rPr>
+    </w:lvl>
+    <w:lvl w:ilvl="1" w:tplc="04090003" w:tentative="1">
+      <w:start w:val="1"/>
+      <w:numFmt w:val="bullet"/>
+      <w:lvlText w:val="o"/>
+      <w:lvlJc w:val="left"/>
+      <w:pPr>
+        <w:ind w:left="1800" w:hanging="360"/>
+      </w:pPr>
+      <w:rPr>
+        <w:rFonts w:ascii="Courier New" w:hAnsi="Courier New" w:cs="Courier New" w:hint="default"/>
+      </w:rPr>
+    </w:lvl>
+    <w:lvl w:ilvl="2" w:tplc="04090005" w:tentative="1">
+      <w:start w:val="1"/>
+      <w:numFmt w:val="bullet"/>
+      <w:lvlText w:val=""/>
+      <w:lvlJc w:val="left"/>
+      <w:pPr>
+        <w:ind w:left="2520" w:hanging="360"/>
+      </w:pPr>
+      <w:rPr>
+        <w:rFonts w:ascii="Wingdings" w:hAnsi="Wingdings" w:hint="default"/>
+      </w:rPr>
+    </w:lvl>
+    <w:lvl w:ilvl="3" w:tplc="04090001" w:tentative="1">
+      <w:start w:val="1"/>
+      <w:numFmt w:val="bullet"/>
+      <w:lvlText w:val=""/>
+      <w:lvlJc w:val="left"/>
+      <w:pPr>
+        <w:ind w:left="3240" w:hanging="360"/>
+      </w:pPr>
+      <w:rPr>
+        <w:rFonts w:ascii="Symbol" w:hAnsi="Symbol" w:hint="default"/>
+      </w:rPr>
+    </w:lvl>
+    <w:lvl w:ilvl="4" w:tplc="04090003" w:tentative="1">
+      <w:start w:val="1"/>
+      <w:numFmt w:val="bullet"/>
+      <w:lvlText w:val="o"/>
+      <w:lvlJc w:val="left"/>
+      <w:pPr>
+        <w:ind w:left="3960" w:hanging="360"/>
+      </w:pPr>
+      <w:rPr>
+        <w:rFonts w:ascii="Courier New" w:hAnsi="Courier New" w:cs="Courier New" w:hint="default"/>
+      </w:rPr>
+    </w:lvl>
+    <w:lvl w:ilvl="5" w:tplc="04090005" w:tentative="1">
+      <w:start w:val="1"/>
+      <w:numFmt w:val="bullet"/>
+      <w:lvlText w:val=""/>
+      <w:lvlJc w:val="left"/>
+      <w:pPr>
+        <w:ind w:left="4680" w:hanging="360"/>
+      </w:pPr>
+      <w:rPr>
+        <w:rFonts w:ascii="Wingdings" w:hAnsi="Wingdings" w:hint="default"/>
+      </w:rPr>
+    </w:lvl>
+    <w:lvl w:ilvl="6" w:tplc="04090001" w:tentative="1">
+      <w:start w:val="1"/>
+      <w:numFmt w:val="bullet"/>
+      <w:lvlText w:val=""/>
+      <w:lvlJc w:val="left"/>
+      <w:pPr>
+        <w:ind w:left="5400" w:hanging="360"/>
+      </w:pPr>
+      <w:rPr>
+        <w:rFonts w:ascii="Symbol" w:hAnsi="Symbol" w:hint="default"/>
+      </w:rPr>
+    </w:lvl>
+    <w:lvl w:ilvl="7" w:tplc="04090003" w:tentative="1">
+      <w:start w:val="1"/>
+      <w:numFmt w:val="bullet"/>
+      <w:lvlText w:val="o"/>
+      <w:lvlJc w:val="left"/>
+      <w:pPr>
+        <w:ind w:left="6120" w:hanging="360"/>
+      </w:pPr>
+      <w:rPr>
+        <w:rFonts w:ascii="Courier New" w:hAnsi="Courier New" w:cs="Courier New" w:hint="default"/>
+      </w:rPr>
+    </w:lvl>
+    <w:lvl w:ilvl="8" w:tplc="04090005" w:tentative="1">
+      <w:start w:val="1"/>
+      <w:numFmt w:val="bullet"/>
+      <w:lvlText w:val=""/>
+      <w:lvlJc w:val="left"/>
+      <w:pPr>
+        <w:ind w:left="6840" w:hanging="360"/>
+      </w:pPr>
+      <w:rPr>
+        <w:rFonts w:ascii="Wingdings" w:hAnsi="Wingdings" w:hint="default"/>
+      </w:rPr>
+    </w:lvl>
+  </w:abstractNum>
+  <w:num w:numId="1">
+    <w:abstractNumId w:val="12"/>
+  </w:num>
+  <w:num w:numId="2">
+    <w:abstractNumId w:val="0"/>
+  </w:num>
+  <w:num w:numId="3">
+    <w:abstractNumId w:val="7"/>
+  </w:num>
+  <w:num w:numId="4">
+    <w:abstractNumId w:val="14"/>
+  </w:num>
+  <w:num w:numId="5">
+    <w:abstractNumId w:val="5"/>
+  </w:num>
+  <w:num w:numId="6">
+    <w:abstractNumId w:val="3"/>
+  </w:num>
+  <w:num w:numId="7">
+    <w:abstractNumId w:val="4"/>
+  </w:num>
+  <w:num w:numId="8">
+    <w:abstractNumId w:val="2"/>
+  </w:num>
+  <w:num w:numId="9">
+    <w:abstractNumId w:val="11"/>
+  </w:num>
+  <w:num w:numId="10">
+    <w:abstractNumId w:val="10"/>
+  </w:num>
+  <w:num w:numId="11">
+    <w:abstractNumId w:val="13"/>
+  </w:num>
+  <w:num w:numId="12">
+    <w:abstractNumId w:val="1"/>
+  </w:num>
+  <w:num w:numId="13">
+    <w:abstractNumId w:val="6"/>
+  </w:num>
+  <w:num w:numId="14">
+    <w:abstractNumId w:val="8"/>
+  </w:num>
+  <w:num w:numId="15">
+    <w:abstractNumId w:val="9"/>
+  </w:num>
+</w:numbering>
 </file>
 
 <file path=word/styles.xml><?xml version="1.0" encoding="utf-8"?>
@@ -2093,6 +5641,17 @@
     <w:uiPriority w:val="99"/>
     <w:rsid w:val="00790BDC"/>
   </w:style>
+  <w:style w:type="paragraph" w:styleId="ListParagraph">
+    <w:name w:val="List Paragraph"/>
+    <w:basedOn w:val="Normal"/>
+    <w:uiPriority w:val="34"/>
+    <w:qFormat/>
+    <w:rsid w:val="003B6912"/>
+    <w:pPr>
+      <w:ind w:left="720"/>
+      <w:contextualSpacing/>
+    </w:pPr>
+  </w:style>
 </w:styles>
 </file>
 

</xml_diff>

<commit_message>
this is the fourth version
</commit_message>
<xml_diff>
--- a/assignment 1.docx
+++ b/assignment 1.docx
@@ -163,7 +163,10 @@
       </w:pPr>
     </w:p>
     <w:p/>
-    <w:p/>
+    <w:p>
+      <w:bookmarkStart w:id="0" w:name="_GoBack"/>
+      <w:bookmarkEnd w:id="0"/>
+    </w:p>
     <w:p/>
     <w:p/>
     <w:p>
@@ -1545,12 +1548,14 @@
     <w:p>
       <w:pPr>
         <w:rPr>
-          <w:sz w:val="28"/>
-          <w:szCs w:val="28"/>
-        </w:rPr>
-      </w:pPr>
-      <w:r>
-        <w:rPr>
+          <w:rFonts w:ascii="Times New Roman" w:hAnsi="Times New Roman" w:cs="Times New Roman"/>
+          <w:sz w:val="28"/>
+          <w:szCs w:val="28"/>
+        </w:rPr>
+      </w:pPr>
+      <w:r>
+        <w:rPr>
+          <w:rFonts w:ascii="Times New Roman" w:hAnsi="Times New Roman" w:cs="Times New Roman"/>
           <w:sz w:val="28"/>
           <w:szCs w:val="28"/>
         </w:rPr>
@@ -1560,76 +1565,171 @@
     <w:p>
       <w:pPr>
         <w:rPr>
-          <w:sz w:val="28"/>
-          <w:szCs w:val="28"/>
-        </w:rPr>
-      </w:pPr>
-      <w:bookmarkStart w:id="0" w:name="_GoBack"/>
-      <w:bookmarkEnd w:id="0"/>
-    </w:p>
-    <w:p>
-      <w:pPr>
-        <w:rPr>
-          <w:rFonts w:ascii="Times New Roman" w:hAnsi="Times New Roman" w:cs="Times New Roman"/>
-          <w:color w:val="000000" w:themeColor="text1"/>
-          <w:sz w:val="28"/>
-          <w:szCs w:val="28"/>
-          <w:shd w:val="clear" w:color="auto" w:fill="FCFCFC"/>
-        </w:rPr>
-      </w:pPr>
-    </w:p>
-    <w:p>
-      <w:pPr>
-        <w:rPr>
-          <w:rFonts w:ascii="Times New Roman" w:hAnsi="Times New Roman" w:cs="Times New Roman"/>
-          <w:color w:val="000000" w:themeColor="text1"/>
-          <w:sz w:val="28"/>
-          <w:szCs w:val="28"/>
-          <w:shd w:val="clear" w:color="auto" w:fill="FCFCFC"/>
-        </w:rPr>
-      </w:pPr>
-    </w:p>
-    <w:p>
-      <w:pPr>
-        <w:rPr>
-          <w:rFonts w:ascii="Times New Roman" w:hAnsi="Times New Roman" w:cs="Times New Roman"/>
-          <w:color w:val="000000" w:themeColor="text1"/>
-          <w:sz w:val="28"/>
-          <w:szCs w:val="28"/>
-          <w:shd w:val="clear" w:color="auto" w:fill="FCFCFC"/>
-        </w:rPr>
-      </w:pPr>
-    </w:p>
-    <w:p>
-      <w:pPr>
-        <w:rPr>
-          <w:rFonts w:ascii="Times New Roman" w:hAnsi="Times New Roman" w:cs="Times New Roman"/>
-          <w:color w:val="000000" w:themeColor="text1"/>
-          <w:sz w:val="28"/>
-          <w:szCs w:val="28"/>
-          <w:shd w:val="clear" w:color="auto" w:fill="FCFCFC"/>
-        </w:rPr>
-      </w:pPr>
-    </w:p>
-    <w:p>
-      <w:pPr>
-        <w:rPr>
-          <w:rFonts w:ascii="Times New Roman" w:hAnsi="Times New Roman" w:cs="Times New Roman"/>
-          <w:color w:val="000000" w:themeColor="text1"/>
-          <w:sz w:val="28"/>
-          <w:szCs w:val="28"/>
-          <w:shd w:val="clear" w:color="auto" w:fill="FCFCFC"/>
-        </w:rPr>
-      </w:pPr>
-    </w:p>
-    <w:p>
-      <w:pPr>
-        <w:rPr>
-          <w:rFonts w:ascii="Times New Roman" w:hAnsi="Times New Roman" w:cs="Times New Roman"/>
-          <w:color w:val="000000" w:themeColor="text1"/>
-          <w:sz w:val="28"/>
-          <w:szCs w:val="28"/>
-          <w:shd w:val="clear" w:color="auto" w:fill="FCFCFC"/>
+          <w:rFonts w:ascii="Times New Roman" w:hAnsi="Times New Roman" w:cs="Times New Roman"/>
+          <w:sz w:val="24"/>
+          <w:szCs w:val="24"/>
+        </w:rPr>
+      </w:pPr>
+      <w:r>
+        <w:rPr>
+          <w:rFonts w:ascii="Times New Roman" w:hAnsi="Times New Roman" w:cs="Times New Roman"/>
+          <w:sz w:val="24"/>
+          <w:szCs w:val="24"/>
+        </w:rPr>
+        <w:t xml:space="preserve">W3Schools is an educational website for programmers or anyone who is interested in programming. One can easily understand what the website is about from the content. It doesn’t have too much coloring which is good because users might get distracted from their study as it is an educational website. It has all the programming language any one could ever ask for plus ready-made quiz for more practice. On the right side of the home page, all the languages are listed which is easy to find. The most amazing fact about this website is that it can be translated to more than 99 languages just by clicking the button that says translate on the right top. It doesn’t contain links redirecting to any other websites. </w:t>
+      </w:r>
+    </w:p>
+    <w:p>
+      <w:pPr>
+        <w:rPr>
+          <w:rFonts w:ascii="Times New Roman" w:hAnsi="Times New Roman" w:cs="Times New Roman"/>
+          <w:sz w:val="24"/>
+          <w:szCs w:val="24"/>
+        </w:rPr>
+      </w:pPr>
+      <w:r>
+        <w:rPr>
+          <w:rFonts w:ascii="Times New Roman" w:hAnsi="Times New Roman" w:cs="Times New Roman"/>
+          <w:sz w:val="24"/>
+          <w:szCs w:val="24"/>
+        </w:rPr>
+        <w:t xml:space="preserve"> </w:t>
+      </w:r>
+    </w:p>
+    <w:p>
+      <w:pPr>
+        <w:rPr>
+          <w:rFonts w:ascii="Times New Roman" w:hAnsi="Times New Roman" w:cs="Times New Roman"/>
+          <w:sz w:val="28"/>
+          <w:szCs w:val="28"/>
+        </w:rPr>
+      </w:pPr>
+      <w:r>
+        <w:rPr>
+          <w:rFonts w:ascii="Times New Roman" w:hAnsi="Times New Roman" w:cs="Times New Roman"/>
+          <w:sz w:val="28"/>
+          <w:szCs w:val="28"/>
+        </w:rPr>
+        <w:t>BuzzFeed</w:t>
+      </w:r>
+    </w:p>
+    <w:p>
+      <w:pPr>
+        <w:rPr>
+          <w:rFonts w:ascii="Times New Roman" w:hAnsi="Times New Roman" w:cs="Times New Roman"/>
+          <w:sz w:val="24"/>
+          <w:szCs w:val="24"/>
+        </w:rPr>
+      </w:pPr>
+      <w:r>
+        <w:rPr>
+          <w:rFonts w:ascii="Times New Roman" w:hAnsi="Times New Roman" w:cs="Times New Roman"/>
+          <w:sz w:val="24"/>
+          <w:szCs w:val="24"/>
+        </w:rPr>
+        <w:t xml:space="preserve">BuzzFeed is digital media company delivering news and entertainment. The web page starts with some of options to choose at the top and hot topics right below. The next thing that come is the advertisement area. On the right top, there is a menu with all the options and categories to choose. it contains variety of images and story lines which are catchy. So, this website can be listed under different categories: news, entertainment, and informative. It has links redirecting to other websites under this company such as: BuzzFeednews and tasty. It provides up to date news and information. </w:t>
+      </w:r>
+    </w:p>
+    <w:p>
+      <w:pPr>
+        <w:rPr>
+          <w:rFonts w:ascii="Times New Roman" w:hAnsi="Times New Roman" w:cs="Times New Roman"/>
+          <w:sz w:val="24"/>
+          <w:szCs w:val="24"/>
+        </w:rPr>
+      </w:pPr>
+    </w:p>
+    <w:p>
+      <w:pPr>
+        <w:rPr>
+          <w:rFonts w:ascii="Times New Roman" w:hAnsi="Times New Roman" w:cs="Times New Roman"/>
+          <w:sz w:val="24"/>
+          <w:szCs w:val="24"/>
+        </w:rPr>
+      </w:pPr>
+    </w:p>
+    <w:p>
+      <w:pPr>
+        <w:rPr>
+          <w:rFonts w:ascii="Times New Roman" w:hAnsi="Times New Roman" w:cs="Times New Roman"/>
+          <w:sz w:val="28"/>
+          <w:szCs w:val="28"/>
+        </w:rPr>
+      </w:pPr>
+      <w:r>
+        <w:rPr>
+          <w:rFonts w:ascii="Times New Roman" w:hAnsi="Times New Roman" w:cs="Times New Roman"/>
+          <w:sz w:val="28"/>
+          <w:szCs w:val="28"/>
+        </w:rPr>
+        <w:t>Food Network</w:t>
+      </w:r>
+    </w:p>
+    <w:p>
+      <w:pPr>
+        <w:rPr>
+          <w:rFonts w:ascii="Times New Roman" w:hAnsi="Times New Roman" w:cs="Times New Roman"/>
+          <w:sz w:val="24"/>
+          <w:szCs w:val="24"/>
+        </w:rPr>
+      </w:pPr>
+      <w:r>
+        <w:rPr>
+          <w:rFonts w:ascii="Times New Roman" w:hAnsi="Times New Roman" w:cs="Times New Roman"/>
+          <w:sz w:val="24"/>
+          <w:szCs w:val="24"/>
+        </w:rPr>
+        <w:t xml:space="preserve">Food Network is a network, magazine, and website that connects viewers to the power and joy of food. The user interface with smoothly arranged contents has a great impact on the look of the web page. The good quality food pictures and the detailed easy recipes are not to pass without mentioning. All the contents relate to food and are easy to understand. It has links redirecting to both the magazine and app of Food Network. Contact information and other social media pages are all found in one. </w:t>
+      </w:r>
+    </w:p>
+    <w:p>
+      <w:pPr>
+        <w:rPr>
+          <w:rFonts w:ascii="Times New Roman" w:hAnsi="Times New Roman" w:cs="Times New Roman"/>
+          <w:sz w:val="24"/>
+          <w:szCs w:val="24"/>
+        </w:rPr>
+      </w:pPr>
+    </w:p>
+    <w:p>
+      <w:pPr>
+        <w:rPr>
+          <w:rFonts w:ascii="Times New Roman" w:hAnsi="Times New Roman" w:cs="Times New Roman"/>
+          <w:sz w:val="28"/>
+          <w:szCs w:val="28"/>
+        </w:rPr>
+      </w:pPr>
+      <w:r>
+        <w:rPr>
+          <w:rFonts w:ascii="Times New Roman" w:hAnsi="Times New Roman" w:cs="Times New Roman"/>
+          <w:sz w:val="28"/>
+          <w:szCs w:val="28"/>
+        </w:rPr>
+        <w:t>wikiHow</w:t>
+      </w:r>
+    </w:p>
+    <w:p>
+      <w:pPr>
+        <w:rPr>
+          <w:rFonts w:ascii="Times New Roman" w:hAnsi="Times New Roman" w:cs="Times New Roman"/>
+          <w:sz w:val="24"/>
+          <w:szCs w:val="24"/>
+        </w:rPr>
+      </w:pPr>
+      <w:r>
+        <w:rPr>
+          <w:rFonts w:ascii="Times New Roman" w:hAnsi="Times New Roman" w:cs="Times New Roman"/>
+          <w:sz w:val="24"/>
+          <w:szCs w:val="24"/>
+        </w:rPr>
+        <w:t xml:space="preserve">WikiHow is a webpage that helps users to learn how to solve any small/large problem. The user interface has a light coloring and smooth flow of content. It has two search engines; each placed at the bottom and top. Clearly states its goal and purpose on About. It starts by listing articles about solutions to the most searched and current problems of the society. It even allows users to browse problems with categories using the language that suits them. </w:t>
+      </w:r>
+    </w:p>
+    <w:p>
+      <w:pPr>
+        <w:rPr>
+          <w:sz w:val="28"/>
+          <w:szCs w:val="28"/>
         </w:rPr>
       </w:pPr>
     </w:p>
@@ -1799,7 +1899,9 @@
           <w:shd w:val="clear" w:color="auto" w:fill="FCFCFC"/>
         </w:rPr>
       </w:pPr>
-      <w:r>
+    </w:p>
+    <w:p>
+      <w:pPr>
         <w:rPr>
           <w:rFonts w:ascii="Times New Roman" w:hAnsi="Times New Roman" w:cs="Times New Roman"/>
           <w:b/>
@@ -1809,8 +1911,7 @@
           <w:szCs w:val="28"/>
           <w:shd w:val="clear" w:color="auto" w:fill="FCFCFC"/>
         </w:rPr>
-        <w:t>Criteria for evaluating the value of</w:t>
-      </w:r>
+      </w:pPr>
       <w:r>
         <w:rPr>
           <w:rFonts w:ascii="Times New Roman" w:hAnsi="Times New Roman" w:cs="Times New Roman"/>
@@ -1821,6 +1922,19 @@
           <w:szCs w:val="28"/>
           <w:shd w:val="clear" w:color="auto" w:fill="FCFCFC"/>
         </w:rPr>
+        <w:lastRenderedPageBreak/>
+        <w:t>Criteria for evaluating the value of</w:t>
+      </w:r>
+      <w:r>
+        <w:rPr>
+          <w:rFonts w:ascii="Times New Roman" w:hAnsi="Times New Roman" w:cs="Times New Roman"/>
+          <w:b/>
+          <w:bCs/>
+          <w:color w:val="000000" w:themeColor="text1"/>
+          <w:sz w:val="28"/>
+          <w:szCs w:val="28"/>
+          <w:shd w:val="clear" w:color="auto" w:fill="FCFCFC"/>
+        </w:rPr>
         <w:t xml:space="preserve"> a web page</w:t>
       </w:r>
     </w:p>
@@ -1829,17 +1943,17 @@
         <w:rPr>
           <w:rFonts w:ascii="Times New Roman" w:hAnsi="Times New Roman" w:cs="Times New Roman"/>
           <w:color w:val="000000" w:themeColor="text1"/>
-          <w:sz w:val="28"/>
-          <w:szCs w:val="28"/>
-          <w:shd w:val="clear" w:color="auto" w:fill="FCFCFC"/>
-        </w:rPr>
-      </w:pPr>
-      <w:r>
-        <w:rPr>
-          <w:rFonts w:ascii="Times New Roman" w:hAnsi="Times New Roman" w:cs="Times New Roman"/>
-          <w:color w:val="000000" w:themeColor="text1"/>
-          <w:sz w:val="28"/>
-          <w:szCs w:val="28"/>
+          <w:sz w:val="24"/>
+          <w:szCs w:val="24"/>
+          <w:shd w:val="clear" w:color="auto" w:fill="FCFCFC"/>
+        </w:rPr>
+      </w:pPr>
+      <w:r>
+        <w:rPr>
+          <w:rFonts w:ascii="Times New Roman" w:hAnsi="Times New Roman" w:cs="Times New Roman"/>
+          <w:color w:val="000000" w:themeColor="text1"/>
+          <w:sz w:val="24"/>
+          <w:szCs w:val="24"/>
           <w:shd w:val="clear" w:color="auto" w:fill="FCFCFC"/>
         </w:rPr>
         <w:t xml:space="preserve">It is so easy to find information on any topic on the internet. Whether or not that information is reliable, up to date and unbiased is really the big question for everyone doing research on the web. </w:t>
@@ -1848,8 +1962,8 @@
         <w:rPr>
           <w:rFonts w:ascii="Times New Roman" w:hAnsi="Times New Roman" w:cs="Times New Roman"/>
           <w:color w:val="000000" w:themeColor="text1"/>
-          <w:sz w:val="28"/>
-          <w:szCs w:val="28"/>
+          <w:sz w:val="24"/>
+          <w:szCs w:val="24"/>
           <w:shd w:val="clear" w:color="auto" w:fill="FCFCFC"/>
         </w:rPr>
         <w:t>So,</w:t>
@@ -1858,8 +1972,8 @@
         <w:rPr>
           <w:rFonts w:ascii="Times New Roman" w:hAnsi="Times New Roman" w:cs="Times New Roman"/>
           <w:color w:val="000000" w:themeColor="text1"/>
-          <w:sz w:val="28"/>
-          <w:szCs w:val="28"/>
+          <w:sz w:val="24"/>
+          <w:szCs w:val="24"/>
           <w:shd w:val="clear" w:color="auto" w:fill="FCFCFC"/>
         </w:rPr>
         <w:t xml:space="preserve"> it is important to take time to make sure to examine the information and the website using the following five commonly used and important criteria.</w:t>
@@ -1907,50 +2021,20 @@
         <w:rPr>
           <w:rFonts w:ascii="Times New Roman" w:hAnsi="Times New Roman" w:cs="Times New Roman"/>
           <w:color w:val="000000" w:themeColor="text1"/>
-          <w:sz w:val="28"/>
-          <w:szCs w:val="28"/>
-          <w:shd w:val="clear" w:color="auto" w:fill="FCFCFC"/>
-        </w:rPr>
-      </w:pPr>
-      <w:r>
-        <w:rPr>
-          <w:rFonts w:ascii="Times New Roman" w:hAnsi="Times New Roman" w:cs="Times New Roman"/>
-          <w:color w:val="000000" w:themeColor="text1"/>
-          <w:sz w:val="28"/>
-          <w:szCs w:val="28"/>
-          <w:shd w:val="clear" w:color="auto" w:fill="FCFCFC"/>
-        </w:rPr>
-        <w:t xml:space="preserve">Authority reveals that the person, institution or agency responsible for a site has the qualifications and knowledge to do so. </w:t>
-      </w:r>
-      <w:r>
-        <w:rPr>
-          <w:rFonts w:ascii="Times New Roman" w:hAnsi="Times New Roman" w:cs="Times New Roman"/>
-          <w:color w:val="000000" w:themeColor="text1"/>
-          <w:sz w:val="28"/>
-          <w:szCs w:val="28"/>
-          <w:shd w:val="clear" w:color="auto" w:fill="FCFCFC"/>
-        </w:rPr>
-        <w:t>When e</w:t>
-      </w:r>
-      <w:r>
-        <w:rPr>
-          <w:rFonts w:ascii="Times New Roman" w:hAnsi="Times New Roman" w:cs="Times New Roman"/>
-          <w:color w:val="000000" w:themeColor="text1"/>
-          <w:sz w:val="28"/>
-          <w:szCs w:val="28"/>
-          <w:shd w:val="clear" w:color="auto" w:fill="FCFCFC"/>
-        </w:rPr>
-        <w:t>valuating a web site for authority:</w:t>
-      </w:r>
-      <w:r>
-        <w:rPr>
-          <w:rFonts w:ascii="Times New Roman" w:hAnsi="Times New Roman" w:cs="Times New Roman"/>
-          <w:color w:val="000000" w:themeColor="text1"/>
-          <w:sz w:val="28"/>
-          <w:szCs w:val="28"/>
-          <w:shd w:val="clear" w:color="auto" w:fill="FCFCFC"/>
-        </w:rPr>
-        <w:t xml:space="preserve"> </w:t>
+          <w:sz w:val="24"/>
+          <w:szCs w:val="24"/>
+          <w:shd w:val="clear" w:color="auto" w:fill="FCFCFC"/>
+        </w:rPr>
+      </w:pPr>
+      <w:r>
+        <w:rPr>
+          <w:rFonts w:ascii="Times New Roman" w:hAnsi="Times New Roman" w:cs="Times New Roman"/>
+          <w:color w:val="000000" w:themeColor="text1"/>
+          <w:sz w:val="24"/>
+          <w:szCs w:val="24"/>
+          <w:shd w:val="clear" w:color="auto" w:fill="FCFCFC"/>
+        </w:rPr>
+        <w:t xml:space="preserve">Authority reveals that the person, institution or agency responsible for a site has the qualifications and knowledge to do so. When evaluating a web site for authority: </w:t>
       </w:r>
     </w:p>
     <w:p>
@@ -1963,17 +2047,17 @@
         <w:rPr>
           <w:rFonts w:ascii="Times New Roman" w:hAnsi="Times New Roman" w:cs="Times New Roman"/>
           <w:color w:val="000000" w:themeColor="text1"/>
-          <w:sz w:val="28"/>
-          <w:szCs w:val="28"/>
-          <w:shd w:val="clear" w:color="auto" w:fill="FCFCFC"/>
-        </w:rPr>
-      </w:pPr>
-      <w:r>
-        <w:rPr>
-          <w:rFonts w:ascii="Times New Roman" w:hAnsi="Times New Roman" w:cs="Times New Roman"/>
-          <w:color w:val="000000" w:themeColor="text1"/>
-          <w:sz w:val="28"/>
-          <w:szCs w:val="28"/>
+          <w:sz w:val="24"/>
+          <w:szCs w:val="24"/>
+          <w:shd w:val="clear" w:color="auto" w:fill="FCFCFC"/>
+        </w:rPr>
+      </w:pPr>
+      <w:r>
+        <w:rPr>
+          <w:rFonts w:ascii="Times New Roman" w:hAnsi="Times New Roman" w:cs="Times New Roman"/>
+          <w:color w:val="000000" w:themeColor="text1"/>
+          <w:sz w:val="24"/>
+          <w:szCs w:val="24"/>
           <w:shd w:val="clear" w:color="auto" w:fill="FCFCFC"/>
         </w:rPr>
         <w:t xml:space="preserve">It should be clear who developed the site </w:t>
@@ -1989,17 +2073,17 @@
         <w:rPr>
           <w:rFonts w:ascii="Times New Roman" w:hAnsi="Times New Roman" w:cs="Times New Roman"/>
           <w:color w:val="000000" w:themeColor="text1"/>
-          <w:sz w:val="28"/>
-          <w:szCs w:val="28"/>
-          <w:shd w:val="clear" w:color="auto" w:fill="FCFCFC"/>
-        </w:rPr>
-      </w:pPr>
-      <w:r>
-        <w:rPr>
-          <w:rFonts w:ascii="Times New Roman" w:hAnsi="Times New Roman" w:cs="Times New Roman"/>
-          <w:color w:val="000000" w:themeColor="text1"/>
-          <w:sz w:val="28"/>
-          <w:szCs w:val="28"/>
+          <w:sz w:val="24"/>
+          <w:szCs w:val="24"/>
+          <w:shd w:val="clear" w:color="auto" w:fill="FCFCFC"/>
+        </w:rPr>
+      </w:pPr>
+      <w:r>
+        <w:rPr>
+          <w:rFonts w:ascii="Times New Roman" w:hAnsi="Times New Roman" w:cs="Times New Roman"/>
+          <w:color w:val="000000" w:themeColor="text1"/>
+          <w:sz w:val="24"/>
+          <w:szCs w:val="24"/>
           <w:shd w:val="clear" w:color="auto" w:fill="FCFCFC"/>
         </w:rPr>
         <w:t>Contact information should be clearly provided</w:t>
@@ -2015,17 +2099,17 @@
         <w:rPr>
           <w:rFonts w:ascii="Times New Roman" w:hAnsi="Times New Roman" w:cs="Times New Roman"/>
           <w:color w:val="000000" w:themeColor="text1"/>
-          <w:sz w:val="28"/>
-          <w:szCs w:val="28"/>
-          <w:shd w:val="clear" w:color="auto" w:fill="FCFCFC"/>
-        </w:rPr>
-      </w:pPr>
-      <w:r>
-        <w:rPr>
-          <w:rFonts w:ascii="Times New Roman" w:hAnsi="Times New Roman" w:cs="Times New Roman"/>
-          <w:color w:val="000000" w:themeColor="text1"/>
-          <w:sz w:val="28"/>
-          <w:szCs w:val="28"/>
+          <w:sz w:val="24"/>
+          <w:szCs w:val="24"/>
+          <w:shd w:val="clear" w:color="auto" w:fill="FCFCFC"/>
+        </w:rPr>
+      </w:pPr>
+      <w:r>
+        <w:rPr>
+          <w:rFonts w:ascii="Times New Roman" w:hAnsi="Times New Roman" w:cs="Times New Roman"/>
+          <w:color w:val="000000" w:themeColor="text1"/>
+          <w:sz w:val="24"/>
+          <w:szCs w:val="24"/>
           <w:shd w:val="clear" w:color="auto" w:fill="FCFCFC"/>
         </w:rPr>
         <w:t>the author should state qualifications, credentials, or personal background that gives them authority to present information</w:t>
@@ -2041,17 +2125,17 @@
         <w:rPr>
           <w:rFonts w:ascii="Times New Roman" w:hAnsi="Times New Roman" w:cs="Times New Roman"/>
           <w:color w:val="000000" w:themeColor="text1"/>
-          <w:sz w:val="28"/>
-          <w:szCs w:val="28"/>
-          <w:shd w:val="clear" w:color="auto" w:fill="FCFCFC"/>
-        </w:rPr>
-      </w:pPr>
-      <w:r>
-        <w:rPr>
-          <w:rFonts w:ascii="Times New Roman" w:hAnsi="Times New Roman" w:cs="Times New Roman"/>
-          <w:color w:val="000000" w:themeColor="text1"/>
-          <w:sz w:val="28"/>
-          <w:szCs w:val="28"/>
+          <w:sz w:val="24"/>
+          <w:szCs w:val="24"/>
+          <w:shd w:val="clear" w:color="auto" w:fill="FCFCFC"/>
+        </w:rPr>
+      </w:pPr>
+      <w:r>
+        <w:rPr>
+          <w:rFonts w:ascii="Times New Roman" w:hAnsi="Times New Roman" w:cs="Times New Roman"/>
+          <w:color w:val="000000" w:themeColor="text1"/>
+          <w:sz w:val="24"/>
+          <w:szCs w:val="24"/>
           <w:shd w:val="clear" w:color="auto" w:fill="FCFCFC"/>
         </w:rPr>
         <w:t>Check to see if the site supported by an organization or a commercial bod</w:t>
@@ -2102,60 +2186,20 @@
         <w:rPr>
           <w:rFonts w:ascii="Times New Roman" w:hAnsi="Times New Roman" w:cs="Times New Roman"/>
           <w:color w:val="000000" w:themeColor="text1"/>
-          <w:sz w:val="28"/>
-          <w:szCs w:val="28"/>
-          <w:shd w:val="clear" w:color="auto" w:fill="FCFCFC"/>
-        </w:rPr>
-      </w:pPr>
-      <w:r>
-        <w:rPr>
-          <w:rFonts w:ascii="Times New Roman" w:hAnsi="Times New Roman" w:cs="Times New Roman"/>
-          <w:color w:val="000000" w:themeColor="text1"/>
-          <w:sz w:val="28"/>
-          <w:szCs w:val="28"/>
-          <w:shd w:val="clear" w:color="auto" w:fill="FCFCFC"/>
-        </w:rPr>
-        <w:t xml:space="preserve">Objectivity of the site should be clear. Beware of sites that contain bias or do not admit its bias freely. Objective sites present information with a minimum of bias. </w:t>
-      </w:r>
-      <w:r>
-        <w:rPr>
-          <w:rFonts w:ascii="Times New Roman" w:hAnsi="Times New Roman" w:cs="Times New Roman"/>
-          <w:color w:val="000000" w:themeColor="text1"/>
-          <w:sz w:val="28"/>
-          <w:szCs w:val="28"/>
-          <w:shd w:val="clear" w:color="auto" w:fill="FCFCFC"/>
-        </w:rPr>
-        <w:t>When e</w:t>
-      </w:r>
-      <w:r>
-        <w:rPr>
-          <w:rFonts w:ascii="Times New Roman" w:hAnsi="Times New Roman" w:cs="Times New Roman"/>
-          <w:color w:val="000000" w:themeColor="text1"/>
-          <w:sz w:val="28"/>
-          <w:szCs w:val="28"/>
-          <w:shd w:val="clear" w:color="auto" w:fill="FCFCFC"/>
-        </w:rPr>
-        <w:t>valuating a web site for objectivity</w:t>
-      </w:r>
-      <w:r>
-        <w:rPr>
-          <w:rFonts w:ascii="Times New Roman" w:hAnsi="Times New Roman" w:cs="Times New Roman"/>
-          <w:color w:val="000000" w:themeColor="text1"/>
-          <w:sz w:val="28"/>
-          <w:szCs w:val="28"/>
-          <w:shd w:val="clear" w:color="auto" w:fill="FCFCFC"/>
-        </w:rPr>
-        <w:t>, we need to be cautious of these questions</w:t>
-      </w:r>
-      <w:r>
-        <w:rPr>
-          <w:rFonts w:ascii="Times New Roman" w:hAnsi="Times New Roman" w:cs="Times New Roman"/>
-          <w:color w:val="000000" w:themeColor="text1"/>
-          <w:sz w:val="28"/>
-          <w:szCs w:val="28"/>
-          <w:shd w:val="clear" w:color="auto" w:fill="FCFCFC"/>
-        </w:rPr>
-        <w:t>:</w:t>
+          <w:sz w:val="24"/>
+          <w:szCs w:val="24"/>
+          <w:shd w:val="clear" w:color="auto" w:fill="FCFCFC"/>
+        </w:rPr>
+      </w:pPr>
+      <w:r>
+        <w:rPr>
+          <w:rFonts w:ascii="Times New Roman" w:hAnsi="Times New Roman" w:cs="Times New Roman"/>
+          <w:color w:val="000000" w:themeColor="text1"/>
+          <w:sz w:val="24"/>
+          <w:szCs w:val="24"/>
+          <w:shd w:val="clear" w:color="auto" w:fill="FCFCFC"/>
+        </w:rPr>
+        <w:t>Objectivity of the site should be clear. Beware of sites that contain bias or do not admit its bias freely. Objective sites present information with a minimum of bias. When evaluating a web site for objectivity, we need to be cautious of these questions:</w:t>
       </w:r>
     </w:p>
     <w:p>
@@ -2168,17 +2212,17 @@
         <w:rPr>
           <w:rFonts w:ascii="Times New Roman" w:hAnsi="Times New Roman" w:cs="Times New Roman"/>
           <w:color w:val="000000" w:themeColor="text1"/>
-          <w:sz w:val="28"/>
-          <w:szCs w:val="28"/>
-          <w:shd w:val="clear" w:color="auto" w:fill="FCFCFC"/>
-        </w:rPr>
-      </w:pPr>
-      <w:r>
-        <w:rPr>
-          <w:rFonts w:ascii="Times New Roman" w:hAnsi="Times New Roman" w:cs="Times New Roman"/>
-          <w:color w:val="000000" w:themeColor="text1"/>
-          <w:sz w:val="28"/>
-          <w:szCs w:val="28"/>
+          <w:sz w:val="24"/>
+          <w:szCs w:val="24"/>
+          <w:shd w:val="clear" w:color="auto" w:fill="FCFCFC"/>
+        </w:rPr>
+      </w:pPr>
+      <w:r>
+        <w:rPr>
+          <w:rFonts w:ascii="Times New Roman" w:hAnsi="Times New Roman" w:cs="Times New Roman"/>
+          <w:color w:val="000000" w:themeColor="text1"/>
+          <w:sz w:val="24"/>
+          <w:szCs w:val="24"/>
           <w:shd w:val="clear" w:color="auto" w:fill="FCFCFC"/>
         </w:rPr>
         <w:t>Is the information presented with a particular bias?</w:t>
@@ -2194,20 +2238,19 @@
         <w:rPr>
           <w:rFonts w:ascii="Times New Roman" w:hAnsi="Times New Roman" w:cs="Times New Roman"/>
           <w:color w:val="000000" w:themeColor="text1"/>
-          <w:sz w:val="28"/>
-          <w:szCs w:val="28"/>
-          <w:shd w:val="clear" w:color="auto" w:fill="FCFCFC"/>
-        </w:rPr>
-      </w:pPr>
-      <w:r>
-        <w:rPr>
-          <w:rFonts w:ascii="Times New Roman" w:hAnsi="Times New Roman" w:cs="Times New Roman"/>
-          <w:color w:val="000000" w:themeColor="text1"/>
-          <w:sz w:val="28"/>
-          <w:szCs w:val="28"/>
-          <w:shd w:val="clear" w:color="auto" w:fill="FCFCFC"/>
-        </w:rPr>
-        <w:lastRenderedPageBreak/>
+          <w:sz w:val="24"/>
+          <w:szCs w:val="24"/>
+          <w:shd w:val="clear" w:color="auto" w:fill="FCFCFC"/>
+        </w:rPr>
+      </w:pPr>
+      <w:r>
+        <w:rPr>
+          <w:rFonts w:ascii="Times New Roman" w:hAnsi="Times New Roman" w:cs="Times New Roman"/>
+          <w:color w:val="000000" w:themeColor="text1"/>
+          <w:sz w:val="24"/>
+          <w:szCs w:val="24"/>
+          <w:shd w:val="clear" w:color="auto" w:fill="FCFCFC"/>
+        </w:rPr>
         <w:t>Does the information try to sway the audience?</w:t>
       </w:r>
     </w:p>
@@ -2221,17 +2264,17 @@
         <w:rPr>
           <w:rFonts w:ascii="Times New Roman" w:hAnsi="Times New Roman" w:cs="Times New Roman"/>
           <w:color w:val="000000" w:themeColor="text1"/>
-          <w:sz w:val="28"/>
-          <w:szCs w:val="28"/>
-          <w:shd w:val="clear" w:color="auto" w:fill="FCFCFC"/>
-        </w:rPr>
-      </w:pPr>
-      <w:r>
-        <w:rPr>
-          <w:rFonts w:ascii="Times New Roman" w:hAnsi="Times New Roman" w:cs="Times New Roman"/>
-          <w:color w:val="000000" w:themeColor="text1"/>
-          <w:sz w:val="28"/>
-          <w:szCs w:val="28"/>
+          <w:sz w:val="24"/>
+          <w:szCs w:val="24"/>
+          <w:shd w:val="clear" w:color="auto" w:fill="FCFCFC"/>
+        </w:rPr>
+      </w:pPr>
+      <w:r>
+        <w:rPr>
+          <w:rFonts w:ascii="Times New Roman" w:hAnsi="Times New Roman" w:cs="Times New Roman"/>
+          <w:color w:val="000000" w:themeColor="text1"/>
+          <w:sz w:val="24"/>
+          <w:szCs w:val="24"/>
           <w:shd w:val="clear" w:color="auto" w:fill="FCFCFC"/>
         </w:rPr>
         <w:t>Does site advertising conflict with the content?</w:t>
@@ -2247,17 +2290,17 @@
         <w:rPr>
           <w:rFonts w:ascii="Times New Roman" w:hAnsi="Times New Roman" w:cs="Times New Roman"/>
           <w:color w:val="000000" w:themeColor="text1"/>
-          <w:sz w:val="28"/>
-          <w:szCs w:val="28"/>
-          <w:shd w:val="clear" w:color="auto" w:fill="FCFCFC"/>
-        </w:rPr>
-      </w:pPr>
-      <w:r>
-        <w:rPr>
-          <w:rFonts w:ascii="Times New Roman" w:hAnsi="Times New Roman" w:cs="Times New Roman"/>
-          <w:color w:val="000000" w:themeColor="text1"/>
-          <w:sz w:val="28"/>
-          <w:szCs w:val="28"/>
+          <w:sz w:val="24"/>
+          <w:szCs w:val="24"/>
+          <w:shd w:val="clear" w:color="auto" w:fill="FCFCFC"/>
+        </w:rPr>
+      </w:pPr>
+      <w:r>
+        <w:rPr>
+          <w:rFonts w:ascii="Times New Roman" w:hAnsi="Times New Roman" w:cs="Times New Roman"/>
+          <w:color w:val="000000" w:themeColor="text1"/>
+          <w:sz w:val="24"/>
+          <w:szCs w:val="24"/>
           <w:shd w:val="clear" w:color="auto" w:fill="FCFCFC"/>
         </w:rPr>
         <w:t>Is the site trying to explain, inform, persuade, or sell something?</w:t>
@@ -2306,17 +2349,17 @@
         <w:rPr>
           <w:rFonts w:ascii="Times New Roman" w:hAnsi="Times New Roman" w:cs="Times New Roman"/>
           <w:color w:val="000000" w:themeColor="text1"/>
-          <w:sz w:val="28"/>
-          <w:szCs w:val="28"/>
-          <w:shd w:val="clear" w:color="auto" w:fill="FCFCFC"/>
-        </w:rPr>
-      </w:pPr>
-      <w:r>
-        <w:rPr>
-          <w:rFonts w:ascii="Times New Roman" w:hAnsi="Times New Roman" w:cs="Times New Roman"/>
-          <w:color w:val="000000" w:themeColor="text1"/>
-          <w:sz w:val="28"/>
-          <w:szCs w:val="28"/>
+          <w:sz w:val="24"/>
+          <w:szCs w:val="24"/>
+          <w:shd w:val="clear" w:color="auto" w:fill="FCFCFC"/>
+        </w:rPr>
+      </w:pPr>
+      <w:r>
+        <w:rPr>
+          <w:rFonts w:ascii="Times New Roman" w:hAnsi="Times New Roman" w:cs="Times New Roman"/>
+          <w:color w:val="000000" w:themeColor="text1"/>
+          <w:sz w:val="24"/>
+          <w:szCs w:val="24"/>
           <w:shd w:val="clear" w:color="auto" w:fill="FCFCFC"/>
         </w:rPr>
         <w:t xml:space="preserve">It is difficult to assess the extent of coverage since depth in a site, through the use of links, can be infinite. One author may claim comprehensive coverage of a topic while another may cover just one aspect of a topic. </w:t>
@@ -2325,8 +2368,8 @@
         <w:rPr>
           <w:rFonts w:ascii="Times New Roman" w:hAnsi="Times New Roman" w:cs="Times New Roman"/>
           <w:color w:val="000000" w:themeColor="text1"/>
-          <w:sz w:val="28"/>
-          <w:szCs w:val="28"/>
+          <w:sz w:val="24"/>
+          <w:szCs w:val="24"/>
           <w:shd w:val="clear" w:color="auto" w:fill="FCFCFC"/>
         </w:rPr>
         <w:t>When e</w:t>
@@ -2335,8 +2378,8 @@
         <w:rPr>
           <w:rFonts w:ascii="Times New Roman" w:hAnsi="Times New Roman" w:cs="Times New Roman"/>
           <w:color w:val="000000" w:themeColor="text1"/>
-          <w:sz w:val="28"/>
-          <w:szCs w:val="28"/>
+          <w:sz w:val="24"/>
+          <w:szCs w:val="24"/>
           <w:shd w:val="clear" w:color="auto" w:fill="FCFCFC"/>
         </w:rPr>
         <w:t>valuating a web site for coverage</w:t>
@@ -2345,8 +2388,8 @@
         <w:rPr>
           <w:rFonts w:ascii="Times New Roman" w:hAnsi="Times New Roman" w:cs="Times New Roman"/>
           <w:color w:val="000000" w:themeColor="text1"/>
-          <w:sz w:val="28"/>
-          <w:szCs w:val="28"/>
+          <w:sz w:val="24"/>
+          <w:szCs w:val="24"/>
           <w:shd w:val="clear" w:color="auto" w:fill="FCFCFC"/>
         </w:rPr>
         <w:t>, we need to</w:t>
@@ -2355,8 +2398,8 @@
         <w:rPr>
           <w:rFonts w:ascii="Times New Roman" w:hAnsi="Times New Roman" w:cs="Times New Roman"/>
           <w:color w:val="000000" w:themeColor="text1"/>
-          <w:sz w:val="28"/>
-          <w:szCs w:val="28"/>
+          <w:sz w:val="24"/>
+          <w:szCs w:val="24"/>
           <w:shd w:val="clear" w:color="auto" w:fill="FCFCFC"/>
         </w:rPr>
         <w:t xml:space="preserve"> check</w:t>
@@ -2365,8 +2408,8 @@
         <w:rPr>
           <w:rFonts w:ascii="Times New Roman" w:hAnsi="Times New Roman" w:cs="Times New Roman"/>
           <w:color w:val="000000" w:themeColor="text1"/>
-          <w:sz w:val="28"/>
-          <w:szCs w:val="28"/>
+          <w:sz w:val="24"/>
+          <w:szCs w:val="24"/>
           <w:shd w:val="clear" w:color="auto" w:fill="FCFCFC"/>
         </w:rPr>
         <w:t>:</w:t>
@@ -2382,17 +2425,17 @@
         <w:rPr>
           <w:rFonts w:ascii="Times New Roman" w:hAnsi="Times New Roman" w:cs="Times New Roman"/>
           <w:color w:val="000000" w:themeColor="text1"/>
-          <w:sz w:val="28"/>
-          <w:szCs w:val="28"/>
-          <w:shd w:val="clear" w:color="auto" w:fill="FCFCFC"/>
-        </w:rPr>
-      </w:pPr>
-      <w:r>
-        <w:rPr>
-          <w:rFonts w:ascii="Times New Roman" w:hAnsi="Times New Roman" w:cs="Times New Roman"/>
-          <w:color w:val="000000" w:themeColor="text1"/>
-          <w:sz w:val="28"/>
-          <w:szCs w:val="28"/>
+          <w:sz w:val="24"/>
+          <w:szCs w:val="24"/>
+          <w:shd w:val="clear" w:color="auto" w:fill="FCFCFC"/>
+        </w:rPr>
+      </w:pPr>
+      <w:r>
+        <w:rPr>
+          <w:rFonts w:ascii="Times New Roman" w:hAnsi="Times New Roman" w:cs="Times New Roman"/>
+          <w:color w:val="000000" w:themeColor="text1"/>
+          <w:sz w:val="24"/>
+          <w:szCs w:val="24"/>
           <w:shd w:val="clear" w:color="auto" w:fill="FCFCFC"/>
         </w:rPr>
         <w:t>whether topics are explored in depth</w:t>
@@ -2408,30 +2451,20 @@
         <w:rPr>
           <w:rFonts w:ascii="Times New Roman" w:hAnsi="Times New Roman" w:cs="Times New Roman"/>
           <w:color w:val="000000" w:themeColor="text1"/>
-          <w:sz w:val="28"/>
-          <w:szCs w:val="28"/>
-          <w:shd w:val="clear" w:color="auto" w:fill="FCFCFC"/>
-        </w:rPr>
-      </w:pPr>
-      <w:r>
-        <w:rPr>
-          <w:rFonts w:ascii="Times New Roman" w:hAnsi="Times New Roman" w:cs="Times New Roman"/>
-          <w:color w:val="000000" w:themeColor="text1"/>
-          <w:sz w:val="28"/>
-          <w:szCs w:val="28"/>
-          <w:shd w:val="clear" w:color="auto" w:fill="FCFCFC"/>
-        </w:rPr>
-        <w:t xml:space="preserve">Whether </w:t>
-      </w:r>
-      <w:r>
-        <w:rPr>
-          <w:rFonts w:ascii="Times New Roman" w:hAnsi="Times New Roman" w:cs="Times New Roman"/>
-          <w:color w:val="000000" w:themeColor="text1"/>
-          <w:sz w:val="28"/>
-          <w:szCs w:val="28"/>
-          <w:shd w:val="clear" w:color="auto" w:fill="FCFCFC"/>
-        </w:rPr>
-        <w:t>the site claim to be selective or comprehensive</w:t>
+          <w:sz w:val="24"/>
+          <w:szCs w:val="24"/>
+          <w:shd w:val="clear" w:color="auto" w:fill="FCFCFC"/>
+        </w:rPr>
+      </w:pPr>
+      <w:r>
+        <w:rPr>
+          <w:rFonts w:ascii="Times New Roman" w:hAnsi="Times New Roman" w:cs="Times New Roman"/>
+          <w:color w:val="000000" w:themeColor="text1"/>
+          <w:sz w:val="24"/>
+          <w:szCs w:val="24"/>
+          <w:shd w:val="clear" w:color="auto" w:fill="FCFCFC"/>
+        </w:rPr>
+        <w:t>Whether the site claim to be selective or comprehensive</w:t>
       </w:r>
     </w:p>
     <w:p>
@@ -2444,30 +2477,20 @@
         <w:rPr>
           <w:rFonts w:ascii="Times New Roman" w:hAnsi="Times New Roman" w:cs="Times New Roman"/>
           <w:color w:val="000000" w:themeColor="text1"/>
-          <w:sz w:val="28"/>
-          <w:szCs w:val="28"/>
-          <w:shd w:val="clear" w:color="auto" w:fill="FCFCFC"/>
-        </w:rPr>
-      </w:pPr>
-      <w:r>
-        <w:rPr>
-          <w:rFonts w:ascii="Times New Roman" w:hAnsi="Times New Roman" w:cs="Times New Roman"/>
-          <w:color w:val="000000" w:themeColor="text1"/>
-          <w:sz w:val="28"/>
-          <w:szCs w:val="28"/>
-          <w:shd w:val="clear" w:color="auto" w:fill="FCFCFC"/>
-        </w:rPr>
-        <w:t>T</w:t>
-      </w:r>
-      <w:r>
-        <w:rPr>
-          <w:rFonts w:ascii="Times New Roman" w:hAnsi="Times New Roman" w:cs="Times New Roman"/>
-          <w:color w:val="000000" w:themeColor="text1"/>
-          <w:sz w:val="28"/>
-          <w:szCs w:val="28"/>
-          <w:shd w:val="clear" w:color="auto" w:fill="FCFCFC"/>
-        </w:rPr>
-        <w:t>he value of the site’s information compared to other similar sites</w:t>
+          <w:sz w:val="24"/>
+          <w:szCs w:val="24"/>
+          <w:shd w:val="clear" w:color="auto" w:fill="FCFCFC"/>
+        </w:rPr>
+      </w:pPr>
+      <w:r>
+        <w:rPr>
+          <w:rFonts w:ascii="Times New Roman" w:hAnsi="Times New Roman" w:cs="Times New Roman"/>
+          <w:color w:val="000000" w:themeColor="text1"/>
+          <w:sz w:val="24"/>
+          <w:szCs w:val="24"/>
+          <w:shd w:val="clear" w:color="auto" w:fill="FCFCFC"/>
+        </w:rPr>
+        <w:t>The value of the site’s information compared to other similar sites</w:t>
       </w:r>
     </w:p>
     <w:p>
@@ -2480,30 +2503,20 @@
         <w:rPr>
           <w:rFonts w:ascii="Times New Roman" w:hAnsi="Times New Roman" w:cs="Times New Roman"/>
           <w:color w:val="000000" w:themeColor="text1"/>
-          <w:sz w:val="28"/>
-          <w:szCs w:val="28"/>
-          <w:shd w:val="clear" w:color="auto" w:fill="FCFCFC"/>
-        </w:rPr>
-      </w:pPr>
-      <w:r>
-        <w:rPr>
-          <w:rFonts w:ascii="Times New Roman" w:hAnsi="Times New Roman" w:cs="Times New Roman"/>
-          <w:color w:val="000000" w:themeColor="text1"/>
-          <w:sz w:val="28"/>
-          <w:szCs w:val="28"/>
-          <w:shd w:val="clear" w:color="auto" w:fill="FCFCFC"/>
-        </w:rPr>
-        <w:t xml:space="preserve">If </w:t>
-      </w:r>
-      <w:r>
-        <w:rPr>
-          <w:rFonts w:ascii="Times New Roman" w:hAnsi="Times New Roman" w:cs="Times New Roman"/>
-          <w:color w:val="000000" w:themeColor="text1"/>
-          <w:sz w:val="28"/>
-          <w:szCs w:val="28"/>
-          <w:shd w:val="clear" w:color="auto" w:fill="FCFCFC"/>
-        </w:rPr>
-        <w:t>the links go to outside sites rather than its own</w:t>
+          <w:sz w:val="24"/>
+          <w:szCs w:val="24"/>
+          <w:shd w:val="clear" w:color="auto" w:fill="FCFCFC"/>
+        </w:rPr>
+      </w:pPr>
+      <w:r>
+        <w:rPr>
+          <w:rFonts w:ascii="Times New Roman" w:hAnsi="Times New Roman" w:cs="Times New Roman"/>
+          <w:color w:val="000000" w:themeColor="text1"/>
+          <w:sz w:val="24"/>
+          <w:szCs w:val="24"/>
+          <w:shd w:val="clear" w:color="auto" w:fill="FCFCFC"/>
+        </w:rPr>
+        <w:t>If the links go to outside sites rather than its own</w:t>
       </w:r>
     </w:p>
     <w:p>
@@ -2516,39 +2529,29 @@
         <w:rPr>
           <w:rFonts w:ascii="Times New Roman" w:hAnsi="Times New Roman" w:cs="Times New Roman"/>
           <w:color w:val="000000" w:themeColor="text1"/>
-          <w:sz w:val="28"/>
-          <w:szCs w:val="28"/>
-          <w:shd w:val="clear" w:color="auto" w:fill="FCFCFC"/>
-        </w:rPr>
-      </w:pPr>
-      <w:r>
-        <w:rPr>
-          <w:rFonts w:ascii="Times New Roman" w:hAnsi="Times New Roman" w:cs="Times New Roman"/>
-          <w:color w:val="000000" w:themeColor="text1"/>
-          <w:sz w:val="28"/>
-          <w:szCs w:val="28"/>
-          <w:shd w:val="clear" w:color="auto" w:fill="FCFCFC"/>
-        </w:rPr>
-        <w:t xml:space="preserve">If </w:t>
-      </w:r>
-      <w:r>
-        <w:rPr>
-          <w:rFonts w:ascii="Times New Roman" w:hAnsi="Times New Roman" w:cs="Times New Roman"/>
-          <w:color w:val="000000" w:themeColor="text1"/>
-          <w:sz w:val="28"/>
-          <w:szCs w:val="28"/>
-          <w:shd w:val="clear" w:color="auto" w:fill="FCFCFC"/>
-        </w:rPr>
-        <w:t>site provide information with no relevant outside links</w:t>
-      </w:r>
-    </w:p>
-    <w:p>
-      <w:pPr>
-        <w:rPr>
-          <w:rFonts w:ascii="Times New Roman" w:hAnsi="Times New Roman" w:cs="Times New Roman"/>
-          <w:color w:val="000000" w:themeColor="text1"/>
-          <w:sz w:val="28"/>
-          <w:szCs w:val="28"/>
+          <w:sz w:val="24"/>
+          <w:szCs w:val="24"/>
+          <w:shd w:val="clear" w:color="auto" w:fill="FCFCFC"/>
+        </w:rPr>
+      </w:pPr>
+      <w:r>
+        <w:rPr>
+          <w:rFonts w:ascii="Times New Roman" w:hAnsi="Times New Roman" w:cs="Times New Roman"/>
+          <w:color w:val="000000" w:themeColor="text1"/>
+          <w:sz w:val="24"/>
+          <w:szCs w:val="24"/>
+          <w:shd w:val="clear" w:color="auto" w:fill="FCFCFC"/>
+        </w:rPr>
+        <w:t>If site provide information with no relevant outside links</w:t>
+      </w:r>
+    </w:p>
+    <w:p>
+      <w:pPr>
+        <w:rPr>
+          <w:rFonts w:ascii="Times New Roman" w:hAnsi="Times New Roman" w:cs="Times New Roman"/>
+          <w:color w:val="000000" w:themeColor="text1"/>
+          <w:sz w:val="24"/>
+          <w:szCs w:val="24"/>
           <w:shd w:val="clear" w:color="auto" w:fill="FCFCFC"/>
         </w:rPr>
       </w:pPr>
@@ -2585,17 +2588,17 @@
         <w:rPr>
           <w:rFonts w:ascii="Times New Roman" w:hAnsi="Times New Roman" w:cs="Times New Roman"/>
           <w:color w:val="000000" w:themeColor="text1"/>
-          <w:sz w:val="28"/>
-          <w:szCs w:val="28"/>
-          <w:shd w:val="clear" w:color="auto" w:fill="FCFCFC"/>
-        </w:rPr>
-      </w:pPr>
-      <w:r>
-        <w:rPr>
-          <w:rFonts w:ascii="Times New Roman" w:hAnsi="Times New Roman" w:cs="Times New Roman"/>
-          <w:color w:val="000000" w:themeColor="text1"/>
-          <w:sz w:val="28"/>
-          <w:szCs w:val="28"/>
+          <w:sz w:val="24"/>
+          <w:szCs w:val="24"/>
+          <w:shd w:val="clear" w:color="auto" w:fill="FCFCFC"/>
+        </w:rPr>
+      </w:pPr>
+      <w:r>
+        <w:rPr>
+          <w:rFonts w:ascii="Times New Roman" w:hAnsi="Times New Roman" w:cs="Times New Roman"/>
+          <w:color w:val="000000" w:themeColor="text1"/>
+          <w:sz w:val="24"/>
+          <w:szCs w:val="24"/>
           <w:shd w:val="clear" w:color="auto" w:fill="FCFCFC"/>
         </w:rPr>
         <w:t>Currency of the site refers to:</w:t>
@@ -2604,9 +2607,39 @@
         <w:rPr>
           <w:rFonts w:ascii="Times New Roman" w:hAnsi="Times New Roman" w:cs="Times New Roman"/>
           <w:color w:val="000000" w:themeColor="text1"/>
-          <w:sz w:val="28"/>
-          <w:szCs w:val="28"/>
-          <w:shd w:val="clear" w:color="auto" w:fill="FCFCFC"/>
+          <w:sz w:val="24"/>
+          <w:szCs w:val="24"/>
+          <w:shd w:val="clear" w:color="auto" w:fill="FCFCFC"/>
+        </w:rPr>
+        <w:t xml:space="preserve"> how current the information presented is, and</w:t>
+      </w:r>
+    </w:p>
+    <w:p>
+      <w:pPr>
+        <w:ind w:left="360"/>
+        <w:rPr>
+          <w:rFonts w:ascii="Times New Roman" w:hAnsi="Times New Roman" w:cs="Times New Roman"/>
+          <w:color w:val="000000" w:themeColor="text1"/>
+          <w:sz w:val="24"/>
+          <w:szCs w:val="24"/>
+          <w:shd w:val="clear" w:color="auto" w:fill="FCFCFC"/>
+        </w:rPr>
+      </w:pPr>
+      <w:r>
+        <w:rPr>
+          <w:rFonts w:ascii="Times New Roman" w:hAnsi="Times New Roman" w:cs="Times New Roman"/>
+          <w:color w:val="000000" w:themeColor="text1"/>
+          <w:sz w:val="24"/>
+          <w:szCs w:val="24"/>
+          <w:shd w:val="clear" w:color="auto" w:fill="FCFCFC"/>
+        </w:rPr>
+        <w:lastRenderedPageBreak/>
+        <w:t>how often the site is updated or maintained.</w:t>
+      </w:r>
+      <w:r>
+        <w:rPr>
+          <w:sz w:val="20"/>
+          <w:szCs w:val="20"/>
         </w:rPr>
         <w:t xml:space="preserve"> </w:t>
       </w:r>
@@ -2614,86 +2647,11 @@
         <w:rPr>
           <w:rFonts w:ascii="Times New Roman" w:hAnsi="Times New Roman" w:cs="Times New Roman"/>
           <w:color w:val="000000" w:themeColor="text1"/>
-          <w:sz w:val="28"/>
-          <w:szCs w:val="28"/>
-          <w:shd w:val="clear" w:color="auto" w:fill="FCFCFC"/>
-        </w:rPr>
-        <w:t>how current the information presented is, and</w:t>
-      </w:r>
-    </w:p>
-    <w:p>
-      <w:pPr>
-        <w:ind w:left="360"/>
-        <w:rPr>
-          <w:rFonts w:ascii="Times New Roman" w:hAnsi="Times New Roman" w:cs="Times New Roman"/>
-          <w:color w:val="000000" w:themeColor="text1"/>
-          <w:sz w:val="28"/>
-          <w:szCs w:val="28"/>
-          <w:shd w:val="clear" w:color="auto" w:fill="FCFCFC"/>
-        </w:rPr>
-      </w:pPr>
-      <w:r>
-        <w:rPr>
-          <w:rFonts w:ascii="Times New Roman" w:hAnsi="Times New Roman" w:cs="Times New Roman"/>
-          <w:color w:val="000000" w:themeColor="text1"/>
-          <w:sz w:val="28"/>
-          <w:szCs w:val="28"/>
-          <w:shd w:val="clear" w:color="auto" w:fill="FCFCFC"/>
-        </w:rPr>
-        <w:t>how often the site is updated or maintained</w:t>
-      </w:r>
-      <w:r>
-        <w:rPr>
-          <w:rFonts w:ascii="Times New Roman" w:hAnsi="Times New Roman" w:cs="Times New Roman"/>
-          <w:color w:val="000000" w:themeColor="text1"/>
-          <w:sz w:val="28"/>
-          <w:szCs w:val="28"/>
-          <w:shd w:val="clear" w:color="auto" w:fill="FCFCFC"/>
-        </w:rPr>
-        <w:t>.</w:t>
-      </w:r>
-      <w:r>
-        <w:t xml:space="preserve"> </w:t>
-      </w:r>
-      <w:r>
-        <w:rPr>
-          <w:rFonts w:ascii="Times New Roman" w:hAnsi="Times New Roman" w:cs="Times New Roman"/>
-          <w:color w:val="000000" w:themeColor="text1"/>
-          <w:sz w:val="28"/>
-          <w:szCs w:val="28"/>
-          <w:shd w:val="clear" w:color="auto" w:fill="FCFCFC"/>
-        </w:rPr>
-        <w:t>It is important to know when a site was created, when it was last updated, and if all of the links are current. Evaluating a web site for currency involves finding</w:t>
-      </w:r>
-      <w:r>
-        <w:rPr>
-          <w:rFonts w:ascii="Times New Roman" w:hAnsi="Times New Roman" w:cs="Times New Roman"/>
-          <w:color w:val="000000" w:themeColor="text1"/>
-          <w:sz w:val="28"/>
-          <w:szCs w:val="28"/>
-          <w:shd w:val="clear" w:color="auto" w:fill="FCFCFC"/>
-        </w:rPr>
-        <w:t xml:space="preserve"> when</w:t>
-      </w:r>
-      <w:r>
-        <w:rPr>
-          <w:rFonts w:ascii="Times New Roman" w:hAnsi="Times New Roman" w:cs="Times New Roman"/>
-          <w:color w:val="000000" w:themeColor="text1"/>
-          <w:sz w:val="28"/>
-          <w:szCs w:val="28"/>
-          <w:shd w:val="clear" w:color="auto" w:fill="FCFCFC"/>
-        </w:rPr>
-        <w:t xml:space="preserve"> the date information was</w:t>
-      </w:r>
-      <w:r>
-        <w:rPr>
-          <w:rFonts w:ascii="Times New Roman" w:hAnsi="Times New Roman" w:cs="Times New Roman"/>
-          <w:color w:val="000000" w:themeColor="text1"/>
-          <w:sz w:val="28"/>
-          <w:szCs w:val="28"/>
-          <w:shd w:val="clear" w:color="auto" w:fill="FCFCFC"/>
-        </w:rPr>
-        <w:t>:</w:t>
+          <w:sz w:val="24"/>
+          <w:szCs w:val="24"/>
+          <w:shd w:val="clear" w:color="auto" w:fill="FCFCFC"/>
+        </w:rPr>
+        <w:t>It is important to know when a site was created, when it was last updated, and if all of the links are current. Evaluating a web site for currency involves finding when the date information was:</w:t>
       </w:r>
     </w:p>
     <w:p>
@@ -2706,17 +2664,17 @@
         <w:rPr>
           <w:rFonts w:ascii="Times New Roman" w:hAnsi="Times New Roman" w:cs="Times New Roman"/>
           <w:color w:val="000000" w:themeColor="text1"/>
-          <w:sz w:val="28"/>
-          <w:szCs w:val="28"/>
-          <w:shd w:val="clear" w:color="auto" w:fill="FCFCFC"/>
-        </w:rPr>
-      </w:pPr>
-      <w:r>
-        <w:rPr>
-          <w:rFonts w:ascii="Times New Roman" w:hAnsi="Times New Roman" w:cs="Times New Roman"/>
-          <w:color w:val="000000" w:themeColor="text1"/>
-          <w:sz w:val="28"/>
-          <w:szCs w:val="28"/>
+          <w:sz w:val="24"/>
+          <w:szCs w:val="24"/>
+          <w:shd w:val="clear" w:color="auto" w:fill="FCFCFC"/>
+        </w:rPr>
+      </w:pPr>
+      <w:r>
+        <w:rPr>
+          <w:rFonts w:ascii="Times New Roman" w:hAnsi="Times New Roman" w:cs="Times New Roman"/>
+          <w:color w:val="000000" w:themeColor="text1"/>
+          <w:sz w:val="24"/>
+          <w:szCs w:val="24"/>
           <w:shd w:val="clear" w:color="auto" w:fill="FCFCFC"/>
         </w:rPr>
         <w:t>first written</w:t>
@@ -2732,17 +2690,17 @@
         <w:rPr>
           <w:rFonts w:ascii="Times New Roman" w:hAnsi="Times New Roman" w:cs="Times New Roman"/>
           <w:color w:val="000000" w:themeColor="text1"/>
-          <w:sz w:val="28"/>
-          <w:szCs w:val="28"/>
-          <w:shd w:val="clear" w:color="auto" w:fill="FCFCFC"/>
-        </w:rPr>
-      </w:pPr>
-      <w:r>
-        <w:rPr>
-          <w:rFonts w:ascii="Times New Roman" w:hAnsi="Times New Roman" w:cs="Times New Roman"/>
-          <w:color w:val="000000" w:themeColor="text1"/>
-          <w:sz w:val="28"/>
-          <w:szCs w:val="28"/>
+          <w:sz w:val="24"/>
+          <w:szCs w:val="24"/>
+          <w:shd w:val="clear" w:color="auto" w:fill="FCFCFC"/>
+        </w:rPr>
+      </w:pPr>
+      <w:r>
+        <w:rPr>
+          <w:rFonts w:ascii="Times New Roman" w:hAnsi="Times New Roman" w:cs="Times New Roman"/>
+          <w:color w:val="000000" w:themeColor="text1"/>
+          <w:sz w:val="24"/>
+          <w:szCs w:val="24"/>
           <w:shd w:val="clear" w:color="auto" w:fill="FCFCFC"/>
         </w:rPr>
         <w:t>placed on the web</w:t>
@@ -2758,17 +2716,17 @@
         <w:rPr>
           <w:rFonts w:ascii="Times New Roman" w:hAnsi="Times New Roman" w:cs="Times New Roman"/>
           <w:color w:val="000000" w:themeColor="text1"/>
-          <w:sz w:val="28"/>
-          <w:szCs w:val="28"/>
-          <w:shd w:val="clear" w:color="auto" w:fill="FCFCFC"/>
-        </w:rPr>
-      </w:pPr>
-      <w:r>
-        <w:rPr>
-          <w:rFonts w:ascii="Times New Roman" w:hAnsi="Times New Roman" w:cs="Times New Roman"/>
-          <w:color w:val="000000" w:themeColor="text1"/>
-          <w:sz w:val="28"/>
-          <w:szCs w:val="28"/>
+          <w:sz w:val="24"/>
+          <w:szCs w:val="24"/>
+          <w:shd w:val="clear" w:color="auto" w:fill="FCFCFC"/>
+        </w:rPr>
+      </w:pPr>
+      <w:r>
+        <w:rPr>
+          <w:rFonts w:ascii="Times New Roman" w:hAnsi="Times New Roman" w:cs="Times New Roman"/>
+          <w:color w:val="000000" w:themeColor="text1"/>
+          <w:sz w:val="24"/>
+          <w:szCs w:val="24"/>
           <w:shd w:val="clear" w:color="auto" w:fill="FCFCFC"/>
         </w:rPr>
         <w:t>last revised</w:t>
@@ -2779,30 +2737,20 @@
         <w:rPr>
           <w:rFonts w:ascii="Times New Roman" w:hAnsi="Times New Roman" w:cs="Times New Roman"/>
           <w:color w:val="000000" w:themeColor="text1"/>
-          <w:sz w:val="28"/>
-          <w:szCs w:val="28"/>
-          <w:shd w:val="clear" w:color="auto" w:fill="FCFCFC"/>
-        </w:rPr>
-      </w:pPr>
-      <w:r>
-        <w:rPr>
-          <w:rFonts w:ascii="Times New Roman" w:hAnsi="Times New Roman" w:cs="Times New Roman"/>
-          <w:color w:val="000000" w:themeColor="text1"/>
-          <w:sz w:val="28"/>
-          <w:szCs w:val="28"/>
-          <w:shd w:val="clear" w:color="auto" w:fill="FCFCFC"/>
-        </w:rPr>
-        <w:t xml:space="preserve">     </w:t>
-      </w:r>
-      <w:r>
-        <w:rPr>
-          <w:rFonts w:ascii="Times New Roman" w:hAnsi="Times New Roman" w:cs="Times New Roman"/>
-          <w:color w:val="000000" w:themeColor="text1"/>
-          <w:sz w:val="28"/>
-          <w:szCs w:val="28"/>
-          <w:shd w:val="clear" w:color="auto" w:fill="FCFCFC"/>
-        </w:rPr>
-        <w:t>Then ask if:</w:t>
+          <w:sz w:val="24"/>
+          <w:szCs w:val="24"/>
+          <w:shd w:val="clear" w:color="auto" w:fill="FCFCFC"/>
+        </w:rPr>
+      </w:pPr>
+      <w:r>
+        <w:rPr>
+          <w:rFonts w:ascii="Times New Roman" w:hAnsi="Times New Roman" w:cs="Times New Roman"/>
+          <w:color w:val="000000" w:themeColor="text1"/>
+          <w:sz w:val="24"/>
+          <w:szCs w:val="24"/>
+          <w:shd w:val="clear" w:color="auto" w:fill="FCFCFC"/>
+        </w:rPr>
+        <w:t xml:space="preserve">     Then ask if:</w:t>
       </w:r>
     </w:p>
     <w:p>
@@ -2815,17 +2763,17 @@
         <w:rPr>
           <w:rFonts w:ascii="Times New Roman" w:hAnsi="Times New Roman" w:cs="Times New Roman"/>
           <w:color w:val="000000" w:themeColor="text1"/>
-          <w:sz w:val="28"/>
-          <w:szCs w:val="28"/>
-          <w:shd w:val="clear" w:color="auto" w:fill="FCFCFC"/>
-        </w:rPr>
-      </w:pPr>
-      <w:r>
-        <w:rPr>
-          <w:rFonts w:ascii="Times New Roman" w:hAnsi="Times New Roman" w:cs="Times New Roman"/>
-          <w:color w:val="000000" w:themeColor="text1"/>
-          <w:sz w:val="28"/>
-          <w:szCs w:val="28"/>
+          <w:sz w:val="24"/>
+          <w:szCs w:val="24"/>
+          <w:shd w:val="clear" w:color="auto" w:fill="FCFCFC"/>
+        </w:rPr>
+      </w:pPr>
+      <w:r>
+        <w:rPr>
+          <w:rFonts w:ascii="Times New Roman" w:hAnsi="Times New Roman" w:cs="Times New Roman"/>
+          <w:color w:val="000000" w:themeColor="text1"/>
+          <w:sz w:val="24"/>
+          <w:szCs w:val="24"/>
           <w:shd w:val="clear" w:color="auto" w:fill="FCFCFC"/>
         </w:rPr>
         <w:t>Links are up-to-date</w:t>
@@ -2841,17 +2789,17 @@
         <w:rPr>
           <w:rFonts w:ascii="Times New Roman" w:hAnsi="Times New Roman" w:cs="Times New Roman"/>
           <w:color w:val="000000" w:themeColor="text1"/>
-          <w:sz w:val="28"/>
-          <w:szCs w:val="28"/>
-          <w:shd w:val="clear" w:color="auto" w:fill="FCFCFC"/>
-        </w:rPr>
-      </w:pPr>
-      <w:r>
-        <w:rPr>
-          <w:rFonts w:ascii="Times New Roman" w:hAnsi="Times New Roman" w:cs="Times New Roman"/>
-          <w:color w:val="000000" w:themeColor="text1"/>
-          <w:sz w:val="28"/>
-          <w:szCs w:val="28"/>
+          <w:sz w:val="24"/>
+          <w:szCs w:val="24"/>
+          <w:shd w:val="clear" w:color="auto" w:fill="FCFCFC"/>
+        </w:rPr>
+      </w:pPr>
+      <w:r>
+        <w:rPr>
+          <w:rFonts w:ascii="Times New Roman" w:hAnsi="Times New Roman" w:cs="Times New Roman"/>
+          <w:color w:val="000000" w:themeColor="text1"/>
+          <w:sz w:val="24"/>
+          <w:szCs w:val="24"/>
           <w:shd w:val="clear" w:color="auto" w:fill="FCFCFC"/>
         </w:rPr>
         <w:t xml:space="preserve">Links provided </w:t>
@@ -2860,8 +2808,8 @@
         <w:rPr>
           <w:rFonts w:ascii="Times New Roman" w:hAnsi="Times New Roman" w:cs="Times New Roman"/>
           <w:color w:val="000000" w:themeColor="text1"/>
-          <w:sz w:val="28"/>
-          <w:szCs w:val="28"/>
+          <w:sz w:val="24"/>
+          <w:szCs w:val="24"/>
           <w:shd w:val="clear" w:color="auto" w:fill="FCFCFC"/>
         </w:rPr>
         <w:t>are</w:t>
@@ -2870,8 +2818,8 @@
         <w:rPr>
           <w:rFonts w:ascii="Times New Roman" w:hAnsi="Times New Roman" w:cs="Times New Roman"/>
           <w:color w:val="000000" w:themeColor="text1"/>
-          <w:sz w:val="28"/>
-          <w:szCs w:val="28"/>
+          <w:sz w:val="24"/>
+          <w:szCs w:val="24"/>
           <w:shd w:val="clear" w:color="auto" w:fill="FCFCFC"/>
         </w:rPr>
         <w:t xml:space="preserve"> reliable. </w:t>
@@ -2887,50 +2835,20 @@
         <w:rPr>
           <w:rFonts w:ascii="Times New Roman" w:hAnsi="Times New Roman" w:cs="Times New Roman"/>
           <w:color w:val="000000" w:themeColor="text1"/>
-          <w:sz w:val="28"/>
-          <w:szCs w:val="28"/>
-          <w:shd w:val="clear" w:color="auto" w:fill="FCFCFC"/>
-        </w:rPr>
-      </w:pPr>
-      <w:r>
-        <w:rPr>
-          <w:rFonts w:ascii="Times New Roman" w:hAnsi="Times New Roman" w:cs="Times New Roman"/>
-          <w:color w:val="000000" w:themeColor="text1"/>
-          <w:sz w:val="28"/>
-          <w:szCs w:val="28"/>
-          <w:shd w:val="clear" w:color="auto" w:fill="FCFCFC"/>
-        </w:rPr>
-        <w:t>Information provided</w:t>
-      </w:r>
-      <w:r>
-        <w:rPr>
-          <w:rFonts w:ascii="Times New Roman" w:hAnsi="Times New Roman" w:cs="Times New Roman"/>
-          <w:color w:val="000000" w:themeColor="text1"/>
-          <w:sz w:val="28"/>
-          <w:szCs w:val="28"/>
-          <w:shd w:val="clear" w:color="auto" w:fill="FCFCFC"/>
-        </w:rPr>
-        <w:t xml:space="preserve"> is</w:t>
-      </w:r>
-      <w:r>
-        <w:rPr>
-          <w:rFonts w:ascii="Times New Roman" w:hAnsi="Times New Roman" w:cs="Times New Roman"/>
-          <w:color w:val="000000" w:themeColor="text1"/>
-          <w:sz w:val="28"/>
-          <w:szCs w:val="28"/>
-          <w:shd w:val="clear" w:color="auto" w:fill="FCFCFC"/>
-        </w:rPr>
-        <w:t xml:space="preserve"> so trend related that its usefulness is limited to a certain time period</w:t>
-      </w:r>
-      <w:r>
-        <w:rPr>
-          <w:rFonts w:ascii="Times New Roman" w:hAnsi="Times New Roman" w:cs="Times New Roman"/>
-          <w:color w:val="000000" w:themeColor="text1"/>
-          <w:sz w:val="28"/>
-          <w:szCs w:val="28"/>
-          <w:shd w:val="clear" w:color="auto" w:fill="FCFCFC"/>
-        </w:rPr>
-        <w:t>.</w:t>
+          <w:sz w:val="24"/>
+          <w:szCs w:val="24"/>
+          <w:shd w:val="clear" w:color="auto" w:fill="FCFCFC"/>
+        </w:rPr>
+      </w:pPr>
+      <w:r>
+        <w:rPr>
+          <w:rFonts w:ascii="Times New Roman" w:hAnsi="Times New Roman" w:cs="Times New Roman"/>
+          <w:color w:val="000000" w:themeColor="text1"/>
+          <w:sz w:val="24"/>
+          <w:szCs w:val="24"/>
+          <w:shd w:val="clear" w:color="auto" w:fill="FCFCFC"/>
+        </w:rPr>
+        <w:t>Information provided is so trend related that its usefulness is limited to a certain time period.</w:t>
       </w:r>
     </w:p>
     <w:p>
@@ -2943,17 +2861,17 @@
         <w:rPr>
           <w:rFonts w:ascii="Times New Roman" w:hAnsi="Times New Roman" w:cs="Times New Roman"/>
           <w:color w:val="000000" w:themeColor="text1"/>
-          <w:sz w:val="28"/>
-          <w:szCs w:val="28"/>
-          <w:shd w:val="clear" w:color="auto" w:fill="FCFCFC"/>
-        </w:rPr>
-      </w:pPr>
-      <w:r>
-        <w:rPr>
-          <w:rFonts w:ascii="Times New Roman" w:hAnsi="Times New Roman" w:cs="Times New Roman"/>
-          <w:color w:val="000000" w:themeColor="text1"/>
-          <w:sz w:val="28"/>
-          <w:szCs w:val="28"/>
+          <w:sz w:val="24"/>
+          <w:szCs w:val="24"/>
+          <w:shd w:val="clear" w:color="auto" w:fill="FCFCFC"/>
+        </w:rPr>
+      </w:pPr>
+      <w:r>
+        <w:rPr>
+          <w:rFonts w:ascii="Times New Roman" w:hAnsi="Times New Roman" w:cs="Times New Roman"/>
+          <w:color w:val="000000" w:themeColor="text1"/>
+          <w:sz w:val="24"/>
+          <w:szCs w:val="24"/>
           <w:shd w:val="clear" w:color="auto" w:fill="FCFCFC"/>
         </w:rPr>
         <w:t xml:space="preserve">the site </w:t>
@@ -2962,8 +2880,8 @@
         <w:rPr>
           <w:rFonts w:ascii="Times New Roman" w:hAnsi="Times New Roman" w:cs="Times New Roman"/>
           <w:color w:val="000000" w:themeColor="text1"/>
-          <w:sz w:val="28"/>
-          <w:szCs w:val="28"/>
+          <w:sz w:val="24"/>
+          <w:szCs w:val="24"/>
           <w:shd w:val="clear" w:color="auto" w:fill="FCFCFC"/>
         </w:rPr>
         <w:t xml:space="preserve">has </w:t>
@@ -2972,8 +2890,8 @@
         <w:rPr>
           <w:rFonts w:ascii="Times New Roman" w:hAnsi="Times New Roman" w:cs="Times New Roman"/>
           <w:color w:val="000000" w:themeColor="text1"/>
-          <w:sz w:val="28"/>
-          <w:szCs w:val="28"/>
+          <w:sz w:val="24"/>
+          <w:szCs w:val="24"/>
           <w:shd w:val="clear" w:color="auto" w:fill="FCFCFC"/>
         </w:rPr>
         <w:t>been under construction for some time</w:t>
@@ -3024,48 +2942,27 @@
         <w:rPr>
           <w:rFonts w:ascii="Times New Roman" w:hAnsi="Times New Roman" w:cs="Times New Roman"/>
           <w:color w:val="000000" w:themeColor="text1"/>
-          <w:sz w:val="28"/>
-          <w:szCs w:val="28"/>
-          <w:shd w:val="clear" w:color="auto" w:fill="FCFCFC"/>
-        </w:rPr>
-      </w:pPr>
-      <w:r>
-        <w:rPr>
-          <w:rFonts w:ascii="Times New Roman" w:hAnsi="Times New Roman" w:cs="Times New Roman"/>
-          <w:color w:val="000000" w:themeColor="text1"/>
-          <w:sz w:val="28"/>
-          <w:szCs w:val="28"/>
-          <w:shd w:val="clear" w:color="auto" w:fill="FCFCFC"/>
-        </w:rPr>
-        <w:lastRenderedPageBreak/>
-        <w:t xml:space="preserve">There are few standards to verify the accuracy of information on the web. It is the responsibility of the reader to assess the information presented. </w:t>
-      </w:r>
-      <w:r>
-        <w:rPr>
-          <w:rFonts w:ascii="Times New Roman" w:hAnsi="Times New Roman" w:cs="Times New Roman"/>
-          <w:color w:val="000000" w:themeColor="text1"/>
-          <w:sz w:val="28"/>
-          <w:szCs w:val="28"/>
-          <w:shd w:val="clear" w:color="auto" w:fill="FCFCFC"/>
-        </w:rPr>
-        <w:t>When e</w:t>
-      </w:r>
-      <w:r>
-        <w:rPr>
-          <w:rFonts w:ascii="Times New Roman" w:hAnsi="Times New Roman" w:cs="Times New Roman"/>
-          <w:color w:val="000000" w:themeColor="text1"/>
-          <w:sz w:val="28"/>
-          <w:szCs w:val="28"/>
-          <w:shd w:val="clear" w:color="auto" w:fill="FCFCFC"/>
-        </w:rPr>
-        <w:t>valuating a web site for accuracy</w:t>
-      </w:r>
-      <w:r>
-        <w:rPr>
-          <w:rFonts w:ascii="Times New Roman" w:hAnsi="Times New Roman" w:cs="Times New Roman"/>
-          <w:color w:val="000000" w:themeColor="text1"/>
-          <w:sz w:val="28"/>
-          <w:szCs w:val="28"/>
+          <w:sz w:val="24"/>
+          <w:szCs w:val="24"/>
+          <w:shd w:val="clear" w:color="auto" w:fill="FCFCFC"/>
+        </w:rPr>
+      </w:pPr>
+      <w:r>
+        <w:rPr>
+          <w:rFonts w:ascii="Times New Roman" w:hAnsi="Times New Roman" w:cs="Times New Roman"/>
+          <w:color w:val="000000" w:themeColor="text1"/>
+          <w:sz w:val="24"/>
+          <w:szCs w:val="24"/>
+          <w:shd w:val="clear" w:color="auto" w:fill="FCFCFC"/>
+        </w:rPr>
+        <w:t>There are few standards to verify the accuracy of information on the web. It is the responsibility of the reader to assess the information presented. When evaluating a web site for accuracy</w:t>
+      </w:r>
+      <w:r>
+        <w:rPr>
+          <w:rFonts w:ascii="Times New Roman" w:hAnsi="Times New Roman" w:cs="Times New Roman"/>
+          <w:color w:val="000000" w:themeColor="text1"/>
+          <w:sz w:val="24"/>
+          <w:szCs w:val="24"/>
           <w:shd w:val="clear" w:color="auto" w:fill="FCFCFC"/>
         </w:rPr>
         <w:t>, questions to ask</w:t>
@@ -3074,8 +2971,8 @@
         <w:rPr>
           <w:rFonts w:ascii="Times New Roman" w:hAnsi="Times New Roman" w:cs="Times New Roman"/>
           <w:color w:val="000000" w:themeColor="text1"/>
-          <w:sz w:val="28"/>
-          <w:szCs w:val="28"/>
+          <w:sz w:val="24"/>
+          <w:szCs w:val="24"/>
           <w:shd w:val="clear" w:color="auto" w:fill="FCFCFC"/>
         </w:rPr>
         <w:t>:</w:t>
@@ -3091,17 +2988,17 @@
         <w:rPr>
           <w:rFonts w:ascii="Times New Roman" w:hAnsi="Times New Roman" w:cs="Times New Roman"/>
           <w:color w:val="000000" w:themeColor="text1"/>
-          <w:sz w:val="28"/>
-          <w:szCs w:val="28"/>
-          <w:shd w:val="clear" w:color="auto" w:fill="FCFCFC"/>
-        </w:rPr>
-      </w:pPr>
-      <w:r>
-        <w:rPr>
-          <w:rFonts w:ascii="Times New Roman" w:hAnsi="Times New Roman" w:cs="Times New Roman"/>
-          <w:color w:val="000000" w:themeColor="text1"/>
-          <w:sz w:val="28"/>
-          <w:szCs w:val="28"/>
+          <w:sz w:val="24"/>
+          <w:szCs w:val="24"/>
+          <w:shd w:val="clear" w:color="auto" w:fill="FCFCFC"/>
+        </w:rPr>
+      </w:pPr>
+      <w:r>
+        <w:rPr>
+          <w:rFonts w:ascii="Times New Roman" w:hAnsi="Times New Roman" w:cs="Times New Roman"/>
+          <w:color w:val="000000" w:themeColor="text1"/>
+          <w:sz w:val="24"/>
+          <w:szCs w:val="24"/>
           <w:shd w:val="clear" w:color="auto" w:fill="FCFCFC"/>
         </w:rPr>
         <w:t>Is the author affiliated with a known, respectable institution?</w:t>
@@ -3117,17 +3014,17 @@
         <w:rPr>
           <w:rFonts w:ascii="Times New Roman" w:hAnsi="Times New Roman" w:cs="Times New Roman"/>
           <w:color w:val="000000" w:themeColor="text1"/>
-          <w:sz w:val="28"/>
-          <w:szCs w:val="28"/>
-          <w:shd w:val="clear" w:color="auto" w:fill="FCFCFC"/>
-        </w:rPr>
-      </w:pPr>
-      <w:r>
-        <w:rPr>
-          <w:rFonts w:ascii="Times New Roman" w:hAnsi="Times New Roman" w:cs="Times New Roman"/>
-          <w:color w:val="000000" w:themeColor="text1"/>
-          <w:sz w:val="28"/>
-          <w:szCs w:val="28"/>
+          <w:sz w:val="24"/>
+          <w:szCs w:val="24"/>
+          <w:shd w:val="clear" w:color="auto" w:fill="FCFCFC"/>
+        </w:rPr>
+      </w:pPr>
+      <w:r>
+        <w:rPr>
+          <w:rFonts w:ascii="Times New Roman" w:hAnsi="Times New Roman" w:cs="Times New Roman"/>
+          <w:color w:val="000000" w:themeColor="text1"/>
+          <w:sz w:val="24"/>
+          <w:szCs w:val="24"/>
           <w:shd w:val="clear" w:color="auto" w:fill="FCFCFC"/>
         </w:rPr>
         <w:t>do statistics and other factual information receive proper references as to their origin?</w:t>
@@ -3143,17 +3040,17 @@
         <w:rPr>
           <w:rFonts w:ascii="Times New Roman" w:hAnsi="Times New Roman" w:cs="Times New Roman"/>
           <w:color w:val="000000" w:themeColor="text1"/>
-          <w:sz w:val="28"/>
-          <w:szCs w:val="28"/>
-          <w:shd w:val="clear" w:color="auto" w:fill="FCFCFC"/>
-        </w:rPr>
-      </w:pPr>
-      <w:r>
-        <w:rPr>
-          <w:rFonts w:ascii="Times New Roman" w:hAnsi="Times New Roman" w:cs="Times New Roman"/>
-          <w:color w:val="000000" w:themeColor="text1"/>
-          <w:sz w:val="28"/>
-          <w:szCs w:val="28"/>
+          <w:sz w:val="24"/>
+          <w:szCs w:val="24"/>
+          <w:shd w:val="clear" w:color="auto" w:fill="FCFCFC"/>
+        </w:rPr>
+      </w:pPr>
+      <w:r>
+        <w:rPr>
+          <w:rFonts w:ascii="Times New Roman" w:hAnsi="Times New Roman" w:cs="Times New Roman"/>
+          <w:color w:val="000000" w:themeColor="text1"/>
+          <w:sz w:val="24"/>
+          <w:szCs w:val="24"/>
           <w:shd w:val="clear" w:color="auto" w:fill="FCFCFC"/>
         </w:rPr>
         <w:t>Does the reading you have already done on the subject make the information seem accurate?</w:t>
@@ -3169,17 +3066,17 @@
         <w:rPr>
           <w:rFonts w:ascii="Times New Roman" w:hAnsi="Times New Roman" w:cs="Times New Roman"/>
           <w:color w:val="000000" w:themeColor="text1"/>
-          <w:sz w:val="28"/>
-          <w:szCs w:val="28"/>
-          <w:shd w:val="clear" w:color="auto" w:fill="FCFCFC"/>
-        </w:rPr>
-      </w:pPr>
-      <w:r>
-        <w:rPr>
-          <w:rFonts w:ascii="Times New Roman" w:hAnsi="Times New Roman" w:cs="Times New Roman"/>
-          <w:color w:val="000000" w:themeColor="text1"/>
-          <w:sz w:val="28"/>
-          <w:szCs w:val="28"/>
+          <w:sz w:val="24"/>
+          <w:szCs w:val="24"/>
+          <w:shd w:val="clear" w:color="auto" w:fill="FCFCFC"/>
+        </w:rPr>
+      </w:pPr>
+      <w:r>
+        <w:rPr>
+          <w:rFonts w:ascii="Times New Roman" w:hAnsi="Times New Roman" w:cs="Times New Roman"/>
+          <w:color w:val="000000" w:themeColor="text1"/>
+          <w:sz w:val="24"/>
+          <w:szCs w:val="24"/>
           <w:shd w:val="clear" w:color="auto" w:fill="FCFCFC"/>
         </w:rPr>
         <w:t xml:space="preserve">Is the information comparable to other sites on the same topic? </w:t>
@@ -3188,8 +3085,8 @@
         <w:rPr>
           <w:rFonts w:ascii="Times New Roman" w:hAnsi="Times New Roman" w:cs="Times New Roman"/>
           <w:color w:val="000000" w:themeColor="text1"/>
-          <w:sz w:val="28"/>
-          <w:szCs w:val="28"/>
+          <w:sz w:val="24"/>
+          <w:szCs w:val="24"/>
           <w:shd w:val="clear" w:color="auto" w:fill="FCFCFC"/>
         </w:rPr>
         <w:t></w:t>
@@ -3205,17 +3102,17 @@
         <w:rPr>
           <w:rFonts w:ascii="Times New Roman" w:hAnsi="Times New Roman" w:cs="Times New Roman"/>
           <w:color w:val="000000" w:themeColor="text1"/>
-          <w:sz w:val="28"/>
-          <w:szCs w:val="28"/>
-          <w:shd w:val="clear" w:color="auto" w:fill="FCFCFC"/>
-        </w:rPr>
-      </w:pPr>
-      <w:r>
-        <w:rPr>
-          <w:rFonts w:ascii="Times New Roman" w:hAnsi="Times New Roman" w:cs="Times New Roman"/>
-          <w:color w:val="000000" w:themeColor="text1"/>
-          <w:sz w:val="28"/>
-          <w:szCs w:val="28"/>
+          <w:sz w:val="24"/>
+          <w:szCs w:val="24"/>
+          <w:shd w:val="clear" w:color="auto" w:fill="FCFCFC"/>
+        </w:rPr>
+      </w:pPr>
+      <w:r>
+        <w:rPr>
+          <w:rFonts w:ascii="Times New Roman" w:hAnsi="Times New Roman" w:cs="Times New Roman"/>
+          <w:color w:val="000000" w:themeColor="text1"/>
+          <w:sz w:val="24"/>
+          <w:szCs w:val="24"/>
           <w:shd w:val="clear" w:color="auto" w:fill="FCFCFC"/>
         </w:rPr>
         <w:t>Does the text follow basic rules of grammar, spelling and composition?</w:t>
@@ -3231,17 +3128,17 @@
         <w:rPr>
           <w:rFonts w:ascii="Times New Roman" w:hAnsi="Times New Roman" w:cs="Times New Roman"/>
           <w:color w:val="000000" w:themeColor="text1"/>
-          <w:sz w:val="28"/>
-          <w:szCs w:val="28"/>
-          <w:shd w:val="clear" w:color="auto" w:fill="FCFCFC"/>
-        </w:rPr>
-      </w:pPr>
-      <w:r>
-        <w:rPr>
-          <w:rFonts w:ascii="Times New Roman" w:hAnsi="Times New Roman" w:cs="Times New Roman"/>
-          <w:color w:val="000000" w:themeColor="text1"/>
-          <w:sz w:val="28"/>
-          <w:szCs w:val="28"/>
+          <w:sz w:val="24"/>
+          <w:szCs w:val="24"/>
+          <w:shd w:val="clear" w:color="auto" w:fill="FCFCFC"/>
+        </w:rPr>
+      </w:pPr>
+      <w:r>
+        <w:rPr>
+          <w:rFonts w:ascii="Times New Roman" w:hAnsi="Times New Roman" w:cs="Times New Roman"/>
+          <w:color w:val="000000" w:themeColor="text1"/>
+          <w:sz w:val="24"/>
+          <w:szCs w:val="24"/>
           <w:shd w:val="clear" w:color="auto" w:fill="FCFCFC"/>
         </w:rPr>
         <w:t>Is a bibliography or reference list included?</w:t>
@@ -3261,8 +3158,8 @@
         <w:rPr>
           <w:rFonts w:ascii="Times New Roman" w:hAnsi="Times New Roman" w:cs="Times New Roman"/>
           <w:color w:val="000000" w:themeColor="text1"/>
-          <w:sz w:val="28"/>
-          <w:szCs w:val="28"/>
+          <w:sz w:val="24"/>
+          <w:szCs w:val="24"/>
           <w:shd w:val="clear" w:color="auto" w:fill="FCFCFC"/>
         </w:rPr>
         <w:t xml:space="preserve">     </w:t>

</xml_diff>